<commit_message>
Popups, BDialog flags, Small ui changes, New Updating Mechanism (via releases)
</commit_message>
<xml_diff>
--- a/manual/Manual hebrew.docx
+++ b/manual/Manual hebrew.docx
@@ -316,11 +316,28 @@
         </w:tabs>
         <w:bidi/>
         <w:rPr>
+          <w:rFonts w:ascii="Segoe UI" w:hAnsi="Segoe UI" w:cs="Segoe UI"/>
+          <w:sz w:val="28"/>
+          <w:szCs w:val="28"/>
+        </w:rPr>
+      </w:pPr>
+      <w:r>
+        <w:rPr>
           <w:rFonts w:ascii="Segoe UI" w:hAnsi="Segoe UI" w:cs="Segoe UI" w:hint="cs"/>
           <w:sz w:val="28"/>
           <w:szCs w:val="28"/>
-        </w:rPr>
-      </w:pPr>
+          <w:rtl/>
+        </w:rPr>
+        <w:t xml:space="preserve">תוצג הודעה: "קבצים מסוג זה יכולים לפגוע במכשיר", הקוד של </w:t>
+      </w:r>
+      <w:r>
+        <w:rPr>
+          <w:rFonts w:ascii="Segoe UI" w:hAnsi="Segoe UI" w:cs="Segoe UI"/>
+          <w:sz w:val="28"/>
+          <w:szCs w:val="28"/>
+        </w:rPr>
+        <w:t>BaldPhone</w:t>
+      </w:r>
       <w:r>
         <w:rPr>
           <w:rFonts w:ascii="Segoe UI" w:hAnsi="Segoe UI" w:cs="Segoe UI" w:hint="cs"/>
@@ -328,15 +345,7 @@
           <w:szCs w:val="28"/>
           <w:rtl/>
         </w:rPr>
-        <w:t xml:space="preserve">תוצג הודעה: "קבצים מסוג זה יכולים לפגוע במכשיר", הקוד של </w:t>
-      </w:r>
-      <w:r>
-        <w:rPr>
-          <w:rFonts w:ascii="Segoe UI" w:hAnsi="Segoe UI" w:cs="Segoe UI"/>
-          <w:sz w:val="28"/>
-          <w:szCs w:val="28"/>
-        </w:rPr>
-        <w:t>BaldPhone</w:t>
+        <w:t xml:space="preserve"> פתוח וחינמי לכולם, שום מידע לא נאסף וניתן למחוק את פלטפורמה זו מהמכשיר בכל שלב.</w:t>
       </w:r>
       <w:r>
         <w:rPr>
@@ -345,7 +354,7 @@
           <w:szCs w:val="28"/>
           <w:rtl/>
         </w:rPr>
-        <w:t xml:space="preserve"> פתוח וחינמי לכולם, שום מידע לא נאסף וניתן למחוק את פלטפורמה זו מהמכשיר בכל שלב. </w:t>
+        <w:t xml:space="preserve"> </w:t>
       </w:r>
       <w:r>
         <w:rPr>
@@ -3069,7 +3078,11 @@
           </mc:Choice>
           <mc:Fallback>
             <w:pict>
-              <v:shape w14:anchorId="066F85BC" id="Text Box 8" o:spid="_x0000_s1030" type="#_x0000_t202" style="position:absolute;left:0;text-align:left;margin-left:0;margin-top:.65pt;width:268pt;height:1in;z-index:251687936;visibility:visible;mso-wrap-style:square;mso-width-percent:0;mso-height-percent:0;mso-wrap-distance-left:9pt;mso-wrap-distance-top:0;mso-wrap-distance-right:9pt;mso-wrap-distance-bottom:0;mso-position-horizontal:center;mso-position-horizontal-relative:margin;mso-position-vertical:absolute;mso-position-vertical-relative:text;mso-width-percent:0;mso-height-percent:0;mso-width-relative:margin;mso-height-relative:margin;v-text-anchor:top" o:gfxdata="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" filled="f" stroked="f">
+              <v:shapetype w14:anchorId="066F85BC" id="_x0000_t202" coordsize="21600,21600" o:spt="202" path="m,l,21600r21600,l21600,xe">
+                <v:stroke joinstyle="miter"/>
+                <v:path gradientshapeok="t" o:connecttype="rect"/>
+              </v:shapetype>
+              <v:shape id="Text Box 8" o:spid="_x0000_s1030" type="#_x0000_t202" style="position:absolute;left:0;text-align:left;margin-left:0;margin-top:.65pt;width:268pt;height:1in;z-index:251687936;visibility:visible;mso-wrap-style:square;mso-width-percent:0;mso-height-percent:0;mso-wrap-distance-left:9pt;mso-wrap-distance-top:0;mso-wrap-distance-right:9pt;mso-wrap-distance-bottom:0;mso-position-horizontal:center;mso-position-horizontal-relative:margin;mso-position-vertical:absolute;mso-position-vertical-relative:text;mso-width-percent:0;mso-height-percent:0;mso-width-relative:margin;mso-height-relative:margin;v-text-anchor:top" o:gfxdata="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" filled="f" stroked="f">
                 <v:textbox>
                   <w:txbxContent>
                     <w:p>
@@ -3163,18 +3176,18 @@
         <mc:AlternateContent>
           <mc:Choice Requires="wps">
             <w:drawing>
-              <wp:anchor distT="0" distB="0" distL="114300" distR="114300" simplePos="0" relativeHeight="251674624" behindDoc="0" locked="0" layoutInCell="1" allowOverlap="1" wp14:anchorId="283149DA" wp14:editId="05EB053E">
+              <wp:anchor distT="0" distB="0" distL="114300" distR="114300" simplePos="0" relativeHeight="251704320" behindDoc="0" locked="0" layoutInCell="1" allowOverlap="1" wp14:anchorId="01C75EF0" wp14:editId="5891E0EC">
                 <wp:simplePos x="0" y="0"/>
                 <wp:positionH relativeFrom="margin">
-                  <wp:posOffset>1134374</wp:posOffset>
+                  <wp:posOffset>1234440</wp:posOffset>
                 </wp:positionH>
                 <wp:positionV relativeFrom="paragraph">
-                  <wp:posOffset>4948</wp:posOffset>
+                  <wp:posOffset>125821</wp:posOffset>
                 </wp:positionV>
                 <wp:extent cx="2324735" cy="1376680"/>
-                <wp:effectExtent l="0" t="0" r="18415" b="1385570"/>
+                <wp:effectExtent l="0" t="0" r="18415" b="1214120"/>
                 <wp:wrapNone/>
-                <wp:docPr id="54" name="Rectangular Callout 54"/>
+                <wp:docPr id="1" name="Rectangular Callout 1"/>
                 <wp:cNvGraphicFramePr/>
                 <a:graphic xmlns:a="http://schemas.openxmlformats.org/drawingml/2006/main">
                   <a:graphicData uri="http://schemas.microsoft.com/office/word/2010/wordprocessingShape">
@@ -3187,8 +3200,8 @@
                         </a:xfrm>
                         <a:prstGeom prst="wedgeRectCallout">
                           <a:avLst>
-                            <a:gd name="adj1" fmla="val 4532"/>
-                            <a:gd name="adj2" fmla="val 146892"/>
+                            <a:gd name="adj1" fmla="val 599"/>
+                            <a:gd name="adj2" fmla="val 134082"/>
                           </a:avLst>
                         </a:prstGeom>
                         <a:gradFill>
@@ -3239,7 +3252,524 @@
                         <w:txbxContent>
                           <w:p>
                             <w:pPr>
+                              <w:bidi/>
                               <w:jc w:val="center"/>
+                              <w:rPr>
+                                <w:rtl/>
+                              </w:rPr>
+                            </w:pPr>
+                            <w:r>
+                              <w:rPr>
+                                <w:rFonts w:hint="cs"/>
+                                <w:rtl/>
+                              </w:rPr>
+                              <w:t xml:space="preserve">מצב הסאונד של הטלפון. </w:t>
+                            </w:r>
+                          </w:p>
+                          <w:tbl>
+                            <w:tblPr>
+                              <w:tblStyle w:val="TableGrid"/>
+                              <w:bidiVisual/>
+                              <w:tblW w:w="0" w:type="auto"/>
+                              <w:tblLook w:val="04A0" w:firstRow="1" w:lastRow="0" w:firstColumn="1" w:lastColumn="0" w:noHBand="0" w:noVBand="1"/>
+                            </w:tblPr>
+                            <w:tblGrid>
+                              <w:gridCol w:w="499"/>
+                              <w:gridCol w:w="714"/>
+                              <w:gridCol w:w="2130"/>
+                            </w:tblGrid>
+                            <w:tr>
+                              <w:tc>
+                                <w:tcPr>
+                                  <w:tcW w:w="499" w:type="dxa"/>
+                                </w:tcPr>
+                                <w:p>
+                                  <w:pPr>
+                                    <w:bidi/>
+                                    <w:rPr>
+                                      <w:sz w:val="20"/>
+                                      <w:szCs w:val="20"/>
+                                      <w:rtl/>
+                                    </w:rPr>
+                                  </w:pPr>
+                                  <w:r>
+                                    <w:rPr>
+                                      <w:rFonts w:cs="Arial"/>
+                                      <w:noProof/>
+                                      <w:sz w:val="20"/>
+                                      <w:szCs w:val="20"/>
+                                      <w:rtl/>
+                                    </w:rPr>
+                                    <w:drawing>
+                                      <wp:inline distT="0" distB="0" distL="0" distR="0" wp14:anchorId="4AD71EF1" wp14:editId="39CAE5A2">
+                                        <wp:extent cx="180000" cy="180000"/>
+                                        <wp:effectExtent l="0" t="0" r="0" b="0"/>
+                                        <wp:docPr id="20238" name="Picture 20238" descr="C:\Users\HPz440\Desktop\volume-high.png"/>
+                                        <wp:cNvGraphicFramePr>
+                                          <a:graphicFrameLocks xmlns:a="http://schemas.openxmlformats.org/drawingml/2006/main" noChangeAspect="1"/>
+                                        </wp:cNvGraphicFramePr>
+                                        <a:graphic xmlns:a="http://schemas.openxmlformats.org/drawingml/2006/main">
+                                          <a:graphicData uri="http://schemas.openxmlformats.org/drawingml/2006/picture">
+                                            <pic:pic xmlns:pic="http://schemas.openxmlformats.org/drawingml/2006/picture">
+                                              <pic:nvPicPr>
+                                                <pic:cNvPr id="0" name="Picture 12" descr="C:\Users\HPz440\Desktop\volume-high.png"/>
+                                                <pic:cNvPicPr>
+                                                  <a:picLocks noChangeAspect="1" noChangeArrowheads="1"/>
+                                                </pic:cNvPicPr>
+                                              </pic:nvPicPr>
+                                              <pic:blipFill>
+                                                <a:blip r:embed="rId14">
+                                                  <a:extLst>
+                                                    <a:ext uri="{28A0092B-C50C-407E-A947-70E740481C1C}">
+                                                      <a14:useLocalDpi xmlns:a14="http://schemas.microsoft.com/office/drawing/2010/main" val="0"/>
+                                                    </a:ext>
+                                                  </a:extLst>
+                                                </a:blip>
+                                                <a:srcRect/>
+                                                <a:stretch>
+                                                  <a:fillRect/>
+                                                </a:stretch>
+                                              </pic:blipFill>
+                                              <pic:spPr bwMode="auto">
+                                                <a:xfrm>
+                                                  <a:off x="0" y="0"/>
+                                                  <a:ext cx="180000" cy="180000"/>
+                                                </a:xfrm>
+                                                <a:prstGeom prst="rect">
+                                                  <a:avLst/>
+                                                </a:prstGeom>
+                                                <a:noFill/>
+                                                <a:ln>
+                                                  <a:noFill/>
+                                                </a:ln>
+                                              </pic:spPr>
+                                            </pic:pic>
+                                          </a:graphicData>
+                                        </a:graphic>
+                                      </wp:inline>
+                                    </w:drawing>
+                                  </w:r>
+                                </w:p>
+                              </w:tc>
+                              <w:tc>
+                                <w:tcPr>
+                                  <w:tcW w:w="709" w:type="dxa"/>
+                                </w:tcPr>
+                                <w:p>
+                                  <w:pPr>
+                                    <w:bidi/>
+                                    <w:rPr>
+                                      <w:sz w:val="20"/>
+                                      <w:szCs w:val="20"/>
+                                      <w:rtl/>
+                                    </w:rPr>
+                                  </w:pPr>
+                                  <w:r>
+                                    <w:rPr>
+                                      <w:rFonts w:hint="cs"/>
+                                      <w:sz w:val="20"/>
+                                      <w:szCs w:val="20"/>
+                                      <w:rtl/>
+                                    </w:rPr>
+                                    <w:t>סאונד</w:t>
+                                  </w:r>
+                                </w:p>
+                              </w:tc>
+                              <w:tc>
+                                <w:tcPr>
+                                  <w:tcW w:w="2135" w:type="dxa"/>
+                                </w:tcPr>
+                                <w:p>
+                                  <w:pPr>
+                                    <w:bidi/>
+                                    <w:rPr>
+                                      <w:sz w:val="20"/>
+                                      <w:szCs w:val="20"/>
+                                      <w:rtl/>
+                                    </w:rPr>
+                                  </w:pPr>
+                                  <w:r>
+                                    <w:rPr>
+                                      <w:rFonts w:hint="cs"/>
+                                      <w:sz w:val="20"/>
+                                      <w:szCs w:val="20"/>
+                                      <w:rtl/>
+                                    </w:rPr>
+                                    <w:t>הטלפון יצלצל כרגיל</w:t>
+                                  </w:r>
+                                </w:p>
+                              </w:tc>
+                            </w:tr>
+                            <w:tr>
+                              <w:tc>
+                                <w:tcPr>
+                                  <w:tcW w:w="499" w:type="dxa"/>
+                                </w:tcPr>
+                                <w:p>
+                                  <w:pPr>
+                                    <w:bidi/>
+                                    <w:rPr>
+                                      <w:sz w:val="20"/>
+                                      <w:szCs w:val="20"/>
+                                      <w:rtl/>
+                                    </w:rPr>
+                                  </w:pPr>
+                                  <w:r>
+                                    <w:rPr>
+                                      <w:rFonts w:cs="Arial"/>
+                                      <w:noProof/>
+                                      <w:sz w:val="20"/>
+                                      <w:szCs w:val="20"/>
+                                      <w:rtl/>
+                                    </w:rPr>
+                                    <w:drawing>
+                                      <wp:inline distT="0" distB="0" distL="0" distR="0" wp14:anchorId="37D848C6" wp14:editId="7F6CB45C">
+                                        <wp:extent cx="180000" cy="180000"/>
+                                        <wp:effectExtent l="0" t="0" r="0" b="0"/>
+                                        <wp:docPr id="20239" name="Picture 20239" descr="C:\Users\HPz440\Desktop\vibrate.png"/>
+                                        <wp:cNvGraphicFramePr>
+                                          <a:graphicFrameLocks xmlns:a="http://schemas.openxmlformats.org/drawingml/2006/main" noChangeAspect="1"/>
+                                        </wp:cNvGraphicFramePr>
+                                        <a:graphic xmlns:a="http://schemas.openxmlformats.org/drawingml/2006/main">
+                                          <a:graphicData uri="http://schemas.openxmlformats.org/drawingml/2006/picture">
+                                            <pic:pic xmlns:pic="http://schemas.openxmlformats.org/drawingml/2006/picture">
+                                              <pic:nvPicPr>
+                                                <pic:cNvPr id="0" name="Picture 11" descr="C:\Users\HPz440\Desktop\vibrate.png"/>
+                                                <pic:cNvPicPr>
+                                                  <a:picLocks noChangeAspect="1" noChangeArrowheads="1"/>
+                                                </pic:cNvPicPr>
+                                              </pic:nvPicPr>
+                                              <pic:blipFill>
+                                                <a:blip r:embed="rId15">
+                                                  <a:extLst>
+                                                    <a:ext uri="{28A0092B-C50C-407E-A947-70E740481C1C}">
+                                                      <a14:useLocalDpi xmlns:a14="http://schemas.microsoft.com/office/drawing/2010/main" val="0"/>
+                                                    </a:ext>
+                                                  </a:extLst>
+                                                </a:blip>
+                                                <a:srcRect/>
+                                                <a:stretch>
+                                                  <a:fillRect/>
+                                                </a:stretch>
+                                              </pic:blipFill>
+                                              <pic:spPr bwMode="auto">
+                                                <a:xfrm>
+                                                  <a:off x="0" y="0"/>
+                                                  <a:ext cx="180000" cy="180000"/>
+                                                </a:xfrm>
+                                                <a:prstGeom prst="rect">
+                                                  <a:avLst/>
+                                                </a:prstGeom>
+                                                <a:noFill/>
+                                                <a:ln>
+                                                  <a:noFill/>
+                                                </a:ln>
+                                              </pic:spPr>
+                                            </pic:pic>
+                                          </a:graphicData>
+                                        </a:graphic>
+                                      </wp:inline>
+                                    </w:drawing>
+                                  </w:r>
+                                </w:p>
+                              </w:tc>
+                              <w:tc>
+                                <w:tcPr>
+                                  <w:tcW w:w="709" w:type="dxa"/>
+                                </w:tcPr>
+                                <w:p>
+                                  <w:pPr>
+                                    <w:bidi/>
+                                    <w:rPr>
+                                      <w:sz w:val="20"/>
+                                      <w:szCs w:val="20"/>
+                                      <w:rtl/>
+                                    </w:rPr>
+                                  </w:pPr>
+                                  <w:r>
+                                    <w:rPr>
+                                      <w:rFonts w:hint="cs"/>
+                                      <w:sz w:val="20"/>
+                                      <w:szCs w:val="20"/>
+                                      <w:rtl/>
+                                    </w:rPr>
+                                    <w:t>רטט</w:t>
+                                  </w:r>
+                                </w:p>
+                              </w:tc>
+                              <w:tc>
+                                <w:tcPr>
+                                  <w:tcW w:w="2135" w:type="dxa"/>
+                                </w:tcPr>
+                                <w:p>
+                                  <w:pPr>
+                                    <w:bidi/>
+                                    <w:rPr>
+                                      <w:sz w:val="20"/>
+                                      <w:szCs w:val="20"/>
+                                      <w:rtl/>
+                                    </w:rPr>
+                                  </w:pPr>
+                                  <w:r>
+                                    <w:rPr>
+                                      <w:rFonts w:hint="cs"/>
+                                      <w:sz w:val="20"/>
+                                      <w:szCs w:val="20"/>
+                                      <w:rtl/>
+                                    </w:rPr>
+                                    <w:t>הודעות ושיח</w:t>
+                                  </w:r>
+                                  <w:r>
+                                    <w:rPr>
+                                      <w:rFonts w:hint="cs"/>
+                                      <w:sz w:val="20"/>
+                                      <w:szCs w:val="20"/>
+                                      <w:rtl/>
+                                    </w:rPr>
+                                    <w:t>ות יגרמו לטלפון לרטוט ולא לצלצל</w:t>
+                                  </w:r>
+                                  <w:r>
+                                    <w:rPr>
+                                      <w:rFonts w:hint="cs"/>
+                                      <w:sz w:val="20"/>
+                                      <w:szCs w:val="20"/>
+                                      <w:rtl/>
+                                    </w:rPr>
+                                    <w:t>. השכמות יצלצלו כרגיל</w:t>
+                                  </w:r>
+                                </w:p>
+                              </w:tc>
+                            </w:tr>
+                            <w:tr>
+                              <w:tc>
+                                <w:tcPr>
+                                  <w:tcW w:w="499" w:type="dxa"/>
+                                </w:tcPr>
+                                <w:p>
+                                  <w:pPr>
+                                    <w:bidi/>
+                                    <w:rPr>
+                                      <w:sz w:val="20"/>
+                                      <w:szCs w:val="20"/>
+                                      <w:rtl/>
+                                    </w:rPr>
+                                  </w:pPr>
+                                  <w:r>
+                                    <w:rPr>
+                                      <w:noProof/>
+                                      <w:sz w:val="20"/>
+                                      <w:szCs w:val="20"/>
+                                    </w:rPr>
+                                    <w:drawing>
+                                      <wp:inline distT="0" distB="0" distL="0" distR="0" wp14:anchorId="085024DC" wp14:editId="05A2D415">
+                                        <wp:extent cx="180000" cy="180000"/>
+                                        <wp:effectExtent l="0" t="0" r="0" b="0"/>
+                                        <wp:docPr id="20240" name="Picture 20240"/>
+                                        <wp:cNvGraphicFramePr>
+                                          <a:graphicFrameLocks xmlns:a="http://schemas.openxmlformats.org/drawingml/2006/main" noChangeAspect="1"/>
+                                        </wp:cNvGraphicFramePr>
+                                        <a:graphic xmlns:a="http://schemas.openxmlformats.org/drawingml/2006/main">
+                                          <a:graphicData uri="http://schemas.openxmlformats.org/drawingml/2006/picture">
+                                            <pic:pic xmlns:pic="http://schemas.openxmlformats.org/drawingml/2006/picture">
+                                              <pic:nvPicPr>
+                                                <pic:cNvPr id="1" name=""/>
+                                                <pic:cNvPicPr/>
+                                              </pic:nvPicPr>
+                                              <pic:blipFill>
+                                                <a:blip r:embed="rId16" cstate="print">
+                                                  <a:extLst>
+                                                    <a:ext uri="{28A0092B-C50C-407E-A947-70E740481C1C}">
+                                                      <a14:useLocalDpi xmlns:a14="http://schemas.microsoft.com/office/drawing/2010/main" val="0"/>
+                                                    </a:ext>
+                                                  </a:extLst>
+                                                </a:blip>
+                                                <a:stretch>
+                                                  <a:fillRect/>
+                                                </a:stretch>
+                                              </pic:blipFill>
+                                              <pic:spPr>
+                                                <a:xfrm>
+                                                  <a:off x="0" y="0"/>
+                                                  <a:ext cx="180000" cy="180000"/>
+                                                </a:xfrm>
+                                                <a:prstGeom prst="rect">
+                                                  <a:avLst/>
+                                                </a:prstGeom>
+                                              </pic:spPr>
+                                            </pic:pic>
+                                          </a:graphicData>
+                                        </a:graphic>
+                                      </wp:inline>
+                                    </w:drawing>
+                                  </w:r>
+                                </w:p>
+                              </w:tc>
+                              <w:tc>
+                                <w:tcPr>
+                                  <w:tcW w:w="709" w:type="dxa"/>
+                                </w:tcPr>
+                                <w:p>
+                                  <w:pPr>
+                                    <w:bidi/>
+                                    <w:rPr>
+                                      <w:sz w:val="20"/>
+                                      <w:szCs w:val="20"/>
+                                      <w:rtl/>
+                                    </w:rPr>
+                                  </w:pPr>
+                                  <w:r>
+                                    <w:rPr>
+                                      <w:rFonts w:hint="cs"/>
+                                      <w:sz w:val="20"/>
+                                      <w:szCs w:val="20"/>
+                                      <w:rtl/>
+                                    </w:rPr>
+                                    <w:t>השתק</w:t>
+                                  </w:r>
+                                </w:p>
+                              </w:tc>
+                              <w:tc>
+                                <w:tcPr>
+                                  <w:tcW w:w="2135" w:type="dxa"/>
+                                </w:tcPr>
+                                <w:p>
+                                  <w:pPr>
+                                    <w:bidi/>
+                                    <w:rPr>
+                                      <w:sz w:val="20"/>
+                                      <w:szCs w:val="20"/>
+                                      <w:rtl/>
+                                    </w:rPr>
+                                  </w:pPr>
+                                  <w:r>
+                                    <w:rPr>
+                                      <w:rFonts w:hint="cs"/>
+                                      <w:sz w:val="20"/>
+                                      <w:szCs w:val="20"/>
+                                      <w:rtl/>
+                                    </w:rPr>
+                                    <w:t>רק השכמות יצלצלו</w:t>
+                                  </w:r>
+                                </w:p>
+                              </w:tc>
+                            </w:tr>
+                          </w:tbl>
+                          <w:p>
+                            <w:pPr>
+                              <w:bidi/>
+                              <w:rPr>
+                                <w:sz w:val="18"/>
+                                <w:szCs w:val="18"/>
+                              </w:rPr>
+                            </w:pPr>
+                          </w:p>
+                        </w:txbxContent>
+                      </wps:txbx>
+                      <wps:bodyPr rot="0" spcFirstLastPara="0" vertOverflow="overflow" horzOverflow="overflow" vert="horz" wrap="square" lIns="91440" tIns="45720" rIns="91440" bIns="45720" numCol="1" spcCol="0" rtlCol="1" fromWordArt="0" anchor="ctr" anchorCtr="0" forceAA="0" compatLnSpc="1">
+                        <a:prstTxWarp prst="textNoShape">
+                          <a:avLst/>
+                        </a:prstTxWarp>
+                        <a:noAutofit/>
+                      </wps:bodyPr>
+                    </wps:wsp>
+                  </a:graphicData>
+                </a:graphic>
+                <wp14:sizeRelH relativeFrom="margin">
+                  <wp14:pctWidth>0</wp14:pctWidth>
+                </wp14:sizeRelH>
+                <wp14:sizeRelV relativeFrom="margin">
+                  <wp14:pctHeight>0</wp14:pctHeight>
+                </wp14:sizeRelV>
+              </wp:anchor>
+            </w:drawing>
+          </mc:Choice>
+          <mc:Fallback>
+            <w:pict>
+              <v:shapetype w14:anchorId="01C75EF0" id="_x0000_t61" coordsize="21600,21600" o:spt="61" adj="1350,25920" path="m,l0@8@12@24,0@9,,21600@6,21600@15@27@7,21600,21600,21600,21600@9@18@30,21600@8,21600,0@7,0@21@33@6,xe">
+                <v:stroke joinstyle="miter"/>
+                <v:formulas>
+                  <v:f eqn="sum 10800 0 #0"/>
+                  <v:f eqn="sum 10800 0 #1"/>
+                  <v:f eqn="sum #0 0 #1"/>
+                  <v:f eqn="sum @0 @1 0"/>
+                  <v:f eqn="sum 21600 0 #0"/>
+                  <v:f eqn="sum 21600 0 #1"/>
+                  <v:f eqn="if @0 3600 12600"/>
+                  <v:f eqn="if @0 9000 18000"/>
+                  <v:f eqn="if @1 3600 12600"/>
+                  <v:f eqn="if @1 9000 18000"/>
+                  <v:f eqn="if @2 0 #0"/>
+                  <v:f eqn="if @3 @10 0"/>
+                  <v:f eqn="if #0 0 @11"/>
+                  <v:f eqn="if @2 @6 #0"/>
+                  <v:f eqn="if @3 @6 @13"/>
+                  <v:f eqn="if @5 @6 @14"/>
+                  <v:f eqn="if @2 #0 21600"/>
+                  <v:f eqn="if @3 21600 @16"/>
+                  <v:f eqn="if @4 21600 @17"/>
+                  <v:f eqn="if @2 #0 @6"/>
+                  <v:f eqn="if @3 @19 @6"/>
+                  <v:f eqn="if #1 @6 @20"/>
+                  <v:f eqn="if @2 @8 #1"/>
+                  <v:f eqn="if @3 @22 @8"/>
+                  <v:f eqn="if #0 @8 @23"/>
+                  <v:f eqn="if @2 21600 #1"/>
+                  <v:f eqn="if @3 21600 @25"/>
+                  <v:f eqn="if @5 21600 @26"/>
+                  <v:f eqn="if @2 #1 @8"/>
+                  <v:f eqn="if @3 @8 @28"/>
+                  <v:f eqn="if @4 @8 @29"/>
+                  <v:f eqn="if @2 #1 0"/>
+                  <v:f eqn="if @3 @31 0"/>
+                  <v:f eqn="if #1 0 @32"/>
+                  <v:f eqn="val #0"/>
+                  <v:f eqn="val #1"/>
+                </v:formulas>
+                <v:path o:connecttype="custom" o:connectlocs="10800,0;0,10800;10800,21600;21600,10800;@34,@35"/>
+                <v:handles>
+                  <v:h position="#0,#1"/>
+                </v:handles>
+              </v:shapetype>
+              <v:shape id="Rectangular Callout 1" o:spid="_x0000_s1031" type="#_x0000_t61" style="position:absolute;left:0;text-align:left;margin-left:97.2pt;margin-top:9.9pt;width:183.05pt;height:108.4pt;z-index:251704320;visibility:visible;mso-wrap-style:square;mso-width-percent:0;mso-height-percent:0;mso-wrap-distance-left:9pt;mso-wrap-distance-top:0;mso-wrap-distance-right:9pt;mso-wrap-distance-bottom:0;mso-position-horizontal:absolute;mso-position-horizontal-relative:margin;mso-position-vertical:absolute;mso-position-vertical-relative:text;mso-width-percent:0;mso-height-percent:0;mso-width-relative:margin;mso-height-relative:margin;v-text-anchor:middle" o:gfxdata="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" adj="10929,39762" fillcolor="#f7fafd [180]" strokecolor="#4472c4 [3208]" strokeweight="1pt">
+                <v:fill color2="#cde0f2 [980]" colors="0 #f7fafd;48497f #b5d2ec;54395f #b5d2ec;1 #cee1f2" focus="100%" type="gradient"/>
+                <v:textbox>
+                  <w:txbxContent>
+                    <w:p>
+                      <w:pPr>
+                        <w:bidi/>
+                        <w:jc w:val="center"/>
+                        <w:rPr>
+                          <w:rtl/>
+                        </w:rPr>
+                      </w:pPr>
+                      <w:r>
+                        <w:rPr>
+                          <w:rFonts w:hint="cs"/>
+                          <w:rtl/>
+                        </w:rPr>
+                        <w:t xml:space="preserve">מצב הסאונד של הטלפון. </w:t>
+                      </w:r>
+                    </w:p>
+                    <w:tbl>
+                      <w:tblPr>
+                        <w:tblStyle w:val="TableGrid"/>
+                        <w:bidiVisual/>
+                        <w:tblW w:w="0" w:type="auto"/>
+                        <w:tblLook w:val="04A0" w:firstRow="1" w:lastRow="0" w:firstColumn="1" w:lastColumn="0" w:noHBand="0" w:noVBand="1"/>
+                      </w:tblPr>
+                      <w:tblGrid>
+                        <w:gridCol w:w="499"/>
+                        <w:gridCol w:w="714"/>
+                        <w:gridCol w:w="2130"/>
+                      </w:tblGrid>
+                      <w:tr>
+                        <w:tc>
+                          <w:tcPr>
+                            <w:tcW w:w="499" w:type="dxa"/>
+                          </w:tcPr>
+                          <w:p>
+                            <w:pPr>
+                              <w:bidi/>
                               <w:rPr>
                                 <w:sz w:val="20"/>
                                 <w:szCs w:val="20"/>
@@ -3248,31 +3778,14 @@
                             </w:pPr>
                             <w:r>
                               <w:rPr>
-                                <w:rFonts w:hint="cs"/>
+                                <w:rFonts w:cs="Arial"/>
+                                <w:noProof/>
                                 <w:sz w:val="20"/>
                                 <w:szCs w:val="20"/>
                                 <w:rtl/>
                               </w:rPr>
-                              <w:t xml:space="preserve">מצב הסאונד של הטלפון. </w:t>
-                            </w:r>
-                          </w:p>
-                          <w:p>
-                            <w:pPr>
-                              <w:rPr>
-                                <w:sz w:val="18"/>
-                                <w:szCs w:val="18"/>
-                              </w:rPr>
-                            </w:pPr>
-                            <w:r>
-                              <w:rPr>
-                                <w:rFonts w:cs="Arial"/>
-                                <w:noProof/>
-                                <w:sz w:val="18"/>
-                                <w:szCs w:val="18"/>
-                                <w:rtl/>
-                              </w:rPr>
                               <w:drawing>
-                                <wp:inline distT="0" distB="0" distL="0" distR="0" wp14:anchorId="42BE6A5B" wp14:editId="1E02F216">
+                                <wp:inline distT="0" distB="0" distL="0" distR="0" wp14:anchorId="4AD71EF1" wp14:editId="39CAE5A2">
                                   <wp:extent cx="180000" cy="180000"/>
                                   <wp:effectExtent l="0" t="0" r="0" b="0"/>
                                   <wp:docPr id="20238" name="Picture 20238" descr="C:\Users\HPz440\Desktop\volume-high.png"/>
@@ -3320,38 +3833,68 @@
                                 </wp:inline>
                               </w:drawing>
                             </w:r>
+                          </w:p>
+                        </w:tc>
+                        <w:tc>
+                          <w:tcPr>
+                            <w:tcW w:w="709" w:type="dxa"/>
+                          </w:tcPr>
+                          <w:p>
+                            <w:pPr>
+                              <w:bidi/>
+                              <w:rPr>
+                                <w:sz w:val="20"/>
+                                <w:szCs w:val="20"/>
+                                <w:rtl/>
+                              </w:rPr>
+                            </w:pPr>
                             <w:r>
                               <w:rPr>
                                 <w:rFonts w:hint="cs"/>
-                                <w:sz w:val="18"/>
-                                <w:szCs w:val="18"/>
+                                <w:sz w:val="20"/>
+                                <w:szCs w:val="20"/>
                                 <w:rtl/>
                               </w:rPr>
-                              <w:t xml:space="preserve">  מצב סאונד </w:t>
+                              <w:t>סאונד</w:t>
                             </w:r>
-                            <w:r>
+                          </w:p>
+                        </w:tc>
+                        <w:tc>
+                          <w:tcPr>
+                            <w:tcW w:w="2135" w:type="dxa"/>
+                          </w:tcPr>
+                          <w:p>
+                            <w:pPr>
+                              <w:bidi/>
                               <w:rPr>
-                                <w:sz w:val="18"/>
-                                <w:szCs w:val="18"/>
+                                <w:sz w:val="20"/>
+                                <w:szCs w:val="20"/>
                                 <w:rtl/>
                               </w:rPr>
-                              <w:t>–</w:t>
-                            </w:r>
+                            </w:pPr>
                             <w:r>
                               <w:rPr>
                                 <w:rFonts w:hint="cs"/>
-                                <w:sz w:val="18"/>
-                                <w:szCs w:val="18"/>
+                                <w:sz w:val="20"/>
+                                <w:szCs w:val="20"/>
                                 <w:rtl/>
                               </w:rPr>
-                              <w:t xml:space="preserve"> הטלפון יצלצל כרגיל</w:t>
+                              <w:t>הטלפון יצלצל כרגיל</w:t>
                             </w:r>
                           </w:p>
+                        </w:tc>
+                      </w:tr>
+                      <w:tr>
+                        <w:tc>
+                          <w:tcPr>
+                            <w:tcW w:w="499" w:type="dxa"/>
+                          </w:tcPr>
                           <w:p>
                             <w:pPr>
+                              <w:bidi/>
                               <w:rPr>
-                                <w:sz w:val="18"/>
-                                <w:szCs w:val="18"/>
+                                <w:sz w:val="20"/>
+                                <w:szCs w:val="20"/>
                                 <w:rtl/>
                               </w:rPr>
                             </w:pPr>
@@ -3359,12 +3902,12 @@
                               <w:rPr>
                                 <w:rFonts w:cs="Arial"/>
                                 <w:noProof/>
-                                <w:sz w:val="18"/>
-                                <w:szCs w:val="18"/>
+                                <w:sz w:val="20"/>
+                                <w:szCs w:val="20"/>
                                 <w:rtl/>
                               </w:rPr>
                               <w:drawing>
-                                <wp:inline distT="0" distB="0" distL="0" distR="0" wp14:anchorId="720E0557" wp14:editId="1EEFC229">
+                                <wp:inline distT="0" distB="0" distL="0" distR="0" wp14:anchorId="37D848C6" wp14:editId="7F6CB45C">
                                   <wp:extent cx="180000" cy="180000"/>
                                   <wp:effectExtent l="0" t="0" r="0" b="0"/>
                                   <wp:docPr id="20239" name="Picture 20239" descr="C:\Users\HPz440\Desktop\vibrate.png"/>
@@ -3412,75 +3955,97 @@
                                 </wp:inline>
                               </w:drawing>
                             </w:r>
+                          </w:p>
+                        </w:tc>
+                        <w:tc>
+                          <w:tcPr>
+                            <w:tcW w:w="709" w:type="dxa"/>
+                          </w:tcPr>
+                          <w:p>
+                            <w:pPr>
+                              <w:bidi/>
+                              <w:rPr>
+                                <w:sz w:val="20"/>
+                                <w:szCs w:val="20"/>
+                                <w:rtl/>
+                              </w:rPr>
+                            </w:pPr>
                             <w:r>
                               <w:rPr>
                                 <w:rFonts w:hint="cs"/>
-                                <w:sz w:val="18"/>
-                                <w:szCs w:val="18"/>
+                                <w:sz w:val="20"/>
+                                <w:szCs w:val="20"/>
                                 <w:rtl/>
                               </w:rPr>
-                              <w:t xml:space="preserve"> </w:t>
+                              <w:t>רטט</w:t>
+                            </w:r>
+                          </w:p>
+                        </w:tc>
+                        <w:tc>
+                          <w:tcPr>
+                            <w:tcW w:w="2135" w:type="dxa"/>
+                          </w:tcPr>
+                          <w:p>
+                            <w:pPr>
+                              <w:bidi/>
+                              <w:rPr>
+                                <w:sz w:val="20"/>
+                                <w:szCs w:val="20"/>
+                                <w:rtl/>
+                              </w:rPr>
+                            </w:pPr>
+                            <w:r>
+                              <w:rPr>
+                                <w:rFonts w:hint="cs"/>
+                                <w:sz w:val="20"/>
+                                <w:szCs w:val="20"/>
+                                <w:rtl/>
+                              </w:rPr>
+                              <w:t>הודעות ושיח</w:t>
                             </w:r>
                             <w:r>
                               <w:rPr>
                                 <w:rFonts w:hint="cs"/>
-                                <w:sz w:val="18"/>
-                                <w:szCs w:val="18"/>
+                                <w:sz w:val="20"/>
+                                <w:szCs w:val="20"/>
                                 <w:rtl/>
                               </w:rPr>
-                              <w:t xml:space="preserve"> </w:t>
+                              <w:t>ות יגרמו לטלפון לרטוט ולא לצלצל</w:t>
                             </w:r>
                             <w:r>
                               <w:rPr>
                                 <w:rFonts w:hint="cs"/>
-                                <w:sz w:val="18"/>
-                                <w:szCs w:val="18"/>
-                                <w:rtl/>
-                              </w:rPr>
-                              <w:t xml:space="preserve">מצב רטט </w:t>
-                            </w:r>
-                            <w:r>
-                              <w:rPr>
-                                <w:sz w:val="18"/>
-                                <w:szCs w:val="18"/>
-                                <w:rtl/>
-                              </w:rPr>
-                              <w:t>–</w:t>
-                            </w:r>
-                            <w:r>
-                              <w:rPr>
-                                <w:rFonts w:hint="cs"/>
-                                <w:sz w:val="18"/>
-                                <w:szCs w:val="18"/>
-                                <w:rtl/>
-                              </w:rPr>
-                              <w:t xml:space="preserve"> הודעות ושיחות יגרמו לטלפון לרטוט ולא יצלצלו</w:t>
-                            </w:r>
-                            <w:r>
-                              <w:rPr>
-                                <w:rFonts w:hint="cs"/>
-                                <w:sz w:val="18"/>
-                                <w:szCs w:val="18"/>
+                                <w:sz w:val="20"/>
+                                <w:szCs w:val="20"/>
                                 <w:rtl/>
                               </w:rPr>
                               <w:t>. השכמות יצלצלו כרגיל</w:t>
                             </w:r>
                           </w:p>
+                        </w:tc>
+                      </w:tr>
+                      <w:tr>
+                        <w:tc>
+                          <w:tcPr>
+                            <w:tcW w:w="499" w:type="dxa"/>
+                          </w:tcPr>
                           <w:p>
                             <w:pPr>
+                              <w:bidi/>
                               <w:rPr>
-                                <w:sz w:val="18"/>
-                                <w:szCs w:val="18"/>
+                                <w:sz w:val="20"/>
+                                <w:szCs w:val="20"/>
+                                <w:rtl/>
                               </w:rPr>
                             </w:pPr>
                             <w:r>
                               <w:rPr>
                                 <w:noProof/>
-                                <w:sz w:val="18"/>
-                                <w:szCs w:val="18"/>
+                                <w:sz w:val="20"/>
+                                <w:szCs w:val="20"/>
                               </w:rPr>
                               <w:drawing>
-                                <wp:inline distT="0" distB="0" distL="0" distR="0" wp14:anchorId="6EF85391" wp14:editId="47AAD61D">
+                                <wp:inline distT="0" distB="0" distL="0" distR="0" wp14:anchorId="085024DC" wp14:editId="05A2D415">
                                   <wp:extent cx="180000" cy="180000"/>
                                   <wp:effectExtent l="0" t="0" r="0" b="0"/>
                                   <wp:docPr id="20240" name="Picture 20240"/>
@@ -3521,59 +4086,185 @@
                                 </wp:inline>
                               </w:drawing>
                             </w:r>
+                          </w:p>
+                        </w:tc>
+                        <w:tc>
+                          <w:tcPr>
+                            <w:tcW w:w="709" w:type="dxa"/>
+                          </w:tcPr>
+                          <w:p>
+                            <w:pPr>
+                              <w:bidi/>
+                              <w:rPr>
+                                <w:sz w:val="20"/>
+                                <w:szCs w:val="20"/>
+                                <w:rtl/>
+                              </w:rPr>
+                            </w:pPr>
                             <w:r>
                               <w:rPr>
                                 <w:rFonts w:hint="cs"/>
-                                <w:sz w:val="18"/>
-                                <w:szCs w:val="18"/>
+                                <w:sz w:val="20"/>
+                                <w:szCs w:val="20"/>
                                 <w:rtl/>
                               </w:rPr>
-                              <w:t xml:space="preserve">  </w:t>
+                              <w:t>השתק</w:t>
+                            </w:r>
+                          </w:p>
+                        </w:tc>
+                        <w:tc>
+                          <w:tcPr>
+                            <w:tcW w:w="2135" w:type="dxa"/>
+                          </w:tcPr>
+                          <w:p>
+                            <w:pPr>
+                              <w:bidi/>
+                              <w:rPr>
+                                <w:sz w:val="20"/>
+                                <w:szCs w:val="20"/>
+                                <w:rtl/>
+                              </w:rPr>
+                            </w:pPr>
+                            <w:r>
+                              <w:rPr>
+                                <w:rFonts w:hint="cs"/>
+                                <w:sz w:val="20"/>
+                                <w:szCs w:val="20"/>
+                                <w:rtl/>
+                              </w:rPr>
+                              <w:t>רק השכמות יצלצלו</w:t>
+                            </w:r>
+                          </w:p>
+                        </w:tc>
+                      </w:tr>
+                    </w:tbl>
+                    <w:p>
+                      <w:pPr>
+                        <w:bidi/>
+                        <w:rPr>
+                          <w:sz w:val="18"/>
+                          <w:szCs w:val="18"/>
+                        </w:rPr>
+                      </w:pPr>
+                    </w:p>
+                  </w:txbxContent>
+                </v:textbox>
+                <w10:wrap anchorx="margin"/>
+              </v:shape>
+            </w:pict>
+          </mc:Fallback>
+        </mc:AlternateContent>
+      </w:r>
+    </w:p>
+    <w:p>
+      <w:pPr>
+        <w:bidi/>
+        <w:rPr>
+          <w:rFonts w:ascii="Segoe UI" w:hAnsi="Segoe UI" w:cs="Segoe UI"/>
+        </w:rPr>
+      </w:pPr>
+      <w:r>
+        <w:rPr>
+          <w:rFonts w:ascii="Segoe UI" w:hAnsi="Segoe UI" w:cs="Segoe UI"/>
+          <w:b/>
+          <w:bCs/>
+          <w:noProof/>
+          <w:rtl/>
+        </w:rPr>
+        <mc:AlternateContent>
+          <mc:Choice Requires="wps">
+            <w:drawing>
+              <wp:anchor distT="0" distB="0" distL="114300" distR="114300" simplePos="0" relativeHeight="251676672" behindDoc="0" locked="0" layoutInCell="1" allowOverlap="1" wp14:anchorId="74E02166" wp14:editId="556E292F">
+                <wp:simplePos x="0" y="0"/>
+                <wp:positionH relativeFrom="column">
+                  <wp:posOffset>3934614</wp:posOffset>
+                </wp:positionH>
+                <wp:positionV relativeFrom="paragraph">
+                  <wp:posOffset>44261</wp:posOffset>
+                </wp:positionV>
+                <wp:extent cx="798830" cy="469900"/>
+                <wp:effectExtent l="438150" t="0" r="20320" b="1739900"/>
+                <wp:wrapNone/>
+                <wp:docPr id="59" name="Rectangular Callout 59"/>
+                <wp:cNvGraphicFramePr/>
+                <a:graphic xmlns:a="http://schemas.openxmlformats.org/drawingml/2006/main">
+                  <a:graphicData uri="http://schemas.microsoft.com/office/word/2010/wordprocessingShape">
+                    <wps:wsp>
+                      <wps:cNvSpPr/>
+                      <wps:spPr>
+                        <a:xfrm>
+                          <a:off x="0" y="0"/>
+                          <a:ext cx="798830" cy="469900"/>
+                        </a:xfrm>
+                        <a:prstGeom prst="wedgeRectCallout">
+                          <a:avLst>
+                            <a:gd name="adj1" fmla="val -101294"/>
+                            <a:gd name="adj2" fmla="val 398056"/>
+                          </a:avLst>
+                        </a:prstGeom>
+                        <a:gradFill>
+                          <a:gsLst>
+                            <a:gs pos="0">
+                              <a:schemeClr val="accent1">
+                                <a:lumMod val="5000"/>
+                                <a:lumOff val="95000"/>
+                              </a:schemeClr>
+                            </a:gs>
+                            <a:gs pos="74000">
+                              <a:schemeClr val="accent1">
+                                <a:lumMod val="45000"/>
+                                <a:lumOff val="55000"/>
+                              </a:schemeClr>
+                            </a:gs>
+                            <a:gs pos="83000">
+                              <a:schemeClr val="accent1">
+                                <a:lumMod val="45000"/>
+                                <a:lumOff val="55000"/>
+                              </a:schemeClr>
+                            </a:gs>
+                            <a:gs pos="100000">
+                              <a:schemeClr val="accent1">
+                                <a:lumMod val="30000"/>
+                                <a:lumOff val="70000"/>
+                              </a:schemeClr>
+                            </a:gs>
+                          </a:gsLst>
+                          <a:lin ang="5400000" scaled="0"/>
+                        </a:gradFill>
+                      </wps:spPr>
+                      <wps:style>
+                        <a:lnRef idx="2">
+                          <a:schemeClr val="accent5"/>
+                        </a:lnRef>
+                        <a:fillRef idx="1">
+                          <a:schemeClr val="lt1"/>
+                        </a:fillRef>
+                        <a:effectRef idx="0">
+                          <a:schemeClr val="accent5"/>
+                        </a:effectRef>
+                        <a:fontRef idx="minor">
+                          <a:schemeClr val="dk1"/>
+                        </a:fontRef>
+                      </wps:style>
+                      <wps:txbx>
+                        <w:txbxContent>
+                          <w:p>
+                            <w:pPr>
+                              <w:jc w:val="center"/>
+                            </w:pPr>
+                            <w:r>
+                              <w:rPr>
+                                <w:rFonts w:hint="cs"/>
+                                <w:rtl/>
+                              </w:rPr>
+                              <w:t>מצב ה</w:t>
                             </w:r>
                             <w:r>
                               <w:rPr>
                                 <w:rFonts w:hint="cs"/>
-                                <w:sz w:val="18"/>
-                                <w:szCs w:val="18"/>
                                 <w:rtl/>
                               </w:rPr>
-                              <w:t>מושתק</w:t>
-                            </w:r>
-                            <w:r>
-                              <w:rPr>
-                                <w:rFonts w:hint="cs"/>
-                                <w:sz w:val="18"/>
-                                <w:szCs w:val="18"/>
-                                <w:rtl/>
-                              </w:rPr>
-                              <w:t xml:space="preserve"> </w:t>
-                            </w:r>
-                            <w:r>
-                              <w:rPr>
-                                <w:rFonts w:hint="cs"/>
-                                <w:sz w:val="18"/>
-                                <w:szCs w:val="18"/>
-                                <w:rtl/>
-                              </w:rPr>
-                              <w:t xml:space="preserve">- רק </w:t>
-                            </w:r>
-                            <w:r>
-                              <w:rPr>
-                                <w:rFonts w:hint="cs"/>
-                                <w:sz w:val="18"/>
-                                <w:szCs w:val="18"/>
-                                <w:rtl/>
-                              </w:rPr>
-                              <w:t>השכמות</w:t>
-                            </w:r>
-                            <w:r>
-                              <w:rPr>
-                                <w:rFonts w:hint="cs"/>
-                                <w:sz w:val="18"/>
-                                <w:szCs w:val="18"/>
-                                <w:rtl/>
-                              </w:rPr>
-                              <w:t xml:space="preserve"> יצלצלו</w:t>
+                              <w:t>בטרייה</w:t>
                             </w:r>
                           </w:p>
                         </w:txbxContent>
@@ -3598,410 +4289,38 @@
           </mc:Choice>
           <mc:Fallback>
             <w:pict>
-              <v:shapetype w14:anchorId="283149DA" id="_x0000_t61" coordsize="21600,21600" o:spt="61" adj="1350,25920" path="m,l0@8@12@24,0@9,,21600@6,21600@15@27@7,21600,21600,21600,21600@9@18@30,21600@8,21600,0@7,0@21@33@6,xe">
-                <v:stroke joinstyle="miter"/>
-                <v:formulas>
-                  <v:f eqn="sum 10800 0 #0"/>
-                  <v:f eqn="sum 10800 0 #1"/>
-                  <v:f eqn="sum #0 0 #1"/>
-                  <v:f eqn="sum @0 @1 0"/>
-                  <v:f eqn="sum 21600 0 #0"/>
-                  <v:f eqn="sum 21600 0 #1"/>
-                  <v:f eqn="if @0 3600 12600"/>
-                  <v:f eqn="if @0 9000 18000"/>
-                  <v:f eqn="if @1 3600 12600"/>
-                  <v:f eqn="if @1 9000 18000"/>
-                  <v:f eqn="if @2 0 #0"/>
-                  <v:f eqn="if @3 @10 0"/>
-                  <v:f eqn="if #0 0 @11"/>
-                  <v:f eqn="if @2 @6 #0"/>
-                  <v:f eqn="if @3 @6 @13"/>
-                  <v:f eqn="if @5 @6 @14"/>
-                  <v:f eqn="if @2 #0 21600"/>
-                  <v:f eqn="if @3 21600 @16"/>
-                  <v:f eqn="if @4 21600 @17"/>
-                  <v:f eqn="if @2 #0 @6"/>
-                  <v:f eqn="if @3 @19 @6"/>
-                  <v:f eqn="if #1 @6 @20"/>
-                  <v:f eqn="if @2 @8 #1"/>
-                  <v:f eqn="if @3 @22 @8"/>
-                  <v:f eqn="if #0 @8 @23"/>
-                  <v:f eqn="if @2 21600 #1"/>
-                  <v:f eqn="if @3 21600 @25"/>
-                  <v:f eqn="if @5 21600 @26"/>
-                  <v:f eqn="if @2 #1 @8"/>
-                  <v:f eqn="if @3 @8 @28"/>
-                  <v:f eqn="if @4 @8 @29"/>
-                  <v:f eqn="if @2 #1 0"/>
-                  <v:f eqn="if @3 @31 0"/>
-                  <v:f eqn="if #1 0 @32"/>
-                  <v:f eqn="val #0"/>
-                  <v:f eqn="val #1"/>
-                </v:formulas>
-                <v:path o:connecttype="custom" o:connectlocs="10800,0;0,10800;10800,21600;21600,10800;@34,@35"/>
-                <v:handles>
-                  <v:h position="#0,#1"/>
-                </v:handles>
-              </v:shapetype>
-              <v:shape id="Rectangular Callout 54" o:spid="_x0000_s1031" type="#_x0000_t61" style="position:absolute;left:0;text-align:left;margin-left:89.3pt;margin-top:.4pt;width:183.05pt;height:108.4pt;z-index:251674624;visibility:visible;mso-wrap-style:square;mso-width-percent:0;mso-height-percent:0;mso-wrap-distance-left:9pt;mso-wrap-distance-top:0;mso-wrap-distance-right:9pt;mso-wrap-distance-bottom:0;mso-position-horizontal:absolute;mso-position-horizontal-relative:margin;mso-position-vertical:absolute;mso-position-vertical-relative:text;mso-width-percent:0;mso-height-percent:0;mso-width-relative:margin;mso-height-relative:margin;v-text-anchor:middle" o:gfxdata="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" adj="11779,42529" fillcolor="#f7fafd [180]" strokecolor="#4472c4 [3208]" strokeweight="1pt">
-                <v:fill color2="#cde0f2 [980]" colors="0 #f7fafd;48497f #b5d2ec;54395f #b5d2ec;1 #cee1f2" focus="100%" type="gradient"/>
+              <v:shape w14:anchorId="74E02166" id="Rectangular Callout 59" o:spid="_x0000_s1032" type="#_x0000_t61" style="position:absolute;left:0;text-align:left;margin-left:309.8pt;margin-top:3.5pt;width:62.9pt;height:37pt;z-index:251676672;visibility:visible;mso-wrap-style:square;mso-width-percent:0;mso-height-percent:0;mso-wrap-distance-left:9pt;mso-wrap-distance-top:0;mso-wrap-distance-right:9pt;mso-wrap-distance-bottom:0;mso-position-horizontal:absolute;mso-position-horizontal-relative:text;mso-position-vertical:absolute;mso-position-vertical-relative:text;mso-width-percent:0;mso-height-percent:0;mso-width-relative:margin;mso-height-relative:margin;v-text-anchor:middle" o:gfxdata="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" adj="-11080,96780" fillcolor="#f7fafd [180]" strokecolor="#4472c4 [3208]" strokeweight="1pt">
+                <v:fill color2="#cde0f2 [980]" colors="0 #f7fafd;48497f #b5d2ec;54395f #b5d2ec;1 #cee1f2" focus="100%" type="gradient">
+                  <o:fill v:ext="view" type="gradientUnscaled"/>
+                </v:fill>
                 <v:textbox>
                   <w:txbxContent>
                     <w:p>
                       <w:pPr>
                         <w:jc w:val="center"/>
-                        <w:rPr>
-                          <w:sz w:val="20"/>
-                          <w:szCs w:val="20"/>
-                          <w:rtl/>
-                        </w:rPr>
                       </w:pPr>
                       <w:r>
                         <w:rPr>
                           <w:rFonts w:hint="cs"/>
-                          <w:sz w:val="20"/>
-                          <w:szCs w:val="20"/>
                           <w:rtl/>
                         </w:rPr>
-                        <w:t xml:space="preserve">מצב הסאונד של הטלפון. </w:t>
-                      </w:r>
-                    </w:p>
-                    <w:p>
-                      <w:pPr>
-                        <w:rPr>
-                          <w:sz w:val="18"/>
-                          <w:szCs w:val="18"/>
-                        </w:rPr>
-                      </w:pPr>
-                      <w:r>
-                        <w:rPr>
-                          <w:rFonts w:cs="Arial"/>
-                          <w:noProof/>
-                          <w:sz w:val="18"/>
-                          <w:szCs w:val="18"/>
-                          <w:rtl/>
-                        </w:rPr>
-                        <w:drawing>
-                          <wp:inline distT="0" distB="0" distL="0" distR="0" wp14:anchorId="42BE6A5B" wp14:editId="1E02F216">
-                            <wp:extent cx="180000" cy="180000"/>
-                            <wp:effectExtent l="0" t="0" r="0" b="0"/>
-                            <wp:docPr id="20238" name="Picture 20238" descr="C:\Users\HPz440\Desktop\volume-high.png"/>
-                            <wp:cNvGraphicFramePr>
-                              <a:graphicFrameLocks xmlns:a="http://schemas.openxmlformats.org/drawingml/2006/main" noChangeAspect="1"/>
-                            </wp:cNvGraphicFramePr>
-                            <a:graphic xmlns:a="http://schemas.openxmlformats.org/drawingml/2006/main">
-                              <a:graphicData uri="http://schemas.openxmlformats.org/drawingml/2006/picture">
-                                <pic:pic xmlns:pic="http://schemas.openxmlformats.org/drawingml/2006/picture">
-                                  <pic:nvPicPr>
-                                    <pic:cNvPr id="0" name="Picture 12" descr="C:\Users\HPz440\Desktop\volume-high.png"/>
-                                    <pic:cNvPicPr>
-                                      <a:picLocks noChangeAspect="1" noChangeArrowheads="1"/>
-                                    </pic:cNvPicPr>
-                                  </pic:nvPicPr>
-                                  <pic:blipFill>
-                                    <a:blip r:embed="rId14">
-                                      <a:extLst>
-                                        <a:ext uri="{28A0092B-C50C-407E-A947-70E740481C1C}">
-                                          <a14:useLocalDpi xmlns:a14="http://schemas.microsoft.com/office/drawing/2010/main" val="0"/>
-                                        </a:ext>
-                                      </a:extLst>
-                                    </a:blip>
-                                    <a:srcRect/>
-                                    <a:stretch>
-                                      <a:fillRect/>
-                                    </a:stretch>
-                                  </pic:blipFill>
-                                  <pic:spPr bwMode="auto">
-                                    <a:xfrm>
-                                      <a:off x="0" y="0"/>
-                                      <a:ext cx="180000" cy="180000"/>
-                                    </a:xfrm>
-                                    <a:prstGeom prst="rect">
-                                      <a:avLst/>
-                                    </a:prstGeom>
-                                    <a:noFill/>
-                                    <a:ln>
-                                      <a:noFill/>
-                                    </a:ln>
-                                  </pic:spPr>
-                                </pic:pic>
-                              </a:graphicData>
-                            </a:graphic>
-                          </wp:inline>
-                        </w:drawing>
+                        <w:t>מצב ה</w:t>
                       </w:r>
                       <w:r>
                         <w:rPr>
                           <w:rFonts w:hint="cs"/>
-                          <w:sz w:val="18"/>
-                          <w:szCs w:val="18"/>
                           <w:rtl/>
                         </w:rPr>
-                        <w:t xml:space="preserve">  מצב סאונד </w:t>
-                      </w:r>
-                      <w:r>
-                        <w:rPr>
-                          <w:sz w:val="18"/>
-                          <w:szCs w:val="18"/>
-                          <w:rtl/>
-                        </w:rPr>
-                        <w:t>–</w:t>
-                      </w:r>
-                      <w:r>
-                        <w:rPr>
-                          <w:rFonts w:hint="cs"/>
-                          <w:sz w:val="18"/>
-                          <w:szCs w:val="18"/>
-                          <w:rtl/>
-                        </w:rPr>
-                        <w:t xml:space="preserve"> הטלפון יצלצל כרגיל</w:t>
-                      </w:r>
-                    </w:p>
-                    <w:p>
-                      <w:pPr>
-                        <w:rPr>
-                          <w:sz w:val="18"/>
-                          <w:szCs w:val="18"/>
-                          <w:rtl/>
-                        </w:rPr>
-                      </w:pPr>
-                      <w:r>
-                        <w:rPr>
-                          <w:rFonts w:cs="Arial"/>
-                          <w:noProof/>
-                          <w:sz w:val="18"/>
-                          <w:szCs w:val="18"/>
-                          <w:rtl/>
-                        </w:rPr>
-                        <w:drawing>
-                          <wp:inline distT="0" distB="0" distL="0" distR="0" wp14:anchorId="720E0557" wp14:editId="1EEFC229">
-                            <wp:extent cx="180000" cy="180000"/>
-                            <wp:effectExtent l="0" t="0" r="0" b="0"/>
-                            <wp:docPr id="20239" name="Picture 20239" descr="C:\Users\HPz440\Desktop\vibrate.png"/>
-                            <wp:cNvGraphicFramePr>
-                              <a:graphicFrameLocks xmlns:a="http://schemas.openxmlformats.org/drawingml/2006/main" noChangeAspect="1"/>
-                            </wp:cNvGraphicFramePr>
-                            <a:graphic xmlns:a="http://schemas.openxmlformats.org/drawingml/2006/main">
-                              <a:graphicData uri="http://schemas.openxmlformats.org/drawingml/2006/picture">
-                                <pic:pic xmlns:pic="http://schemas.openxmlformats.org/drawingml/2006/picture">
-                                  <pic:nvPicPr>
-                                    <pic:cNvPr id="0" name="Picture 11" descr="C:\Users\HPz440\Desktop\vibrate.png"/>
-                                    <pic:cNvPicPr>
-                                      <a:picLocks noChangeAspect="1" noChangeArrowheads="1"/>
-                                    </pic:cNvPicPr>
-                                  </pic:nvPicPr>
-                                  <pic:blipFill>
-                                    <a:blip r:embed="rId15">
-                                      <a:extLst>
-                                        <a:ext uri="{28A0092B-C50C-407E-A947-70E740481C1C}">
-                                          <a14:useLocalDpi xmlns:a14="http://schemas.microsoft.com/office/drawing/2010/main" val="0"/>
-                                        </a:ext>
-                                      </a:extLst>
-                                    </a:blip>
-                                    <a:srcRect/>
-                                    <a:stretch>
-                                      <a:fillRect/>
-                                    </a:stretch>
-                                  </pic:blipFill>
-                                  <pic:spPr bwMode="auto">
-                                    <a:xfrm>
-                                      <a:off x="0" y="0"/>
-                                      <a:ext cx="180000" cy="180000"/>
-                                    </a:xfrm>
-                                    <a:prstGeom prst="rect">
-                                      <a:avLst/>
-                                    </a:prstGeom>
-                                    <a:noFill/>
-                                    <a:ln>
-                                      <a:noFill/>
-                                    </a:ln>
-                                  </pic:spPr>
-                                </pic:pic>
-                              </a:graphicData>
-                            </a:graphic>
-                          </wp:inline>
-                        </w:drawing>
-                      </w:r>
-                      <w:r>
-                        <w:rPr>
-                          <w:rFonts w:hint="cs"/>
-                          <w:sz w:val="18"/>
-                          <w:szCs w:val="18"/>
-                          <w:rtl/>
-                        </w:rPr>
-                        <w:t xml:space="preserve"> </w:t>
-                      </w:r>
-                      <w:r>
-                        <w:rPr>
-                          <w:rFonts w:hint="cs"/>
-                          <w:sz w:val="18"/>
-                          <w:szCs w:val="18"/>
-                          <w:rtl/>
-                        </w:rPr>
-                        <w:t xml:space="preserve"> </w:t>
-                      </w:r>
-                      <w:r>
-                        <w:rPr>
-                          <w:rFonts w:hint="cs"/>
-                          <w:sz w:val="18"/>
-                          <w:szCs w:val="18"/>
-                          <w:rtl/>
-                        </w:rPr>
-                        <w:t xml:space="preserve">מצב רטט </w:t>
-                      </w:r>
-                      <w:r>
-                        <w:rPr>
-                          <w:sz w:val="18"/>
-                          <w:szCs w:val="18"/>
-                          <w:rtl/>
-                        </w:rPr>
-                        <w:t>–</w:t>
-                      </w:r>
-                      <w:r>
-                        <w:rPr>
-                          <w:rFonts w:hint="cs"/>
-                          <w:sz w:val="18"/>
-                          <w:szCs w:val="18"/>
-                          <w:rtl/>
-                        </w:rPr>
-                        <w:t xml:space="preserve"> הודעות ושיחות יגרמו לטלפון לרטוט ולא יצלצלו</w:t>
-                      </w:r>
-                      <w:r>
-                        <w:rPr>
-                          <w:rFonts w:hint="cs"/>
-                          <w:sz w:val="18"/>
-                          <w:szCs w:val="18"/>
-                          <w:rtl/>
-                        </w:rPr>
-                        <w:t>. השכמות יצלצלו כרגיל</w:t>
-                      </w:r>
-                    </w:p>
-                    <w:p>
-                      <w:pPr>
-                        <w:rPr>
-                          <w:sz w:val="18"/>
-                          <w:szCs w:val="18"/>
-                        </w:rPr>
-                      </w:pPr>
-                      <w:r>
-                        <w:rPr>
-                          <w:noProof/>
-                          <w:sz w:val="18"/>
-                          <w:szCs w:val="18"/>
-                        </w:rPr>
-                        <w:drawing>
-                          <wp:inline distT="0" distB="0" distL="0" distR="0" wp14:anchorId="6EF85391" wp14:editId="47AAD61D">
-                            <wp:extent cx="180000" cy="180000"/>
-                            <wp:effectExtent l="0" t="0" r="0" b="0"/>
-                            <wp:docPr id="20240" name="Picture 20240"/>
-                            <wp:cNvGraphicFramePr>
-                              <a:graphicFrameLocks xmlns:a="http://schemas.openxmlformats.org/drawingml/2006/main" noChangeAspect="1"/>
-                            </wp:cNvGraphicFramePr>
-                            <a:graphic xmlns:a="http://schemas.openxmlformats.org/drawingml/2006/main">
-                              <a:graphicData uri="http://schemas.openxmlformats.org/drawingml/2006/picture">
-                                <pic:pic xmlns:pic="http://schemas.openxmlformats.org/drawingml/2006/picture">
-                                  <pic:nvPicPr>
-                                    <pic:cNvPr id="1" name=""/>
-                                    <pic:cNvPicPr/>
-                                  </pic:nvPicPr>
-                                  <pic:blipFill>
-                                    <a:blip r:embed="rId16" cstate="print">
-                                      <a:extLst>
-                                        <a:ext uri="{28A0092B-C50C-407E-A947-70E740481C1C}">
-                                          <a14:useLocalDpi xmlns:a14="http://schemas.microsoft.com/office/drawing/2010/main" val="0"/>
-                                        </a:ext>
-                                      </a:extLst>
-                                    </a:blip>
-                                    <a:stretch>
-                                      <a:fillRect/>
-                                    </a:stretch>
-                                  </pic:blipFill>
-                                  <pic:spPr>
-                                    <a:xfrm>
-                                      <a:off x="0" y="0"/>
-                                      <a:ext cx="180000" cy="180000"/>
-                                    </a:xfrm>
-                                    <a:prstGeom prst="rect">
-                                      <a:avLst/>
-                                    </a:prstGeom>
-                                  </pic:spPr>
-                                </pic:pic>
-                              </a:graphicData>
-                            </a:graphic>
-                          </wp:inline>
-                        </w:drawing>
-                      </w:r>
-                      <w:r>
-                        <w:rPr>
-                          <w:rFonts w:hint="cs"/>
-                          <w:sz w:val="18"/>
-                          <w:szCs w:val="18"/>
-                          <w:rtl/>
-                        </w:rPr>
-                        <w:t xml:space="preserve">  </w:t>
-                      </w:r>
-                      <w:r>
-                        <w:rPr>
-                          <w:rFonts w:hint="cs"/>
-                          <w:sz w:val="18"/>
-                          <w:szCs w:val="18"/>
-                          <w:rtl/>
-                        </w:rPr>
-                        <w:t>מושתק</w:t>
-                      </w:r>
-                      <w:r>
-                        <w:rPr>
-                          <w:rFonts w:hint="cs"/>
-                          <w:sz w:val="18"/>
-                          <w:szCs w:val="18"/>
-                          <w:rtl/>
-                        </w:rPr>
-                        <w:t xml:space="preserve"> </w:t>
-                      </w:r>
-                      <w:r>
-                        <w:rPr>
-                          <w:rFonts w:hint="cs"/>
-                          <w:sz w:val="18"/>
-                          <w:szCs w:val="18"/>
-                          <w:rtl/>
-                        </w:rPr>
-                        <w:t xml:space="preserve">- רק </w:t>
-                      </w:r>
-                      <w:r>
-                        <w:rPr>
-                          <w:rFonts w:hint="cs"/>
-                          <w:sz w:val="18"/>
-                          <w:szCs w:val="18"/>
-                          <w:rtl/>
-                        </w:rPr>
-                        <w:t>השכמות</w:t>
-                      </w:r>
-                      <w:r>
-                        <w:rPr>
-                          <w:rFonts w:hint="cs"/>
-                          <w:sz w:val="18"/>
-                          <w:szCs w:val="18"/>
-                          <w:rtl/>
-                        </w:rPr>
-                        <w:t xml:space="preserve"> יצלצלו</w:t>
+                        <w:t>בטרייה</w:t>
                       </w:r>
                     </w:p>
                   </w:txbxContent>
                 </v:textbox>
-                <w10:wrap anchorx="margin"/>
               </v:shape>
             </w:pict>
           </mc:Fallback>
         </mc:AlternateContent>
       </w:r>
-    </w:p>
-    <w:p>
-      <w:pPr>
-        <w:bidi/>
-        <w:rPr>
-          <w:rFonts w:ascii="Segoe UI" w:hAnsi="Segoe UI" w:cs="Segoe UI"/>
-        </w:rPr>
-      </w:pPr>
       <w:r>
         <w:rPr>
           <w:rFonts w:ascii="Segoe UI" w:hAnsi="Segoe UI" w:cs="Segoe UI"/>
@@ -4192,24 +4511,6 @@
           <w:rtl/>
         </w:rPr>
       </w:pPr>
-    </w:p>
-    <w:p>
-      <w:pPr>
-        <w:bidi/>
-        <w:rPr>
-          <w:rFonts w:ascii="Segoe UI" w:hAnsi="Segoe UI" w:cs="Segoe UI"/>
-          <w:rtl/>
-        </w:rPr>
-      </w:pPr>
-    </w:p>
-    <w:p>
-      <w:pPr>
-        <w:bidi/>
-        <w:rPr>
-          <w:rFonts w:ascii="Segoe UI" w:hAnsi="Segoe UI" w:cs="Segoe UI"/>
-          <w:rtl/>
-        </w:rPr>
-      </w:pPr>
       <w:r>
         <w:rPr>
           <w:rFonts w:ascii="Segoe UI" w:hAnsi="Segoe UI" w:cs="Segoe UI"/>
@@ -4224,13 +4525,13 @@
               <wp:anchor distT="0" distB="0" distL="114300" distR="114300" simplePos="0" relativeHeight="251677696" behindDoc="0" locked="0" layoutInCell="1" allowOverlap="1" wp14:anchorId="71F268CC" wp14:editId="7BAB476D">
                 <wp:simplePos x="0" y="0"/>
                 <wp:positionH relativeFrom="column">
-                  <wp:posOffset>4749800</wp:posOffset>
+                  <wp:posOffset>5123935</wp:posOffset>
                 </wp:positionH>
                 <wp:positionV relativeFrom="paragraph">
-                  <wp:posOffset>-101600</wp:posOffset>
+                  <wp:posOffset>5097</wp:posOffset>
                 </wp:positionV>
-                <wp:extent cx="1104900" cy="782955"/>
-                <wp:effectExtent l="933450" t="0" r="19050" b="950595"/>
+                <wp:extent cx="1104900" cy="1358900"/>
+                <wp:effectExtent l="1066800" t="0" r="19050" b="679450"/>
                 <wp:wrapNone/>
                 <wp:docPr id="60" name="Rectangular Callout 60"/>
                 <wp:cNvGraphicFramePr/>
@@ -4241,12 +4542,12 @@
                       <wps:spPr>
                         <a:xfrm>
                           <a:off x="0" y="0"/>
-                          <a:ext cx="1104900" cy="782955"/>
+                          <a:ext cx="1104900" cy="1358900"/>
                         </a:xfrm>
                         <a:prstGeom prst="wedgeRectCallout">
                           <a:avLst>
-                            <a:gd name="adj1" fmla="val -131017"/>
-                            <a:gd name="adj2" fmla="val 163872"/>
+                            <a:gd name="adj1" fmla="val -142201"/>
+                            <a:gd name="adj2" fmla="val 96130"/>
                           </a:avLst>
                         </a:prstGeom>
                         <a:gradFill>
@@ -4350,7 +4651,7 @@
           </mc:Choice>
           <mc:Fallback>
             <w:pict>
-              <v:shape w14:anchorId="71F268CC" id="Rectangular Callout 60" o:spid="_x0000_s1033" type="#_x0000_t61" style="position:absolute;left:0;text-align:left;margin-left:374pt;margin-top:-8pt;width:87pt;height:61.65pt;z-index:251677696;visibility:visible;mso-wrap-style:square;mso-width-percent:0;mso-height-percent:0;mso-wrap-distance-left:9pt;mso-wrap-distance-top:0;mso-wrap-distance-right:9pt;mso-wrap-distance-bottom:0;mso-position-horizontal:absolute;mso-position-horizontal-relative:text;mso-position-vertical:absolute;mso-position-vertical-relative:text;mso-width-percent:0;mso-height-percent:0;mso-width-relative:margin;mso-height-relative:margin;v-text-anchor:middle" o:gfxdata="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" adj="-17500,46196" fillcolor="#f7fafd [180]" strokecolor="#4472c4 [3208]" strokeweight="1pt">
+              <v:shape w14:anchorId="71F268CC" id="Rectangular Callout 60" o:spid="_x0000_s1034" type="#_x0000_t61" style="position:absolute;left:0;text-align:left;margin-left:403.45pt;margin-top:.4pt;width:87pt;height:107pt;z-index:251677696;visibility:visible;mso-wrap-style:square;mso-width-percent:0;mso-height-percent:0;mso-wrap-distance-left:9pt;mso-wrap-distance-top:0;mso-wrap-distance-right:9pt;mso-wrap-distance-bottom:0;mso-position-horizontal:absolute;mso-position-horizontal-relative:text;mso-position-vertical:absolute;mso-position-vertical-relative:text;mso-width-percent:0;mso-height-percent:0;mso-width-relative:margin;mso-height-relative:margin;v-text-anchor:middle" o:gfxdata="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" adj="-19915,31564" fillcolor="#f7fafd [180]" strokecolor="#4472c4 [3208]" strokeweight="1pt">
                 <v:fill color2="#cde0f2 [980]" colors="0 #f7fafd;48497f #b5d2ec;54395f #b5d2ec;1 #cee1f2" focus="100%" type="gradient">
                   <o:fill v:ext="view" type="gradientUnscaled"/>
                 </v:fill>
@@ -4396,6 +4697,130 @@
           </mc:Fallback>
         </mc:AlternateContent>
       </w:r>
+    </w:p>
+    <w:p>
+      <w:pPr>
+        <w:bidi/>
+        <w:rPr>
+          <w:rFonts w:ascii="Segoe UI" w:hAnsi="Segoe UI" w:cs="Segoe UI"/>
+          <w:rtl/>
+        </w:rPr>
+      </w:pPr>
+    </w:p>
+    <w:p>
+      <w:pPr>
+        <w:bidi/>
+        <w:rPr>
+          <w:rFonts w:ascii="Segoe UI" w:hAnsi="Segoe UI" w:cs="Segoe UI"/>
+          <w:rtl/>
+        </w:rPr>
+      </w:pPr>
+    </w:p>
+    <w:p>
+      <w:pPr>
+        <w:bidi/>
+        <w:rPr>
+          <w:rFonts w:ascii="Segoe UI" w:hAnsi="Segoe UI" w:cs="Segoe UI"/>
+          <w:rtl/>
+        </w:rPr>
+      </w:pPr>
+    </w:p>
+    <w:p>
+      <w:pPr>
+        <w:bidi/>
+        <w:rPr>
+          <w:rFonts w:ascii="Segoe UI" w:hAnsi="Segoe UI" w:cs="Segoe UI"/>
+          <w:rtl/>
+        </w:rPr>
+      </w:pPr>
+      <w:r>
+        <w:rPr>
+          <w:rFonts w:ascii="Segoe UI" w:hAnsi="Segoe UI" w:cs="Segoe UI"/>
+          <w:noProof/>
+        </w:rPr>
+        <w:drawing>
+          <wp:anchor distT="0" distB="0" distL="114300" distR="114300" simplePos="0" relativeHeight="251672576" behindDoc="0" locked="0" layoutInCell="1" allowOverlap="1" wp14:anchorId="7E2ED5E6" wp14:editId="65D0D2FC">
+            <wp:simplePos x="0" y="0"/>
+            <wp:positionH relativeFrom="margin">
+              <wp:align>center</wp:align>
+            </wp:positionH>
+            <wp:positionV relativeFrom="paragraph">
+              <wp:posOffset>9525</wp:posOffset>
+            </wp:positionV>
+            <wp:extent cx="2945765" cy="5449570"/>
+            <wp:effectExtent l="0" t="0" r="6985" b="0"/>
+            <wp:wrapSquare wrapText="bothSides"/>
+            <wp:docPr id="50" name="Picture 50"/>
+            <wp:cNvGraphicFramePr>
+              <a:graphicFrameLocks xmlns:a="http://schemas.openxmlformats.org/drawingml/2006/main" noChangeAspect="1"/>
+            </wp:cNvGraphicFramePr>
+            <a:graphic xmlns:a="http://schemas.openxmlformats.org/drawingml/2006/main">
+              <a:graphicData uri="http://schemas.openxmlformats.org/drawingml/2006/picture">
+                <pic:pic xmlns:pic="http://schemas.openxmlformats.org/drawingml/2006/picture">
+                  <pic:nvPicPr>
+                    <pic:cNvPr id="1" name=""/>
+                    <pic:cNvPicPr/>
+                  </pic:nvPicPr>
+                  <pic:blipFill>
+                    <a:blip r:embed="rId17" cstate="print">
+                      <a:extLst>
+                        <a:ext uri="{28A0092B-C50C-407E-A947-70E740481C1C}">
+                          <a14:useLocalDpi xmlns:a14="http://schemas.microsoft.com/office/drawing/2010/main" val="0"/>
+                        </a:ext>
+                      </a:extLst>
+                    </a:blip>
+                    <a:stretch>
+                      <a:fillRect/>
+                    </a:stretch>
+                  </pic:blipFill>
+                  <pic:spPr>
+                    <a:xfrm>
+                      <a:off x="0" y="0"/>
+                      <a:ext cx="2945765" cy="5449570"/>
+                    </a:xfrm>
+                    <a:prstGeom prst="rect">
+                      <a:avLst/>
+                    </a:prstGeom>
+                  </pic:spPr>
+                </pic:pic>
+              </a:graphicData>
+            </a:graphic>
+            <wp14:sizeRelH relativeFrom="margin">
+              <wp14:pctWidth>0</wp14:pctWidth>
+            </wp14:sizeRelH>
+            <wp14:sizeRelV relativeFrom="margin">
+              <wp14:pctHeight>0</wp14:pctHeight>
+            </wp14:sizeRelV>
+          </wp:anchor>
+        </w:drawing>
+      </w:r>
+    </w:p>
+    <w:p>
+      <w:pPr>
+        <w:bidi/>
+        <w:rPr>
+          <w:rFonts w:ascii="Segoe UI" w:hAnsi="Segoe UI" w:cs="Segoe UI"/>
+          <w:rtl/>
+        </w:rPr>
+      </w:pPr>
+    </w:p>
+    <w:p>
+      <w:pPr>
+        <w:bidi/>
+        <w:rPr>
+          <w:rFonts w:ascii="Segoe UI" w:hAnsi="Segoe UI" w:cs="Segoe UI"/>
+          <w:rtl/>
+        </w:rPr>
+      </w:pPr>
+    </w:p>
+    <w:p>
+      <w:pPr>
+        <w:bidi/>
+        <w:rPr>
+          <w:rFonts w:ascii="Segoe UI" w:hAnsi="Segoe UI" w:cs="Segoe UI"/>
+          <w:rtl/>
+        </w:rPr>
+      </w:pPr>
       <w:r>
         <w:rPr>
           <w:rFonts w:ascii="Segoe UI" w:hAnsi="Segoe UI" w:cs="Segoe UI"/>
@@ -4407,18 +4832,18 @@
         <mc:AlternateContent>
           <mc:Choice Requires="wps">
             <w:drawing>
-              <wp:anchor distT="0" distB="0" distL="114300" distR="114300" simplePos="0" relativeHeight="251676672" behindDoc="0" locked="0" layoutInCell="1" allowOverlap="1" wp14:anchorId="74E02166" wp14:editId="556E292F">
+              <wp:anchor distT="0" distB="0" distL="114300" distR="114300" simplePos="0" relativeHeight="251681792" behindDoc="0" locked="0" layoutInCell="1" allowOverlap="1" wp14:anchorId="24CF519E" wp14:editId="407AF284">
                 <wp:simplePos x="0" y="0"/>
-                <wp:positionH relativeFrom="column">
-                  <wp:posOffset>3704208</wp:posOffset>
+                <wp:positionH relativeFrom="page">
+                  <wp:posOffset>609600</wp:posOffset>
                 </wp:positionH>
                 <wp:positionV relativeFrom="paragraph">
-                  <wp:posOffset>-648070</wp:posOffset>
+                  <wp:posOffset>191684</wp:posOffset>
                 </wp:positionV>
-                <wp:extent cx="798830" cy="469900"/>
-                <wp:effectExtent l="438150" t="0" r="20320" b="1739900"/>
+                <wp:extent cx="1730375" cy="647700"/>
+                <wp:effectExtent l="0" t="0" r="422275" b="457200"/>
                 <wp:wrapNone/>
-                <wp:docPr id="59" name="Rectangular Callout 59"/>
+                <wp:docPr id="64" name="Rectangular Callout 64"/>
                 <wp:cNvGraphicFramePr/>
                 <a:graphic xmlns:a="http://schemas.openxmlformats.org/drawingml/2006/main">
                   <a:graphicData uri="http://schemas.microsoft.com/office/word/2010/wordprocessingShape">
@@ -4427,12 +4852,12 @@
                       <wps:spPr>
                         <a:xfrm>
                           <a:off x="0" y="0"/>
-                          <a:ext cx="798830" cy="469900"/>
+                          <a:ext cx="1730375" cy="647700"/>
                         </a:xfrm>
                         <a:prstGeom prst="wedgeRectCallout">
                           <a:avLst>
-                            <a:gd name="adj1" fmla="val -101294"/>
-                            <a:gd name="adj2" fmla="val 398056"/>
+                            <a:gd name="adj1" fmla="val 69387"/>
+                            <a:gd name="adj2" fmla="val 112065"/>
                           </a:avLst>
                         </a:prstGeom>
                         <a:gradFill>
@@ -4484,264 +4909,16 @@
                           <w:p>
                             <w:pPr>
                               <w:jc w:val="center"/>
+                              <w:rPr>
+                                <w:rtl/>
+                              </w:rPr>
                             </w:pPr>
                             <w:r>
                               <w:rPr>
                                 <w:rFonts w:hint="cs"/>
                                 <w:rtl/>
                               </w:rPr>
-                              <w:t>מצב ה</w:t>
-                            </w:r>
-                            <w:r>
-                              <w:rPr>
-                                <w:rFonts w:hint="cs"/>
-                                <w:rtl/>
-                              </w:rPr>
-                              <w:t>בטרייה</w:t>
-                            </w:r>
-                          </w:p>
-                        </w:txbxContent>
-                      </wps:txbx>
-                      <wps:bodyPr rot="0" spcFirstLastPara="0" vertOverflow="overflow" horzOverflow="overflow" vert="horz" wrap="square" lIns="91440" tIns="45720" rIns="91440" bIns="45720" numCol="1" spcCol="0" rtlCol="1" fromWordArt="0" anchor="ctr" anchorCtr="0" forceAA="0" compatLnSpc="1">
-                        <a:prstTxWarp prst="textNoShape">
-                          <a:avLst/>
-                        </a:prstTxWarp>
-                        <a:noAutofit/>
-                      </wps:bodyPr>
-                    </wps:wsp>
-                  </a:graphicData>
-                </a:graphic>
-                <wp14:sizeRelH relativeFrom="margin">
-                  <wp14:pctWidth>0</wp14:pctWidth>
-                </wp14:sizeRelH>
-                <wp14:sizeRelV relativeFrom="margin">
-                  <wp14:pctHeight>0</wp14:pctHeight>
-                </wp14:sizeRelV>
-              </wp:anchor>
-            </w:drawing>
-          </mc:Choice>
-          <mc:Fallback>
-            <w:pict>
-              <v:shape w14:anchorId="74E02166" id="Rectangular Callout 59" o:spid="_x0000_s1034" type="#_x0000_t61" style="position:absolute;left:0;text-align:left;margin-left:291.65pt;margin-top:-51.05pt;width:62.9pt;height:37pt;z-index:251676672;visibility:visible;mso-wrap-style:square;mso-width-percent:0;mso-height-percent:0;mso-wrap-distance-left:9pt;mso-wrap-distance-top:0;mso-wrap-distance-right:9pt;mso-wrap-distance-bottom:0;mso-position-horizontal:absolute;mso-position-horizontal-relative:text;mso-position-vertical:absolute;mso-position-vertical-relative:text;mso-width-percent:0;mso-height-percent:0;mso-width-relative:margin;mso-height-relative:margin;v-text-anchor:middle" o:gfxdata="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" adj="-11080,96780" fillcolor="#f7fafd [180]" strokecolor="#4472c4 [3208]" strokeweight="1pt">
-                <v:fill color2="#cde0f2 [980]" colors="0 #f7fafd;48497f #b5d2ec;54395f #b5d2ec;1 #cee1f2" focus="100%" type="gradient">
-                  <o:fill v:ext="view" type="gradientUnscaled"/>
-                </v:fill>
-                <v:textbox>
-                  <w:txbxContent>
-                    <w:p>
-                      <w:pPr>
-                        <w:jc w:val="center"/>
-                      </w:pPr>
-                      <w:r>
-                        <w:rPr>
-                          <w:rFonts w:hint="cs"/>
-                          <w:rtl/>
-                        </w:rPr>
-                        <w:t>מצב ה</w:t>
-                      </w:r>
-                      <w:r>
-                        <w:rPr>
-                          <w:rFonts w:hint="cs"/>
-                          <w:rtl/>
-                        </w:rPr>
-                        <w:t>בטרייה</w:t>
-                      </w:r>
-                    </w:p>
-                  </w:txbxContent>
-                </v:textbox>
-              </v:shape>
-            </w:pict>
-          </mc:Fallback>
-        </mc:AlternateContent>
-      </w:r>
-    </w:p>
-    <w:p>
-      <w:pPr>
-        <w:bidi/>
-        <w:rPr>
-          <w:rFonts w:ascii="Segoe UI" w:hAnsi="Segoe UI" w:cs="Segoe UI"/>
-          <w:rtl/>
-        </w:rPr>
-      </w:pPr>
-    </w:p>
-    <w:p>
-      <w:pPr>
-        <w:bidi/>
-        <w:rPr>
-          <w:rFonts w:ascii="Segoe UI" w:hAnsi="Segoe UI" w:cs="Segoe UI"/>
-          <w:rtl/>
-        </w:rPr>
-      </w:pPr>
-      <w:r>
-        <w:rPr>
-          <w:rFonts w:ascii="Segoe UI" w:hAnsi="Segoe UI" w:cs="Segoe UI"/>
-          <w:noProof/>
-        </w:rPr>
-        <w:drawing>
-          <wp:anchor distT="0" distB="0" distL="114300" distR="114300" simplePos="0" relativeHeight="251672576" behindDoc="0" locked="0" layoutInCell="1" allowOverlap="1" wp14:anchorId="7E2ED5E6" wp14:editId="65D0D2FC">
-            <wp:simplePos x="0" y="0"/>
-            <wp:positionH relativeFrom="column">
-              <wp:posOffset>1322070</wp:posOffset>
-            </wp:positionH>
-            <wp:positionV relativeFrom="paragraph">
-              <wp:posOffset>9525</wp:posOffset>
-            </wp:positionV>
-            <wp:extent cx="2945765" cy="5449570"/>
-            <wp:effectExtent l="0" t="0" r="6985" b="0"/>
-            <wp:wrapSquare wrapText="bothSides"/>
-            <wp:docPr id="50" name="Picture 50"/>
-            <wp:cNvGraphicFramePr>
-              <a:graphicFrameLocks xmlns:a="http://schemas.openxmlformats.org/drawingml/2006/main" noChangeAspect="1"/>
-            </wp:cNvGraphicFramePr>
-            <a:graphic xmlns:a="http://schemas.openxmlformats.org/drawingml/2006/main">
-              <a:graphicData uri="http://schemas.openxmlformats.org/drawingml/2006/picture">
-                <pic:pic xmlns:pic="http://schemas.openxmlformats.org/drawingml/2006/picture">
-                  <pic:nvPicPr>
-                    <pic:cNvPr id="1" name=""/>
-                    <pic:cNvPicPr/>
-                  </pic:nvPicPr>
-                  <pic:blipFill>
-                    <a:blip r:embed="rId17" cstate="print">
-                      <a:extLst>
-                        <a:ext uri="{28A0092B-C50C-407E-A947-70E740481C1C}">
-                          <a14:useLocalDpi xmlns:a14="http://schemas.microsoft.com/office/drawing/2010/main" val="0"/>
-                        </a:ext>
-                      </a:extLst>
-                    </a:blip>
-                    <a:stretch>
-                      <a:fillRect/>
-                    </a:stretch>
-                  </pic:blipFill>
-                  <pic:spPr>
-                    <a:xfrm>
-                      <a:off x="0" y="0"/>
-                      <a:ext cx="2945765" cy="5449570"/>
-                    </a:xfrm>
-                    <a:prstGeom prst="rect">
-                      <a:avLst/>
-                    </a:prstGeom>
-                  </pic:spPr>
-                </pic:pic>
-              </a:graphicData>
-            </a:graphic>
-            <wp14:sizeRelH relativeFrom="margin">
-              <wp14:pctWidth>0</wp14:pctWidth>
-            </wp14:sizeRelH>
-            <wp14:sizeRelV relativeFrom="margin">
-              <wp14:pctHeight>0</wp14:pctHeight>
-            </wp14:sizeRelV>
-          </wp:anchor>
-        </w:drawing>
-      </w:r>
-      <w:r>
-        <w:rPr>
-          <w:rFonts w:ascii="Segoe UI" w:hAnsi="Segoe UI" w:cs="Segoe UI"/>
-          <w:b/>
-          <w:bCs/>
-          <w:noProof/>
-          <w:rtl/>
-        </w:rPr>
-        <mc:AlternateContent>
-          <mc:Choice Requires="wps">
-            <w:drawing>
-              <wp:anchor distT="0" distB="0" distL="114300" distR="114300" simplePos="0" relativeHeight="251673600" behindDoc="0" locked="0" layoutInCell="1" allowOverlap="1" wp14:anchorId="173B0642" wp14:editId="4E6BDD5B">
-                <wp:simplePos x="0" y="0"/>
-                <wp:positionH relativeFrom="column">
-                  <wp:posOffset>-929936</wp:posOffset>
-                </wp:positionH>
-                <wp:positionV relativeFrom="paragraph">
-                  <wp:posOffset>338110</wp:posOffset>
-                </wp:positionV>
-                <wp:extent cx="1730375" cy="798830"/>
-                <wp:effectExtent l="0" t="0" r="1165225" b="877570"/>
-                <wp:wrapNone/>
-                <wp:docPr id="53" name="Rectangular Callout 53"/>
-                <wp:cNvGraphicFramePr/>
-                <a:graphic xmlns:a="http://schemas.openxmlformats.org/drawingml/2006/main">
-                  <a:graphicData uri="http://schemas.microsoft.com/office/word/2010/wordprocessingShape">
-                    <wps:wsp>
-                      <wps:cNvSpPr/>
-                      <wps:spPr>
-                        <a:xfrm>
-                          <a:off x="0" y="0"/>
-                          <a:ext cx="1730375" cy="798830"/>
-                        </a:xfrm>
-                        <a:prstGeom prst="wedgeRectCallout">
-                          <a:avLst>
-                            <a:gd name="adj1" fmla="val 112120"/>
-                            <a:gd name="adj2" fmla="val 152891"/>
-                          </a:avLst>
-                        </a:prstGeom>
-                        <a:gradFill>
-                          <a:gsLst>
-                            <a:gs pos="0">
-                              <a:schemeClr val="accent1">
-                                <a:lumMod val="5000"/>
-                                <a:lumOff val="95000"/>
-                              </a:schemeClr>
-                            </a:gs>
-                            <a:gs pos="74000">
-                              <a:schemeClr val="accent1">
-                                <a:lumMod val="45000"/>
-                                <a:lumOff val="55000"/>
-                              </a:schemeClr>
-                            </a:gs>
-                            <a:gs pos="83000">
-                              <a:schemeClr val="accent1">
-                                <a:lumMod val="45000"/>
-                                <a:lumOff val="55000"/>
-                              </a:schemeClr>
-                            </a:gs>
-                            <a:gs pos="100000">
-                              <a:schemeClr val="accent1">
-                                <a:lumMod val="30000"/>
-                                <a:lumOff val="70000"/>
-                              </a:schemeClr>
-                            </a:gs>
-                          </a:gsLst>
-                          <a:lin ang="5400000" scaled="0"/>
-                        </a:gradFill>
-                      </wps:spPr>
-                      <wps:style>
-                        <a:lnRef idx="2">
-                          <a:schemeClr val="accent5"/>
-                        </a:lnRef>
-                        <a:fillRef idx="1">
-                          <a:schemeClr val="lt1"/>
-                        </a:fillRef>
-                        <a:effectRef idx="0">
-                          <a:schemeClr val="accent5"/>
-                        </a:effectRef>
-                        <a:fontRef idx="minor">
-                          <a:schemeClr val="dk1"/>
-                        </a:fontRef>
-                      </wps:style>
-                      <wps:txbx>
-                        <w:txbxContent>
-                          <w:p>
-                            <w:pPr>
-                              <w:jc w:val="center"/>
-                            </w:pPr>
-                            <w:r>
-                              <w:rPr>
-                                <w:rFonts w:hint="cs"/>
-                                <w:rtl/>
-                              </w:rPr>
-                              <w:t>רישום</w:t>
-                            </w:r>
-                            <w:r>
-                              <w:rPr>
-                                <w:rFonts w:hint="cs"/>
-                                <w:rtl/>
-                              </w:rPr>
-                              <w:t xml:space="preserve"> תרופות אותן אתם צורכים. האפליקציה תזכיר לכם </w:t>
-                            </w:r>
-                            <w:r>
-                              <w:rPr>
-                                <w:rFonts w:hint="cs"/>
-                                <w:rtl/>
-                              </w:rPr>
-                              <w:t>לקחת אותן</w:t>
+                              <w:t>התקשרות לאנשי קשר, יצירת אנשי קשר, שיתוף איש קשר...</w:t>
                             </w:r>
                           </w:p>
                         </w:txbxContent>
@@ -4763,7 +4940,7 @@
           </mc:Choice>
           <mc:Fallback>
             <w:pict>
-              <v:shape w14:anchorId="173B0642" id="Rectangular Callout 53" o:spid="_x0000_s1035" type="#_x0000_t61" style="position:absolute;left:0;text-align:left;margin-left:-73.2pt;margin-top:26.6pt;width:136.25pt;height:62.9pt;z-index:251673600;visibility:visible;mso-wrap-style:square;mso-height-percent:0;mso-wrap-distance-left:9pt;mso-wrap-distance-top:0;mso-wrap-distance-right:9pt;mso-wrap-distance-bottom:0;mso-position-horizontal:absolute;mso-position-horizontal-relative:text;mso-position-vertical:absolute;mso-position-vertical-relative:text;mso-height-percent:0;mso-height-relative:margin;v-text-anchor:middle" o:gfxdata="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" adj="35018,43824" fillcolor="#f7fafd [180]" strokecolor="#4472c4 [3208]" strokeweight="1pt">
+              <v:shape w14:anchorId="24CF519E" id="Rectangular Callout 64" o:spid="_x0000_s1035" type="#_x0000_t61" style="position:absolute;left:0;text-align:left;margin-left:48pt;margin-top:15.1pt;width:136.25pt;height:51pt;z-index:251681792;visibility:visible;mso-wrap-style:square;mso-height-percent:0;mso-wrap-distance-left:9pt;mso-wrap-distance-top:0;mso-wrap-distance-right:9pt;mso-wrap-distance-bottom:0;mso-position-horizontal:absolute;mso-position-horizontal-relative:page;mso-position-vertical:absolute;mso-position-vertical-relative:text;mso-height-percent:0;mso-height-relative:margin;v-text-anchor:middle" o:gfxdata="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" adj="25788,35006" fillcolor="#f7fafd [180]" strokecolor="#4472c4 [3208]" strokeweight="1pt">
                 <v:fill color2="#cde0f2 [980]" colors="0 #f7fafd;48497f #b5d2ec;54395f #b5d2ec;1 #cee1f2" focus="100%" type="gradient">
                   <o:fill v:ext="view" type="gradientUnscaled"/>
                 </v:fill>
@@ -4772,72 +4949,26 @@
                     <w:p>
                       <w:pPr>
                         <w:jc w:val="center"/>
+                        <w:rPr>
+                          <w:rtl/>
+                        </w:rPr>
                       </w:pPr>
                       <w:r>
                         <w:rPr>
                           <w:rFonts w:hint="cs"/>
                           <w:rtl/>
                         </w:rPr>
-                        <w:t>רישום</w:t>
-                      </w:r>
-                      <w:r>
-                        <w:rPr>
-                          <w:rFonts w:hint="cs"/>
-                          <w:rtl/>
-                        </w:rPr>
-                        <w:t xml:space="preserve"> תרופות אותן אתם צורכים. האפליקציה תזכיר לכם </w:t>
-                      </w:r>
-                      <w:r>
-                        <w:rPr>
-                          <w:rFonts w:hint="cs"/>
-                          <w:rtl/>
-                        </w:rPr>
-                        <w:t>לקחת אותן</w:t>
+                        <w:t>התקשרות לאנשי קשר, יצירת אנשי קשר, שיתוף איש קשר...</w:t>
                       </w:r>
                     </w:p>
                   </w:txbxContent>
                 </v:textbox>
+                <w10:wrap anchorx="page"/>
               </v:shape>
             </w:pict>
           </mc:Fallback>
         </mc:AlternateContent>
       </w:r>
-    </w:p>
-    <w:p>
-      <w:pPr>
-        <w:bidi/>
-        <w:rPr>
-          <w:rFonts w:ascii="Segoe UI" w:hAnsi="Segoe UI" w:cs="Segoe UI"/>
-          <w:rtl/>
-        </w:rPr>
-      </w:pPr>
-    </w:p>
-    <w:p>
-      <w:pPr>
-        <w:bidi/>
-        <w:rPr>
-          <w:rFonts w:ascii="Segoe UI" w:hAnsi="Segoe UI" w:cs="Segoe UI"/>
-          <w:rtl/>
-        </w:rPr>
-      </w:pPr>
-    </w:p>
-    <w:p>
-      <w:pPr>
-        <w:bidi/>
-        <w:rPr>
-          <w:rFonts w:ascii="Segoe UI" w:hAnsi="Segoe UI" w:cs="Segoe UI"/>
-          <w:rtl/>
-        </w:rPr>
-      </w:pPr>
-    </w:p>
-    <w:p>
-      <w:pPr>
-        <w:bidi/>
-        <w:rPr>
-          <w:rFonts w:ascii="Segoe UI" w:hAnsi="Segoe UI" w:cs="Segoe UI"/>
-          <w:rtl/>
-        </w:rPr>
-      </w:pPr>
       <w:r>
         <w:rPr>
           <w:rFonts w:ascii="Segoe UI" w:hAnsi="Segoe UI" w:cs="Segoe UI"/>
@@ -4852,10 +4983,10 @@
               <wp:anchor distT="0" distB="0" distL="114300" distR="114300" simplePos="0" relativeHeight="251675648" behindDoc="0" locked="0" layoutInCell="1" allowOverlap="1" wp14:anchorId="1B17BB8F" wp14:editId="78832C12">
                 <wp:simplePos x="0" y="0"/>
                 <wp:positionH relativeFrom="column">
-                  <wp:posOffset>4787283</wp:posOffset>
+                  <wp:posOffset>4846047</wp:posOffset>
                 </wp:positionH>
                 <wp:positionV relativeFrom="paragraph">
-                  <wp:posOffset>99424</wp:posOffset>
+                  <wp:posOffset>290286</wp:posOffset>
                 </wp:positionV>
                 <wp:extent cx="461010" cy="266065"/>
                 <wp:effectExtent l="1943100" t="247650" r="15240" b="19685"/>
@@ -4954,7 +5085,7 @@
           </mc:Choice>
           <mc:Fallback>
             <w:pict>
-              <v:shape w14:anchorId="1B17BB8F" id="Rectangular Callout 58" o:spid="_x0000_s1036" type="#_x0000_t61" style="position:absolute;left:0;text-align:left;margin-left:376.95pt;margin-top:7.85pt;width:36.3pt;height:20.95pt;z-index:251675648;visibility:visible;mso-wrap-style:square;mso-width-percent:0;mso-height-percent:0;mso-wrap-distance-left:9pt;mso-wrap-distance-top:0;mso-wrap-distance-right:9pt;mso-wrap-distance-bottom:0;mso-position-horizontal:absolute;mso-position-horizontal-relative:text;mso-position-vertical:absolute;mso-position-vertical-relative:text;mso-width-percent:0;mso-height-percent:0;mso-width-relative:margin;mso-height-relative:margin;v-text-anchor:middle" o:gfxdata="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" adj="-89561,-18524" fillcolor="#f7fafd [180]" strokecolor="#4472c4 [3208]" strokeweight="1pt">
+              <v:shape w14:anchorId="1B17BB8F" id="Rectangular Callout 58" o:spid="_x0000_s1036" type="#_x0000_t61" style="position:absolute;left:0;text-align:left;margin-left:381.6pt;margin-top:22.85pt;width:36.3pt;height:20.95pt;z-index:251675648;visibility:visible;mso-wrap-style:square;mso-width-percent:0;mso-height-percent:0;mso-wrap-distance-left:9pt;mso-wrap-distance-top:0;mso-wrap-distance-right:9pt;mso-wrap-distance-bottom:0;mso-position-horizontal:absolute;mso-position-horizontal-relative:text;mso-position-vertical:absolute;mso-position-vertical-relative:text;mso-width-percent:0;mso-height-percent:0;mso-width-relative:margin;mso-height-relative:margin;v-text-anchor:middle" o:gfxdata="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" adj="-89561,-18524" fillcolor="#f7fafd [180]" strokecolor="#4472c4 [3208]" strokeweight="1pt">
                 <v:fill color2="#cde0f2 [980]" colors="0 #f7fafd;48497f #b5d2ec;54395f #b5d2ec;1 #cee1f2" focus="100%" type="gradient">
                   <o:fill v:ext="view" type="gradientUnscaled"/>
                 </v:fill>
@@ -4985,341 +5116,6 @@
           <w:rtl/>
         </w:rPr>
       </w:pPr>
-      <w:r>
-        <w:rPr>
-          <w:rFonts w:ascii="Segoe UI" w:hAnsi="Segoe UI" w:cs="Segoe UI"/>
-          <w:b/>
-          <w:bCs/>
-          <w:noProof/>
-          <w:rtl/>
-        </w:rPr>
-        <mc:AlternateContent>
-          <mc:Choice Requires="wps">
-            <w:drawing>
-              <wp:anchor distT="0" distB="0" distL="114300" distR="114300" simplePos="0" relativeHeight="251678720" behindDoc="0" locked="0" layoutInCell="1" allowOverlap="1" wp14:anchorId="5B3EA78C" wp14:editId="0DAE8D30">
-                <wp:simplePos x="0" y="0"/>
-                <wp:positionH relativeFrom="column">
-                  <wp:posOffset>-679450</wp:posOffset>
-                </wp:positionH>
-                <wp:positionV relativeFrom="paragraph">
-                  <wp:posOffset>290195</wp:posOffset>
-                </wp:positionV>
-                <wp:extent cx="1489075" cy="469900"/>
-                <wp:effectExtent l="0" t="0" r="1711325" b="25400"/>
-                <wp:wrapNone/>
-                <wp:docPr id="61" name="Rectangular Callout 61"/>
-                <wp:cNvGraphicFramePr/>
-                <a:graphic xmlns:a="http://schemas.openxmlformats.org/drawingml/2006/main">
-                  <a:graphicData uri="http://schemas.microsoft.com/office/word/2010/wordprocessingShape">
-                    <wps:wsp>
-                      <wps:cNvSpPr/>
-                      <wps:spPr>
-                        <a:xfrm>
-                          <a:off x="0" y="0"/>
-                          <a:ext cx="1489075" cy="469900"/>
-                        </a:xfrm>
-                        <a:prstGeom prst="wedgeRectCallout">
-                          <a:avLst>
-                            <a:gd name="adj1" fmla="val 163898"/>
-                            <a:gd name="adj2" fmla="val 41989"/>
-                          </a:avLst>
-                        </a:prstGeom>
-                        <a:gradFill>
-                          <a:gsLst>
-                            <a:gs pos="0">
-                              <a:schemeClr val="accent1">
-                                <a:lumMod val="5000"/>
-                                <a:lumOff val="95000"/>
-                              </a:schemeClr>
-                            </a:gs>
-                            <a:gs pos="74000">
-                              <a:schemeClr val="accent1">
-                                <a:lumMod val="45000"/>
-                                <a:lumOff val="55000"/>
-                              </a:schemeClr>
-                            </a:gs>
-                            <a:gs pos="83000">
-                              <a:schemeClr val="accent1">
-                                <a:lumMod val="45000"/>
-                                <a:lumOff val="55000"/>
-                              </a:schemeClr>
-                            </a:gs>
-                            <a:gs pos="100000">
-                              <a:schemeClr val="accent1">
-                                <a:lumMod val="30000"/>
-                                <a:lumOff val="70000"/>
-                              </a:schemeClr>
-                            </a:gs>
-                          </a:gsLst>
-                          <a:lin ang="5400000" scaled="0"/>
-                        </a:gradFill>
-                      </wps:spPr>
-                      <wps:style>
-                        <a:lnRef idx="2">
-                          <a:schemeClr val="accent5"/>
-                        </a:lnRef>
-                        <a:fillRef idx="1">
-                          <a:schemeClr val="lt1"/>
-                        </a:fillRef>
-                        <a:effectRef idx="0">
-                          <a:schemeClr val="accent5"/>
-                        </a:effectRef>
-                        <a:fontRef idx="minor">
-                          <a:schemeClr val="dk1"/>
-                        </a:fontRef>
-                      </wps:style>
-                      <wps:txbx>
-                        <w:txbxContent>
-                          <w:p>
-                            <w:pPr>
-                              <w:jc w:val="center"/>
-                              <w:rPr>
-                                <w:rtl/>
-                              </w:rPr>
-                            </w:pPr>
-                            <w:r>
-                              <w:rPr>
-                                <w:rFonts w:hint="cs"/>
-                                <w:rtl/>
-                              </w:rPr>
-                              <w:t>גישה לתוכנות</w:t>
-                            </w:r>
-                            <w:r>
-                              <w:t xml:space="preserve"> </w:t>
-                            </w:r>
-                            <w:r>
-                              <w:rPr>
-                                <w:rFonts w:hint="cs"/>
-                                <w:rtl/>
-                              </w:rPr>
-                              <w:t>נוספות</w:t>
-                            </w:r>
-                          </w:p>
-                        </w:txbxContent>
-                      </wps:txbx>
-                      <wps:bodyPr rot="0" spcFirstLastPara="0" vertOverflow="overflow" horzOverflow="overflow" vert="horz" wrap="square" lIns="91440" tIns="45720" rIns="91440" bIns="45720" numCol="1" spcCol="0" rtlCol="1" fromWordArt="0" anchor="ctr" anchorCtr="0" forceAA="0" compatLnSpc="1">
-                        <a:prstTxWarp prst="textNoShape">
-                          <a:avLst/>
-                        </a:prstTxWarp>
-                        <a:noAutofit/>
-                      </wps:bodyPr>
-                    </wps:wsp>
-                  </a:graphicData>
-                </a:graphic>
-                <wp14:sizeRelH relativeFrom="margin">
-                  <wp14:pctWidth>0</wp14:pctWidth>
-                </wp14:sizeRelH>
-                <wp14:sizeRelV relativeFrom="margin">
-                  <wp14:pctHeight>0</wp14:pctHeight>
-                </wp14:sizeRelV>
-              </wp:anchor>
-            </w:drawing>
-          </mc:Choice>
-          <mc:Fallback>
-            <w:pict>
-              <v:shape w14:anchorId="5B3EA78C" id="Rectangular Callout 61" o:spid="_x0000_s1037" type="#_x0000_t61" style="position:absolute;left:0;text-align:left;margin-left:-53.5pt;margin-top:22.85pt;width:117.25pt;height:37pt;z-index:251678720;visibility:visible;mso-wrap-style:square;mso-width-percent:0;mso-height-percent:0;mso-wrap-distance-left:9pt;mso-wrap-distance-top:0;mso-wrap-distance-right:9pt;mso-wrap-distance-bottom:0;mso-position-horizontal:absolute;mso-position-horizontal-relative:text;mso-position-vertical:absolute;mso-position-vertical-relative:text;mso-width-percent:0;mso-height-percent:0;mso-width-relative:margin;mso-height-relative:margin;v-text-anchor:middle" o:gfxdata="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" adj="46202,19870" fillcolor="#f7fafd [180]" strokecolor="#4472c4 [3208]" strokeweight="1pt">
-                <v:fill color2="#cde0f2 [980]" colors="0 #f7fafd;48497f #b5d2ec;54395f #b5d2ec;1 #cee1f2" focus="100%" type="gradient">
-                  <o:fill v:ext="view" type="gradientUnscaled"/>
-                </v:fill>
-                <v:textbox>
-                  <w:txbxContent>
-                    <w:p>
-                      <w:pPr>
-                        <w:jc w:val="center"/>
-                        <w:rPr>
-                          <w:rtl/>
-                        </w:rPr>
-                      </w:pPr>
-                      <w:r>
-                        <w:rPr>
-                          <w:rFonts w:hint="cs"/>
-                          <w:rtl/>
-                        </w:rPr>
-                        <w:t>גישה לתוכנות</w:t>
-                      </w:r>
-                      <w:r>
-                        <w:t xml:space="preserve"> </w:t>
-                      </w:r>
-                      <w:r>
-                        <w:rPr>
-                          <w:rFonts w:hint="cs"/>
-                          <w:rtl/>
-                        </w:rPr>
-                        <w:t>נוספות</w:t>
-                      </w:r>
-                    </w:p>
-                  </w:txbxContent>
-                </v:textbox>
-              </v:shape>
-            </w:pict>
-          </mc:Fallback>
-        </mc:AlternateContent>
-      </w:r>
-    </w:p>
-    <w:p>
-      <w:pPr>
-        <w:bidi/>
-        <w:rPr>
-          <w:rFonts w:ascii="Segoe UI" w:hAnsi="Segoe UI" w:cs="Segoe UI"/>
-          <w:rtl/>
-        </w:rPr>
-      </w:pPr>
-      <w:r>
-        <w:rPr>
-          <w:rFonts w:ascii="Segoe UI" w:hAnsi="Segoe UI" w:cs="Segoe UI"/>
-          <w:b/>
-          <w:bCs/>
-          <w:noProof/>
-          <w:rtl/>
-        </w:rPr>
-        <mc:AlternateContent>
-          <mc:Choice Requires="wps">
-            <w:drawing>
-              <wp:anchor distT="0" distB="0" distL="114300" distR="114300" simplePos="0" relativeHeight="251679744" behindDoc="0" locked="0" layoutInCell="1" allowOverlap="1" wp14:anchorId="7C6B306B" wp14:editId="372D6BBD">
-                <wp:simplePos x="0" y="0"/>
-                <wp:positionH relativeFrom="column">
-                  <wp:posOffset>4423299</wp:posOffset>
-                </wp:positionH>
-                <wp:positionV relativeFrom="paragraph">
-                  <wp:posOffset>20030</wp:posOffset>
-                </wp:positionV>
-                <wp:extent cx="1730375" cy="355107"/>
-                <wp:effectExtent l="742950" t="0" r="22225" b="26035"/>
-                <wp:wrapNone/>
-                <wp:docPr id="62" name="Rectangular Callout 62"/>
-                <wp:cNvGraphicFramePr/>
-                <a:graphic xmlns:a="http://schemas.openxmlformats.org/drawingml/2006/main">
-                  <a:graphicData uri="http://schemas.microsoft.com/office/word/2010/wordprocessingShape">
-                    <wps:wsp>
-                      <wps:cNvSpPr/>
-                      <wps:spPr>
-                        <a:xfrm>
-                          <a:off x="0" y="0"/>
-                          <a:ext cx="1730375" cy="355107"/>
-                        </a:xfrm>
-                        <a:prstGeom prst="wedgeRectCallout">
-                          <a:avLst>
-                            <a:gd name="adj1" fmla="val -90535"/>
-                            <a:gd name="adj2" fmla="val 43091"/>
-                          </a:avLst>
-                        </a:prstGeom>
-                        <a:gradFill>
-                          <a:gsLst>
-                            <a:gs pos="0">
-                              <a:schemeClr val="accent1">
-                                <a:lumMod val="5000"/>
-                                <a:lumOff val="95000"/>
-                              </a:schemeClr>
-                            </a:gs>
-                            <a:gs pos="74000">
-                              <a:schemeClr val="accent1">
-                                <a:lumMod val="45000"/>
-                                <a:lumOff val="55000"/>
-                              </a:schemeClr>
-                            </a:gs>
-                            <a:gs pos="83000">
-                              <a:schemeClr val="accent1">
-                                <a:lumMod val="45000"/>
-                                <a:lumOff val="55000"/>
-                              </a:schemeClr>
-                            </a:gs>
-                            <a:gs pos="100000">
-                              <a:schemeClr val="accent1">
-                                <a:lumMod val="30000"/>
-                                <a:lumOff val="70000"/>
-                              </a:schemeClr>
-                            </a:gs>
-                          </a:gsLst>
-                          <a:lin ang="5400000" scaled="0"/>
-                        </a:gradFill>
-                      </wps:spPr>
-                      <wps:style>
-                        <a:lnRef idx="2">
-                          <a:schemeClr val="accent5"/>
-                        </a:lnRef>
-                        <a:fillRef idx="1">
-                          <a:schemeClr val="lt1"/>
-                        </a:fillRef>
-                        <a:effectRef idx="0">
-                          <a:schemeClr val="accent5"/>
-                        </a:effectRef>
-                        <a:fontRef idx="minor">
-                          <a:schemeClr val="dk1"/>
-                        </a:fontRef>
-                      </wps:style>
-                      <wps:txbx>
-                        <w:txbxContent>
-                          <w:p>
-                            <w:pPr>
-                              <w:jc w:val="center"/>
-                              <w:rPr>
-                                <w:rtl/>
-                              </w:rPr>
-                            </w:pPr>
-                            <w:r>
-                              <w:rPr>
-                                <w:rFonts w:hint="cs"/>
-                                <w:rtl/>
-                              </w:rPr>
-                              <w:t>שעון מעורר, טיימר</w:t>
-                            </w:r>
-                          </w:p>
-                        </w:txbxContent>
-                      </wps:txbx>
-                      <wps:bodyPr rot="0" spcFirstLastPara="0" vertOverflow="overflow" horzOverflow="overflow" vert="horz" wrap="square" lIns="91440" tIns="45720" rIns="91440" bIns="45720" numCol="1" spcCol="0" rtlCol="1" fromWordArt="0" anchor="ctr" anchorCtr="0" forceAA="0" compatLnSpc="1">
-                        <a:prstTxWarp prst="textNoShape">
-                          <a:avLst/>
-                        </a:prstTxWarp>
-                        <a:noAutofit/>
-                      </wps:bodyPr>
-                    </wps:wsp>
-                  </a:graphicData>
-                </a:graphic>
-                <wp14:sizeRelV relativeFrom="margin">
-                  <wp14:pctHeight>0</wp14:pctHeight>
-                </wp14:sizeRelV>
-              </wp:anchor>
-            </w:drawing>
-          </mc:Choice>
-          <mc:Fallback>
-            <w:pict>
-              <v:shape w14:anchorId="7C6B306B" id="Rectangular Callout 62" o:spid="_x0000_s1038" type="#_x0000_t61" style="position:absolute;left:0;text-align:left;margin-left:348.3pt;margin-top:1.6pt;width:136.25pt;height:27.95pt;z-index:251679744;visibility:visible;mso-wrap-style:square;mso-height-percent:0;mso-wrap-distance-left:9pt;mso-wrap-distance-top:0;mso-wrap-distance-right:9pt;mso-wrap-distance-bottom:0;mso-position-horizontal:absolute;mso-position-horizontal-relative:text;mso-position-vertical:absolute;mso-position-vertical-relative:text;mso-height-percent:0;mso-height-relative:margin;v-text-anchor:middle" o:gfxdata="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" adj="-8756,20108" fillcolor="#f7fafd [180]" strokecolor="#4472c4 [3208]" strokeweight="1pt">
-                <v:fill color2="#cde0f2 [980]" colors="0 #f7fafd;48497f #b5d2ec;54395f #b5d2ec;1 #cee1f2" focus="100%" type="gradient">
-                  <o:fill v:ext="view" type="gradientUnscaled"/>
-                </v:fill>
-                <v:textbox>
-                  <w:txbxContent>
-                    <w:p>
-                      <w:pPr>
-                        <w:jc w:val="center"/>
-                        <w:rPr>
-                          <w:rtl/>
-                        </w:rPr>
-                      </w:pPr>
-                      <w:r>
-                        <w:rPr>
-                          <w:rFonts w:hint="cs"/>
-                          <w:rtl/>
-                        </w:rPr>
-                        <w:t>שעון מעורר, טיימר</w:t>
-                      </w:r>
-                    </w:p>
-                  </w:txbxContent>
-                </v:textbox>
-              </v:shape>
-            </w:pict>
-          </mc:Fallback>
-        </mc:AlternateContent>
-      </w:r>
-    </w:p>
-    <w:p>
-      <w:pPr>
-        <w:bidi/>
-        <w:rPr>
-          <w:rFonts w:ascii="Segoe UI" w:hAnsi="Segoe UI" w:cs="Segoe UI"/>
-          <w:rtl/>
-        </w:rPr>
-      </w:pPr>
     </w:p>
     <w:p>
       <w:pPr>
@@ -5343,13 +5139,13 @@
               <wp:anchor distT="0" distB="0" distL="114300" distR="114300" simplePos="0" relativeHeight="251683840" behindDoc="0" locked="0" layoutInCell="1" allowOverlap="1" wp14:anchorId="648AF6AB" wp14:editId="4225E320">
                 <wp:simplePos x="0" y="0"/>
                 <wp:positionH relativeFrom="column">
-                  <wp:posOffset>-743505</wp:posOffset>
+                  <wp:posOffset>4833257</wp:posOffset>
                 </wp:positionH>
                 <wp:positionV relativeFrom="paragraph">
-                  <wp:posOffset>127068</wp:posOffset>
+                  <wp:posOffset>28756</wp:posOffset>
                 </wp:positionV>
                 <wp:extent cx="1730375" cy="861060"/>
-                <wp:effectExtent l="0" t="0" r="860425" b="662940"/>
+                <wp:effectExtent l="1028700" t="0" r="22225" b="15240"/>
                 <wp:wrapNone/>
                 <wp:docPr id="66" name="Rectangular Callout 66"/>
                 <wp:cNvGraphicFramePr/>
@@ -5364,8 +5160,8 @@
                         </a:xfrm>
                         <a:prstGeom prst="wedgeRectCallout">
                           <a:avLst>
-                            <a:gd name="adj1" fmla="val 95188"/>
-                            <a:gd name="adj2" fmla="val 121604"/>
+                            <a:gd name="adj1" fmla="val -107129"/>
+                            <a:gd name="adj2" fmla="val 27546"/>
                           </a:avLst>
                         </a:prstGeom>
                         <a:gradFill>
@@ -5448,7 +5244,7 @@
           </mc:Choice>
           <mc:Fallback>
             <w:pict>
-              <v:shape w14:anchorId="648AF6AB" id="Rectangular Callout 66" o:spid="_x0000_s1039" type="#_x0000_t61" style="position:absolute;left:0;text-align:left;margin-left:-58.55pt;margin-top:10pt;width:136.25pt;height:67.8pt;z-index:251683840;visibility:visible;mso-wrap-style:square;mso-height-percent:0;mso-wrap-distance-left:9pt;mso-wrap-distance-top:0;mso-wrap-distance-right:9pt;mso-wrap-distance-bottom:0;mso-position-horizontal:absolute;mso-position-horizontal-relative:text;mso-position-vertical:absolute;mso-position-vertical-relative:text;mso-height-percent:0;mso-height-relative:margin;v-text-anchor:middle" o:gfxdata="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" adj="31361,37066" fillcolor="#f7fafd [180]" strokecolor="#4472c4 [3208]" strokeweight="1pt">
+              <v:shape w14:anchorId="648AF6AB" id="Rectangular Callout 66" o:spid="_x0000_s1037" type="#_x0000_t61" style="position:absolute;left:0;text-align:left;margin-left:380.55pt;margin-top:2.25pt;width:136.25pt;height:67.8pt;z-index:251683840;visibility:visible;mso-wrap-style:square;mso-height-percent:0;mso-wrap-distance-left:9pt;mso-wrap-distance-top:0;mso-wrap-distance-right:9pt;mso-wrap-distance-bottom:0;mso-position-horizontal:absolute;mso-position-horizontal-relative:text;mso-position-vertical:absolute;mso-position-vertical-relative:text;mso-height-percent:0;mso-height-relative:margin;v-text-anchor:middle" o:gfxdata="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" adj="-12340,16750" fillcolor="#f7fafd [180]" strokecolor="#4472c4 [3208]" strokeweight="1pt">
                 <v:fill color2="#cde0f2 [980]" colors="0 #f7fafd;48497f #b5d2ec;54395f #b5d2ec;1 #cee1f2" focus="100%" type="gradient">
                   <o:fill v:ext="view" type="gradientUnscaled"/>
                 </v:fill>
@@ -5476,6 +5272,180 @@
           </mc:Fallback>
         </mc:AlternateContent>
       </w:r>
+    </w:p>
+    <w:p>
+      <w:pPr>
+        <w:bidi/>
+        <w:rPr>
+          <w:rFonts w:ascii="Segoe UI" w:hAnsi="Segoe UI" w:cs="Segoe UI"/>
+          <w:rtl/>
+        </w:rPr>
+      </w:pPr>
+    </w:p>
+    <w:p>
+      <w:pPr>
+        <w:bidi/>
+        <w:rPr>
+          <w:rFonts w:ascii="Segoe UI" w:hAnsi="Segoe UI" w:cs="Segoe UI"/>
+          <w:rtl/>
+        </w:rPr>
+      </w:pPr>
+      <w:r>
+        <w:rPr>
+          <w:rFonts w:ascii="Segoe UI" w:hAnsi="Segoe UI" w:cs="Segoe UI"/>
+          <w:b/>
+          <w:bCs/>
+          <w:noProof/>
+          <w:rtl/>
+        </w:rPr>
+        <mc:AlternateContent>
+          <mc:Choice Requires="wps">
+            <w:drawing>
+              <wp:anchor distT="0" distB="0" distL="114300" distR="114300" simplePos="0" relativeHeight="251682816" behindDoc="0" locked="0" layoutInCell="1" allowOverlap="1" wp14:anchorId="05CF7422" wp14:editId="02A6E604">
+                <wp:simplePos x="0" y="0"/>
+                <wp:positionH relativeFrom="column">
+                  <wp:posOffset>-744583</wp:posOffset>
+                </wp:positionH>
+                <wp:positionV relativeFrom="paragraph">
+                  <wp:posOffset>247196</wp:posOffset>
+                </wp:positionV>
+                <wp:extent cx="1730375" cy="318770"/>
+                <wp:effectExtent l="0" t="0" r="1603375" b="24130"/>
+                <wp:wrapNone/>
+                <wp:docPr id="65" name="Rectangular Callout 65"/>
+                <wp:cNvGraphicFramePr/>
+                <a:graphic xmlns:a="http://schemas.openxmlformats.org/drawingml/2006/main">
+                  <a:graphicData uri="http://schemas.microsoft.com/office/word/2010/wordprocessingShape">
+                    <wps:wsp>
+                      <wps:cNvSpPr/>
+                      <wps:spPr>
+                        <a:xfrm>
+                          <a:off x="0" y="0"/>
+                          <a:ext cx="1730375" cy="318770"/>
+                        </a:xfrm>
+                        <a:prstGeom prst="wedgeRectCallout">
+                          <a:avLst>
+                            <a:gd name="adj1" fmla="val 139145"/>
+                            <a:gd name="adj2" fmla="val -40216"/>
+                          </a:avLst>
+                        </a:prstGeom>
+                        <a:gradFill>
+                          <a:gsLst>
+                            <a:gs pos="0">
+                              <a:schemeClr val="accent1">
+                                <a:lumMod val="5000"/>
+                                <a:lumOff val="95000"/>
+                              </a:schemeClr>
+                            </a:gs>
+                            <a:gs pos="74000">
+                              <a:schemeClr val="accent1">
+                                <a:lumMod val="45000"/>
+                                <a:lumOff val="55000"/>
+                              </a:schemeClr>
+                            </a:gs>
+                            <a:gs pos="83000">
+                              <a:schemeClr val="accent1">
+                                <a:lumMod val="45000"/>
+                                <a:lumOff val="55000"/>
+                              </a:schemeClr>
+                            </a:gs>
+                            <a:gs pos="100000">
+                              <a:schemeClr val="accent1">
+                                <a:lumMod val="30000"/>
+                                <a:lumOff val="70000"/>
+                              </a:schemeClr>
+                            </a:gs>
+                          </a:gsLst>
+                          <a:lin ang="5400000" scaled="0"/>
+                        </a:gradFill>
+                      </wps:spPr>
+                      <wps:style>
+                        <a:lnRef idx="2">
+                          <a:schemeClr val="accent5"/>
+                        </a:lnRef>
+                        <a:fillRef idx="1">
+                          <a:schemeClr val="lt1"/>
+                        </a:fillRef>
+                        <a:effectRef idx="0">
+                          <a:schemeClr val="accent5"/>
+                        </a:effectRef>
+                        <a:fontRef idx="minor">
+                          <a:schemeClr val="dk1"/>
+                        </a:fontRef>
+                      </wps:style>
+                      <wps:txbx>
+                        <w:txbxContent>
+                          <w:p>
+                            <w:pPr>
+                              <w:jc w:val="center"/>
+                              <w:rPr>
+                                <w:rtl/>
+                              </w:rPr>
+                            </w:pPr>
+                            <w:r>
+                              <w:rPr>
+                                <w:rFonts w:hint="cs"/>
+                                <w:rtl/>
+                              </w:rPr>
+                              <w:t>חיוג למספר ספציפי</w:t>
+                            </w:r>
+                          </w:p>
+                        </w:txbxContent>
+                      </wps:txbx>
+                      <wps:bodyPr rot="0" spcFirstLastPara="0" vertOverflow="overflow" horzOverflow="overflow" vert="horz" wrap="square" lIns="91440" tIns="45720" rIns="91440" bIns="45720" numCol="1" spcCol="0" rtlCol="1" fromWordArt="0" anchor="ctr" anchorCtr="0" forceAA="0" compatLnSpc="1">
+                        <a:prstTxWarp prst="textNoShape">
+                          <a:avLst/>
+                        </a:prstTxWarp>
+                        <a:noAutofit/>
+                      </wps:bodyPr>
+                    </wps:wsp>
+                  </a:graphicData>
+                </a:graphic>
+                <wp14:sizeRelV relativeFrom="margin">
+                  <wp14:pctHeight>0</wp14:pctHeight>
+                </wp14:sizeRelV>
+              </wp:anchor>
+            </w:drawing>
+          </mc:Choice>
+          <mc:Fallback>
+            <w:pict>
+              <v:shape w14:anchorId="05CF7422" id="Rectangular Callout 65" o:spid="_x0000_s1038" type="#_x0000_t61" style="position:absolute;left:0;text-align:left;margin-left:-58.65pt;margin-top:19.45pt;width:136.25pt;height:25.1pt;z-index:251682816;visibility:visible;mso-wrap-style:square;mso-height-percent:0;mso-wrap-distance-left:9pt;mso-wrap-distance-top:0;mso-wrap-distance-right:9pt;mso-wrap-distance-bottom:0;mso-position-horizontal:absolute;mso-position-horizontal-relative:text;mso-position-vertical:absolute;mso-position-vertical-relative:text;mso-height-percent:0;mso-height-relative:margin;v-text-anchor:middle" o:gfxdata="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" adj="40855,2113" fillcolor="#f7fafd [180]" strokecolor="#4472c4 [3208]" strokeweight="1pt">
+                <v:fill color2="#cde0f2 [980]" colors="0 #f7fafd;48497f #b5d2ec;54395f #b5d2ec;1 #cee1f2" focus="100%" type="gradient">
+                  <o:fill v:ext="view" type="gradientUnscaled"/>
+                </v:fill>
+                <v:textbox>
+                  <w:txbxContent>
+                    <w:p>
+                      <w:pPr>
+                        <w:jc w:val="center"/>
+                        <w:rPr>
+                          <w:rtl/>
+                        </w:rPr>
+                      </w:pPr>
+                      <w:r>
+                        <w:rPr>
+                          <w:rFonts w:hint="cs"/>
+                          <w:rtl/>
+                        </w:rPr>
+                        <w:t>חיוג למספר ספציפי</w:t>
+                      </w:r>
+                    </w:p>
+                  </w:txbxContent>
+                </v:textbox>
+              </v:shape>
+            </w:pict>
+          </mc:Fallback>
+        </mc:AlternateContent>
+      </w:r>
+    </w:p>
+    <w:p>
+      <w:pPr>
+        <w:bidi/>
+        <w:rPr>
+          <w:rFonts w:ascii="Segoe UI" w:hAnsi="Segoe UI" w:cs="Segoe UI"/>
+          <w:rtl/>
+        </w:rPr>
+      </w:pPr>
       <w:r>
         <w:rPr>
           <w:rFonts w:ascii="Segoe UI" w:hAnsi="Segoe UI" w:cs="Segoe UI"/>
@@ -5490,13 +5460,13 @@
               <wp:anchor distT="0" distB="0" distL="114300" distR="114300" simplePos="0" relativeHeight="251680768" behindDoc="0" locked="0" layoutInCell="1" allowOverlap="1" wp14:anchorId="428716C5" wp14:editId="53815CBB">
                 <wp:simplePos x="0" y="0"/>
                 <wp:positionH relativeFrom="column">
-                  <wp:posOffset>4431739</wp:posOffset>
+                  <wp:posOffset>4428309</wp:posOffset>
                 </wp:positionH>
                 <wp:positionV relativeFrom="paragraph">
-                  <wp:posOffset>46688</wp:posOffset>
+                  <wp:posOffset>43543</wp:posOffset>
                 </wp:positionV>
-                <wp:extent cx="1730375" cy="648070"/>
-                <wp:effectExtent l="1562100" t="0" r="22225" b="514350"/>
+                <wp:extent cx="1730375" cy="647700"/>
+                <wp:effectExtent l="1371600" t="0" r="22225" b="19050"/>
                 <wp:wrapNone/>
                 <wp:docPr id="63" name="Rectangular Callout 63"/>
                 <wp:cNvGraphicFramePr/>
@@ -5507,12 +5477,12 @@
                       <wps:spPr>
                         <a:xfrm>
                           <a:off x="0" y="0"/>
-                          <a:ext cx="1730375" cy="648070"/>
+                          <a:ext cx="1730375" cy="647700"/>
                         </a:xfrm>
                         <a:prstGeom prst="wedgeRectCallout">
                           <a:avLst>
-                            <a:gd name="adj1" fmla="val -138249"/>
-                            <a:gd name="adj2" fmla="val 120622"/>
+                            <a:gd name="adj1" fmla="val -126548"/>
+                            <a:gd name="adj2" fmla="val 27849"/>
                           </a:avLst>
                         </a:prstGeom>
                         <a:gradFill>
@@ -5610,7 +5580,7 @@
           </mc:Choice>
           <mc:Fallback>
             <w:pict>
-              <v:shape w14:anchorId="428716C5" id="Rectangular Callout 63" o:spid="_x0000_s1040" type="#_x0000_t61" style="position:absolute;left:0;text-align:left;margin-left:348.95pt;margin-top:3.7pt;width:136.25pt;height:51.05pt;z-index:251680768;visibility:visible;mso-wrap-style:square;mso-height-percent:0;mso-wrap-distance-left:9pt;mso-wrap-distance-top:0;mso-wrap-distance-right:9pt;mso-wrap-distance-bottom:0;mso-position-horizontal:absolute;mso-position-horizontal-relative:text;mso-position-vertical:absolute;mso-position-vertical-relative:text;mso-height-percent:0;mso-height-relative:margin;v-text-anchor:middle" o:gfxdata="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" adj="-19062,36854" fillcolor="#f7fafd [180]" strokecolor="#4472c4 [3208]" strokeweight="1pt">
+              <v:shape w14:anchorId="428716C5" id="Rectangular Callout 63" o:spid="_x0000_s1039" type="#_x0000_t61" style="position:absolute;left:0;text-align:left;margin-left:348.7pt;margin-top:3.45pt;width:136.25pt;height:51pt;z-index:251680768;visibility:visible;mso-wrap-style:square;mso-height-percent:0;mso-wrap-distance-left:9pt;mso-wrap-distance-top:0;mso-wrap-distance-right:9pt;mso-wrap-distance-bottom:0;mso-position-horizontal:absolute;mso-position-horizontal-relative:text;mso-position-vertical:absolute;mso-position-vertical-relative:text;mso-height-percent:0;mso-height-relative:margin;v-text-anchor:middle" o:gfxdata="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" adj="-16534,16815" fillcolor="#f7fafd [180]" strokecolor="#4472c4 [3208]" strokeweight="1pt">
                 <v:fill color2="#cde0f2 [980]" colors="0 #f7fafd;48497f #b5d2ec;54395f #b5d2ec;1 #cee1f2" focus="100%" type="gradient">
                   <o:fill v:ext="view" type="gradientUnscaled"/>
                 </v:fill>
@@ -5671,6 +5641,15 @@
           <w:rtl/>
         </w:rPr>
       </w:pPr>
+    </w:p>
+    <w:p>
+      <w:pPr>
+        <w:bidi/>
+        <w:rPr>
+          <w:rFonts w:ascii="Segoe UI" w:hAnsi="Segoe UI" w:cs="Segoe UI"/>
+          <w:rtl/>
+        </w:rPr>
+      </w:pPr>
       <w:r>
         <w:rPr>
           <w:rFonts w:ascii="Segoe UI" w:hAnsi="Segoe UI" w:cs="Segoe UI"/>
@@ -5682,18 +5661,18 @@
         <mc:AlternateContent>
           <mc:Choice Requires="wps">
             <w:drawing>
-              <wp:anchor distT="0" distB="0" distL="114300" distR="114300" simplePos="0" relativeHeight="251681792" behindDoc="0" locked="0" layoutInCell="1" allowOverlap="1" wp14:anchorId="24CF519E" wp14:editId="407AF284">
+              <wp:anchor distT="0" distB="0" distL="114300" distR="114300" simplePos="0" relativeHeight="251673600" behindDoc="0" locked="0" layoutInCell="1" allowOverlap="1" wp14:anchorId="173B0642" wp14:editId="4E6BDD5B">
                 <wp:simplePos x="0" y="0"/>
                 <wp:positionH relativeFrom="column">
-                  <wp:posOffset>4432177</wp:posOffset>
+                  <wp:posOffset>4431957</wp:posOffset>
                 </wp:positionH>
                 <wp:positionV relativeFrom="paragraph">
-                  <wp:posOffset>260738</wp:posOffset>
+                  <wp:posOffset>102767</wp:posOffset>
                 </wp:positionV>
-                <wp:extent cx="1730375" cy="647700"/>
-                <wp:effectExtent l="762000" t="0" r="22225" b="76200"/>
+                <wp:extent cx="1730375" cy="798830"/>
+                <wp:effectExtent l="419100" t="0" r="22225" b="20320"/>
                 <wp:wrapNone/>
-                <wp:docPr id="64" name="Rectangular Callout 64"/>
+                <wp:docPr id="53" name="Rectangular Callout 53"/>
                 <wp:cNvGraphicFramePr/>
                 <a:graphic xmlns:a="http://schemas.openxmlformats.org/drawingml/2006/main">
                   <a:graphicData uri="http://schemas.microsoft.com/office/word/2010/wordprocessingShape">
@@ -5702,12 +5681,181 @@
                       <wps:spPr>
                         <a:xfrm>
                           <a:off x="0" y="0"/>
-                          <a:ext cx="1730375" cy="647700"/>
+                          <a:ext cx="1730375" cy="798830"/>
                         </a:xfrm>
                         <a:prstGeom prst="wedgeRectCallout">
                           <a:avLst>
-                            <a:gd name="adj1" fmla="val -91049"/>
-                            <a:gd name="adj2" fmla="val 54831"/>
+                            <a:gd name="adj1" fmla="val -71644"/>
+                            <a:gd name="adj2" fmla="val 29142"/>
+                          </a:avLst>
+                        </a:prstGeom>
+                        <a:gradFill>
+                          <a:gsLst>
+                            <a:gs pos="0">
+                              <a:schemeClr val="accent1">
+                                <a:lumMod val="5000"/>
+                                <a:lumOff val="95000"/>
+                              </a:schemeClr>
+                            </a:gs>
+                            <a:gs pos="74000">
+                              <a:schemeClr val="accent1">
+                                <a:lumMod val="45000"/>
+                                <a:lumOff val="55000"/>
+                              </a:schemeClr>
+                            </a:gs>
+                            <a:gs pos="83000">
+                              <a:schemeClr val="accent1">
+                                <a:lumMod val="45000"/>
+                                <a:lumOff val="55000"/>
+                              </a:schemeClr>
+                            </a:gs>
+                            <a:gs pos="100000">
+                              <a:schemeClr val="accent1">
+                                <a:lumMod val="30000"/>
+                                <a:lumOff val="70000"/>
+                              </a:schemeClr>
+                            </a:gs>
+                          </a:gsLst>
+                          <a:lin ang="5400000" scaled="0"/>
+                        </a:gradFill>
+                      </wps:spPr>
+                      <wps:style>
+                        <a:lnRef idx="2">
+                          <a:schemeClr val="accent5"/>
+                        </a:lnRef>
+                        <a:fillRef idx="1">
+                          <a:schemeClr val="lt1"/>
+                        </a:fillRef>
+                        <a:effectRef idx="0">
+                          <a:schemeClr val="accent5"/>
+                        </a:effectRef>
+                        <a:fontRef idx="minor">
+                          <a:schemeClr val="dk1"/>
+                        </a:fontRef>
+                      </wps:style>
+                      <wps:txbx>
+                        <w:txbxContent>
+                          <w:p>
+                            <w:pPr>
+                              <w:jc w:val="center"/>
+                            </w:pPr>
+                            <w:r>
+                              <w:rPr>
+                                <w:rFonts w:hint="cs"/>
+                                <w:rtl/>
+                              </w:rPr>
+                              <w:t>רישום</w:t>
+                            </w:r>
+                            <w:r>
+                              <w:rPr>
+                                <w:rFonts w:hint="cs"/>
+                                <w:rtl/>
+                              </w:rPr>
+                              <w:t xml:space="preserve"> תרופות אותן אתם צורכים. האפליקציה תזכיר לכם </w:t>
+                            </w:r>
+                            <w:r>
+                              <w:rPr>
+                                <w:rFonts w:hint="cs"/>
+                                <w:rtl/>
+                              </w:rPr>
+                              <w:t>לקחת אותן</w:t>
+                            </w:r>
+                          </w:p>
+                        </w:txbxContent>
+                      </wps:txbx>
+                      <wps:bodyPr rot="0" spcFirstLastPara="0" vertOverflow="overflow" horzOverflow="overflow" vert="horz" wrap="square" lIns="91440" tIns="45720" rIns="91440" bIns="45720" numCol="1" spcCol="0" rtlCol="1" fromWordArt="0" anchor="ctr" anchorCtr="0" forceAA="0" compatLnSpc="1">
+                        <a:prstTxWarp prst="textNoShape">
+                          <a:avLst/>
+                        </a:prstTxWarp>
+                        <a:noAutofit/>
+                      </wps:bodyPr>
+                    </wps:wsp>
+                  </a:graphicData>
+                </a:graphic>
+                <wp14:sizeRelV relativeFrom="margin">
+                  <wp14:pctHeight>0</wp14:pctHeight>
+                </wp14:sizeRelV>
+              </wp:anchor>
+            </w:drawing>
+          </mc:Choice>
+          <mc:Fallback>
+            <w:pict>
+              <v:shape w14:anchorId="173B0642" id="Rectangular Callout 53" o:spid="_x0000_s1040" type="#_x0000_t61" style="position:absolute;left:0;text-align:left;margin-left:348.95pt;margin-top:8.1pt;width:136.25pt;height:62.9pt;z-index:251673600;visibility:visible;mso-wrap-style:square;mso-height-percent:0;mso-wrap-distance-left:9pt;mso-wrap-distance-top:0;mso-wrap-distance-right:9pt;mso-wrap-distance-bottom:0;mso-position-horizontal:absolute;mso-position-horizontal-relative:text;mso-position-vertical:absolute;mso-position-vertical-relative:text;mso-height-percent:0;mso-height-relative:margin;v-text-anchor:middle" o:gfxdata="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" adj="-4675,17095" fillcolor="#f7fafd [180]" strokecolor="#4472c4 [3208]" strokeweight="1pt">
+                <v:fill color2="#cde0f2 [980]" colors="0 #f7fafd;48497f #b5d2ec;54395f #b5d2ec;1 #cee1f2" focus="100%" type="gradient">
+                  <o:fill v:ext="view" type="gradientUnscaled"/>
+                </v:fill>
+                <v:textbox>
+                  <w:txbxContent>
+                    <w:p>
+                      <w:pPr>
+                        <w:jc w:val="center"/>
+                      </w:pPr>
+                      <w:r>
+                        <w:rPr>
+                          <w:rFonts w:hint="cs"/>
+                          <w:rtl/>
+                        </w:rPr>
+                        <w:t>רישום</w:t>
+                      </w:r>
+                      <w:r>
+                        <w:rPr>
+                          <w:rFonts w:hint="cs"/>
+                          <w:rtl/>
+                        </w:rPr>
+                        <w:t xml:space="preserve"> תרופות אותן אתם צורכים. האפליקציה תזכיר לכם </w:t>
+                      </w:r>
+                      <w:r>
+                        <w:rPr>
+                          <w:rFonts w:hint="cs"/>
+                          <w:rtl/>
+                        </w:rPr>
+                        <w:t>לקחת אותן</w:t>
+                      </w:r>
+                    </w:p>
+                  </w:txbxContent>
+                </v:textbox>
+              </v:shape>
+            </w:pict>
+          </mc:Fallback>
+        </mc:AlternateContent>
+      </w:r>
+      <w:r>
+        <w:rPr>
+          <w:rFonts w:ascii="Segoe UI" w:hAnsi="Segoe UI" w:cs="Segoe UI"/>
+          <w:b/>
+          <w:bCs/>
+          <w:noProof/>
+          <w:rtl/>
+        </w:rPr>
+        <mc:AlternateContent>
+          <mc:Choice Requires="wps">
+            <w:drawing>
+              <wp:anchor distT="0" distB="0" distL="114300" distR="114300" simplePos="0" relativeHeight="251679744" behindDoc="0" locked="0" layoutInCell="1" allowOverlap="1" wp14:anchorId="7C6B306B" wp14:editId="372D6BBD">
+                <wp:simplePos x="0" y="0"/>
+                <wp:positionH relativeFrom="column">
+                  <wp:posOffset>-561703</wp:posOffset>
+                </wp:positionH>
+                <wp:positionV relativeFrom="paragraph">
+                  <wp:posOffset>227239</wp:posOffset>
+                </wp:positionV>
+                <wp:extent cx="1730375" cy="354965"/>
+                <wp:effectExtent l="0" t="0" r="536575" b="26035"/>
+                <wp:wrapNone/>
+                <wp:docPr id="62" name="Rectangular Callout 62"/>
+                <wp:cNvGraphicFramePr/>
+                <a:graphic xmlns:a="http://schemas.openxmlformats.org/drawingml/2006/main">
+                  <a:graphicData uri="http://schemas.microsoft.com/office/word/2010/wordprocessingShape">
+                    <wps:wsp>
+                      <wps:cNvSpPr/>
+                      <wps:spPr>
+                        <a:xfrm>
+                          <a:off x="0" y="0"/>
+                          <a:ext cx="1730375" cy="354965"/>
+                        </a:xfrm>
+                        <a:prstGeom prst="wedgeRectCallout">
+                          <a:avLst>
+                            <a:gd name="adj1" fmla="val 75924"/>
+                            <a:gd name="adj2" fmla="val 30211"/>
                           </a:avLst>
                         </a:prstGeom>
                         <a:gradFill>
@@ -5768,7 +5916,7 @@
                                 <w:rFonts w:hint="cs"/>
                                 <w:rtl/>
                               </w:rPr>
-                              <w:t>התקשרות לאנשי קשר, יצירת אנשי קשר, שיתוף איש קשר...</w:t>
+                              <w:t>שעון מעורר, טיימר</w:t>
                             </w:r>
                           </w:p>
                         </w:txbxContent>
@@ -5790,7 +5938,7 @@
           </mc:Choice>
           <mc:Fallback>
             <w:pict>
-              <v:shape w14:anchorId="24CF519E" id="Rectangular Callout 64" o:spid="_x0000_s1041" type="#_x0000_t61" style="position:absolute;left:0;text-align:left;margin-left:349pt;margin-top:20.55pt;width:136.25pt;height:51pt;z-index:251681792;visibility:visible;mso-wrap-style:square;mso-height-percent:0;mso-wrap-distance-left:9pt;mso-wrap-distance-top:0;mso-wrap-distance-right:9pt;mso-wrap-distance-bottom:0;mso-position-horizontal:absolute;mso-position-horizontal-relative:text;mso-position-vertical:absolute;mso-position-vertical-relative:text;mso-height-percent:0;mso-height-relative:margin;v-text-anchor:middle" o:gfxdata="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" adj="-8867,22643" fillcolor="#f7fafd [180]" strokecolor="#4472c4 [3208]" strokeweight="1pt">
+              <v:shape w14:anchorId="7C6B306B" id="Rectangular Callout 62" o:spid="_x0000_s1041" type="#_x0000_t61" style="position:absolute;left:0;text-align:left;margin-left:-44.25pt;margin-top:17.9pt;width:136.25pt;height:27.95pt;z-index:251679744;visibility:visible;mso-wrap-style:square;mso-height-percent:0;mso-wrap-distance-left:9pt;mso-wrap-distance-top:0;mso-wrap-distance-right:9pt;mso-wrap-distance-bottom:0;mso-position-horizontal:absolute;mso-position-horizontal-relative:text;mso-position-vertical:absolute;mso-position-vertical-relative:text;mso-height-percent:0;mso-height-relative:margin;v-text-anchor:middle" o:gfxdata="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" adj="27200,17326" fillcolor="#f7fafd [180]" strokecolor="#4472c4 [3208]" strokeweight="1pt">
                 <v:fill color2="#cde0f2 [980]" colors="0 #f7fafd;48497f #b5d2ec;54395f #b5d2ec;1 #cee1f2" focus="100%" type="gradient">
                   <o:fill v:ext="view" type="gradientUnscaled"/>
                 </v:fill>
@@ -5808,7 +5956,7 @@
                           <w:rFonts w:hint="cs"/>
                           <w:rtl/>
                         </w:rPr>
-                        <w:t>התקשרות לאנשי קשר, יצירת אנשי קשר, שיתוף איש קשר...</w:t>
+                        <w:t>שעון מעורר, טיימר</w:t>
                       </w:r>
                     </w:p>
                   </w:txbxContent>
@@ -5859,13 +6007,13 @@
               <wp:anchor distT="0" distB="0" distL="114300" distR="114300" simplePos="0" relativeHeight="251684864" behindDoc="0" locked="0" layoutInCell="1" allowOverlap="1" wp14:anchorId="47B67CCE" wp14:editId="3EDED649">
                 <wp:simplePos x="0" y="0"/>
                 <wp:positionH relativeFrom="column">
-                  <wp:posOffset>-829994</wp:posOffset>
+                  <wp:posOffset>-609600</wp:posOffset>
                 </wp:positionH>
                 <wp:positionV relativeFrom="paragraph">
-                  <wp:posOffset>232557</wp:posOffset>
+                  <wp:posOffset>308730</wp:posOffset>
                 </wp:positionV>
                 <wp:extent cx="1730375" cy="861060"/>
-                <wp:effectExtent l="0" t="0" r="1203325" b="15240"/>
+                <wp:effectExtent l="0" t="0" r="1108075" b="15240"/>
                 <wp:wrapNone/>
                 <wp:docPr id="67" name="Rectangular Callout 67"/>
                 <wp:cNvGraphicFramePr/>
@@ -5880,8 +6028,8 @@
                         </a:xfrm>
                         <a:prstGeom prst="wedgeRectCallout">
                           <a:avLst>
-                            <a:gd name="adj1" fmla="val 115737"/>
-                            <a:gd name="adj2" fmla="val -27925"/>
+                            <a:gd name="adj1" fmla="val 110123"/>
+                            <a:gd name="adj2" fmla="val -46438"/>
                           </a:avLst>
                         </a:prstGeom>
                         <a:gradFill>
@@ -5977,7 +6125,7 @@
           </mc:Choice>
           <mc:Fallback>
             <w:pict>
-              <v:shape w14:anchorId="47B67CCE" id="Rectangular Callout 67" o:spid="_x0000_s1042" type="#_x0000_t61" style="position:absolute;left:0;text-align:left;margin-left:-65.35pt;margin-top:18.3pt;width:136.25pt;height:67.8pt;z-index:251684864;visibility:visible;mso-wrap-style:square;mso-height-percent:0;mso-wrap-distance-left:9pt;mso-wrap-distance-top:0;mso-wrap-distance-right:9pt;mso-wrap-distance-bottom:0;mso-position-horizontal:absolute;mso-position-horizontal-relative:text;mso-position-vertical:absolute;mso-position-vertical-relative:text;mso-height-percent:0;mso-height-relative:margin;v-text-anchor:middle" o:gfxdata="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" adj="35799,4768" fillcolor="#f7fafd [180]" strokecolor="#4472c4 [3208]" strokeweight="1pt">
+              <v:shape w14:anchorId="47B67CCE" id="Rectangular Callout 67" o:spid="_x0000_s1042" type="#_x0000_t61" style="position:absolute;left:0;text-align:left;margin-left:-48pt;margin-top:24.3pt;width:136.25pt;height:67.8pt;z-index:251684864;visibility:visible;mso-wrap-style:square;mso-height-percent:0;mso-wrap-distance-left:9pt;mso-wrap-distance-top:0;mso-wrap-distance-right:9pt;mso-wrap-distance-bottom:0;mso-position-horizontal:absolute;mso-position-horizontal-relative:text;mso-position-vertical:absolute;mso-position-vertical-relative:text;mso-height-percent:0;mso-height-relative:margin;v-text-anchor:middle" o:gfxdata="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" adj="34587,769" fillcolor="#f7fafd [180]" strokecolor="#4472c4 [3208]" strokeweight="1pt">
                 <v:fill color2="#cde0f2 [980]" colors="0 #f7fafd;48497f #b5d2ec;54395f #b5d2ec;1 #cee1f2" focus="100%" type="gradient">
                   <o:fill v:ext="view" type="gradientUnscaled"/>
                 </v:fill>
@@ -6027,153 +6175,6 @@
           <w:rtl/>
         </w:rPr>
       </w:pPr>
-      <w:r>
-        <w:rPr>
-          <w:rFonts w:ascii="Segoe UI" w:hAnsi="Segoe UI" w:cs="Segoe UI"/>
-          <w:b/>
-          <w:bCs/>
-          <w:noProof/>
-          <w:rtl/>
-        </w:rPr>
-        <mc:AlternateContent>
-          <mc:Choice Requires="wps">
-            <w:drawing>
-              <wp:anchor distT="0" distB="0" distL="114300" distR="114300" simplePos="0" relativeHeight="251682816" behindDoc="0" locked="0" layoutInCell="1" allowOverlap="1" wp14:anchorId="05CF7422" wp14:editId="02A6E604">
-                <wp:simplePos x="0" y="0"/>
-                <wp:positionH relativeFrom="column">
-                  <wp:posOffset>4368018</wp:posOffset>
-                </wp:positionH>
-                <wp:positionV relativeFrom="paragraph">
-                  <wp:posOffset>63940</wp:posOffset>
-                </wp:positionV>
-                <wp:extent cx="1730375" cy="318770"/>
-                <wp:effectExtent l="1485900" t="247650" r="22225" b="24130"/>
-                <wp:wrapNone/>
-                <wp:docPr id="65" name="Rectangular Callout 65"/>
-                <wp:cNvGraphicFramePr/>
-                <a:graphic xmlns:a="http://schemas.openxmlformats.org/drawingml/2006/main">
-                  <a:graphicData uri="http://schemas.microsoft.com/office/word/2010/wordprocessingShape">
-                    <wps:wsp>
-                      <wps:cNvSpPr/>
-                      <wps:spPr>
-                        <a:xfrm>
-                          <a:off x="0" y="0"/>
-                          <a:ext cx="1730375" cy="318770"/>
-                        </a:xfrm>
-                        <a:prstGeom prst="wedgeRectCallout">
-                          <a:avLst>
-                            <a:gd name="adj1" fmla="val -133379"/>
-                            <a:gd name="adj2" fmla="val -118077"/>
-                          </a:avLst>
-                        </a:prstGeom>
-                        <a:gradFill>
-                          <a:gsLst>
-                            <a:gs pos="0">
-                              <a:schemeClr val="accent1">
-                                <a:lumMod val="5000"/>
-                                <a:lumOff val="95000"/>
-                              </a:schemeClr>
-                            </a:gs>
-                            <a:gs pos="74000">
-                              <a:schemeClr val="accent1">
-                                <a:lumMod val="45000"/>
-                                <a:lumOff val="55000"/>
-                              </a:schemeClr>
-                            </a:gs>
-                            <a:gs pos="83000">
-                              <a:schemeClr val="accent1">
-                                <a:lumMod val="45000"/>
-                                <a:lumOff val="55000"/>
-                              </a:schemeClr>
-                            </a:gs>
-                            <a:gs pos="100000">
-                              <a:schemeClr val="accent1">
-                                <a:lumMod val="30000"/>
-                                <a:lumOff val="70000"/>
-                              </a:schemeClr>
-                            </a:gs>
-                          </a:gsLst>
-                          <a:lin ang="5400000" scaled="0"/>
-                        </a:gradFill>
-                      </wps:spPr>
-                      <wps:style>
-                        <a:lnRef idx="2">
-                          <a:schemeClr val="accent5"/>
-                        </a:lnRef>
-                        <a:fillRef idx="1">
-                          <a:schemeClr val="lt1"/>
-                        </a:fillRef>
-                        <a:effectRef idx="0">
-                          <a:schemeClr val="accent5"/>
-                        </a:effectRef>
-                        <a:fontRef idx="minor">
-                          <a:schemeClr val="dk1"/>
-                        </a:fontRef>
-                      </wps:style>
-                      <wps:txbx>
-                        <w:txbxContent>
-                          <w:p>
-                            <w:pPr>
-                              <w:jc w:val="center"/>
-                              <w:rPr>
-                                <w:rtl/>
-                              </w:rPr>
-                            </w:pPr>
-                            <w:r>
-                              <w:rPr>
-                                <w:rFonts w:hint="cs"/>
-                                <w:rtl/>
-                              </w:rPr>
-                              <w:t>חיוג למספר ספציפי</w:t>
-                            </w:r>
-                          </w:p>
-                        </w:txbxContent>
-                      </wps:txbx>
-                      <wps:bodyPr rot="0" spcFirstLastPara="0" vertOverflow="overflow" horzOverflow="overflow" vert="horz" wrap="square" lIns="91440" tIns="45720" rIns="91440" bIns="45720" numCol="1" spcCol="0" rtlCol="1" fromWordArt="0" anchor="ctr" anchorCtr="0" forceAA="0" compatLnSpc="1">
-                        <a:prstTxWarp prst="textNoShape">
-                          <a:avLst/>
-                        </a:prstTxWarp>
-                        <a:noAutofit/>
-                      </wps:bodyPr>
-                    </wps:wsp>
-                  </a:graphicData>
-                </a:graphic>
-                <wp14:sizeRelV relativeFrom="margin">
-                  <wp14:pctHeight>0</wp14:pctHeight>
-                </wp14:sizeRelV>
-              </wp:anchor>
-            </w:drawing>
-          </mc:Choice>
-          <mc:Fallback>
-            <w:pict>
-              <v:shape w14:anchorId="05CF7422" id="Rectangular Callout 65" o:spid="_x0000_s1043" type="#_x0000_t61" style="position:absolute;left:0;text-align:left;margin-left:343.95pt;margin-top:5.05pt;width:136.25pt;height:25.1pt;z-index:251682816;visibility:visible;mso-wrap-style:square;mso-height-percent:0;mso-wrap-distance-left:9pt;mso-wrap-distance-top:0;mso-wrap-distance-right:9pt;mso-wrap-distance-bottom:0;mso-position-horizontal:absolute;mso-position-horizontal-relative:text;mso-position-vertical:absolute;mso-position-vertical-relative:text;mso-height-percent:0;mso-height-relative:margin;v-text-anchor:middle" o:gfxdata="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" adj="-18010,-14705" fillcolor="#f7fafd [180]" strokecolor="#4472c4 [3208]" strokeweight="1pt">
-                <v:fill color2="#cde0f2 [980]" colors="0 #f7fafd;48497f #b5d2ec;54395f #b5d2ec;1 #cee1f2" focus="100%" type="gradient">
-                  <o:fill v:ext="view" type="gradientUnscaled"/>
-                </v:fill>
-                <v:textbox>
-                  <w:txbxContent>
-                    <w:p>
-                      <w:pPr>
-                        <w:jc w:val="center"/>
-                        <w:rPr>
-                          <w:rtl/>
-                        </w:rPr>
-                      </w:pPr>
-                      <w:r>
-                        <w:rPr>
-                          <w:rFonts w:hint="cs"/>
-                          <w:rtl/>
-                        </w:rPr>
-                        <w:t>חיוג למספר ספציפי</w:t>
-                      </w:r>
-                    </w:p>
-                  </w:txbxContent>
-                </v:textbox>
-              </v:shape>
-            </w:pict>
-          </mc:Fallback>
-        </mc:AlternateContent>
-      </w:r>
     </w:p>
     <w:p>
       <w:pPr>
@@ -6197,10 +6198,10 @@
               <wp:anchor distT="0" distB="0" distL="114300" distR="114300" simplePos="0" relativeHeight="251685888" behindDoc="0" locked="0" layoutInCell="1" allowOverlap="1" wp14:anchorId="57D2DAA1" wp14:editId="4F1A2EA7">
                 <wp:simplePos x="0" y="0"/>
                 <wp:positionH relativeFrom="column">
-                  <wp:posOffset>4332849</wp:posOffset>
+                  <wp:posOffset>4645643</wp:posOffset>
                 </wp:positionH>
                 <wp:positionV relativeFrom="paragraph">
-                  <wp:posOffset>204812</wp:posOffset>
+                  <wp:posOffset>25777</wp:posOffset>
                 </wp:positionV>
                 <wp:extent cx="1730375" cy="861060"/>
                 <wp:effectExtent l="914400" t="381000" r="22225" b="15240"/>
@@ -6293,7 +6294,32 @@
                                 <w:rFonts w:hint="cs"/>
                                 <w:rtl/>
                               </w:rPr>
-                              <w:t xml:space="preserve"> בדף זה יש מפות, אינטרנט, סרטוני עזרה והגדרות</w:t>
+                              <w:t xml:space="preserve"> בדף זה יש מפות, אינטרנט, </w:t>
+                            </w:r>
+                            <w:r>
+                              <w:rPr>
+                                <w:rFonts w:hint="cs"/>
+                                <w:b/>
+                                <w:bCs/>
+                                <w:rtl/>
+                              </w:rPr>
+                              <w:t xml:space="preserve">סרטוני </w:t>
+                            </w:r>
+                            <w:r>
+                              <w:rPr>
+                                <w:rFonts w:hint="cs"/>
+                                <w:b/>
+                                <w:bCs/>
+                                <w:rtl/>
+                              </w:rPr>
+                              <w:t>הדרכה</w:t>
+                            </w:r>
+                            <w:r>
+                              <w:rPr>
+                                <w:rFonts w:hint="cs"/>
+                                <w:rtl/>
+                              </w:rPr>
+                              <w:t xml:space="preserve"> והגדרות</w:t>
                             </w:r>
                           </w:p>
                         </w:txbxContent>
@@ -6315,7 +6341,7 @@
           </mc:Choice>
           <mc:Fallback>
             <w:pict>
-              <v:shape w14:anchorId="57D2DAA1" id="Rectangular Callout 68" o:spid="_x0000_s1044" type="#_x0000_t61" style="position:absolute;left:0;text-align:left;margin-left:341.15pt;margin-top:16.15pt;width:136.25pt;height:67.8pt;z-index:251685888;visibility:visible;mso-wrap-style:square;mso-height-percent:0;mso-wrap-distance-left:9pt;mso-wrap-distance-top:0;mso-wrap-distance-right:9pt;mso-wrap-distance-bottom:0;mso-position-horizontal:absolute;mso-position-horizontal-relative:text;mso-position-vertical:absolute;mso-position-vertical-relative:text;mso-height-percent:0;mso-height-relative:margin;v-text-anchor:middle" o:gfxdata="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" adj="-10891,-8661" fillcolor="#f7fafd [180]" strokecolor="#4472c4 [3208]" strokeweight="1pt">
+              <v:shape w14:anchorId="57D2DAA1" id="Rectangular Callout 68" o:spid="_x0000_s1043" type="#_x0000_t61" style="position:absolute;left:0;text-align:left;margin-left:365.8pt;margin-top:2.05pt;width:136.25pt;height:67.8pt;z-index:251685888;visibility:visible;mso-wrap-style:square;mso-height-percent:0;mso-wrap-distance-left:9pt;mso-wrap-distance-top:0;mso-wrap-distance-right:9pt;mso-wrap-distance-bottom:0;mso-position-horizontal:absolute;mso-position-horizontal-relative:text;mso-position-vertical:absolute;mso-position-vertical-relative:text;mso-height-percent:0;mso-height-relative:margin;v-text-anchor:middle" o:gfxdata="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" adj="-10891,-8661" fillcolor="#f7fafd [180]" strokecolor="#4472c4 [3208]" strokeweight="1pt">
                 <v:fill color2="#cde0f2 [980]" colors="0 #f7fafd;48497f #b5d2ec;54395f #b5d2ec;1 #cee1f2" focus="100%" type="gradient">
                   <o:fill v:ext="view" type="gradientUnscaled"/>
                 </v:fill>
@@ -6346,7 +6372,32 @@
                           <w:rFonts w:hint="cs"/>
                           <w:rtl/>
                         </w:rPr>
-                        <w:t xml:space="preserve"> בדף זה יש מפות, אינטרנט, סרטוני עזרה והגדרות</w:t>
+                        <w:t xml:space="preserve"> בדף זה יש מפות, אינטרנט, </w:t>
+                      </w:r>
+                      <w:r>
+                        <w:rPr>
+                          <w:rFonts w:hint="cs"/>
+                          <w:b/>
+                          <w:bCs/>
+                          <w:rtl/>
+                        </w:rPr>
+                        <w:t xml:space="preserve">סרטוני </w:t>
+                      </w:r>
+                      <w:r>
+                        <w:rPr>
+                          <w:rFonts w:hint="cs"/>
+                          <w:b/>
+                          <w:bCs/>
+                          <w:rtl/>
+                        </w:rPr>
+                        <w:t>הדרכה</w:t>
+                      </w:r>
+                      <w:r>
+                        <w:rPr>
+                          <w:rFonts w:hint="cs"/>
+                          <w:rtl/>
+                        </w:rPr>
+                        <w:t xml:space="preserve"> והגדרות</w:t>
                       </w:r>
                     </w:p>
                   </w:txbxContent>
@@ -6365,32 +6416,176 @@
           <w:rtl/>
         </w:rPr>
       </w:pPr>
-    </w:p>
-    <w:p>
-      <w:pPr>
-        <w:bidi/>
-        <w:rPr>
-          <w:rFonts w:ascii="Segoe UI" w:hAnsi="Segoe UI" w:cs="Segoe UI"/>
-          <w:rtl/>
-        </w:rPr>
-      </w:pPr>
-    </w:p>
-    <w:p>
-      <w:pPr>
-        <w:bidi/>
-        <w:rPr>
-          <w:rFonts w:ascii="Segoe UI" w:hAnsi="Segoe UI" w:cs="Segoe UI"/>
-          <w:rtl/>
-        </w:rPr>
-      </w:pPr>
-    </w:p>
-    <w:p>
-      <w:pPr>
-        <w:bidi/>
+      <w:r>
         <w:rPr>
           <w:rFonts w:ascii="Segoe UI" w:hAnsi="Segoe UI" w:cs="Segoe UI"/>
           <w:b/>
           <w:bCs/>
+          <w:noProof/>
+          <w:rtl/>
+        </w:rPr>
+        <mc:AlternateContent>
+          <mc:Choice Requires="wps">
+            <w:drawing>
+              <wp:anchor distT="0" distB="0" distL="114300" distR="114300" simplePos="0" relativeHeight="251678720" behindDoc="0" locked="0" layoutInCell="1" allowOverlap="1" wp14:anchorId="5B3EA78C" wp14:editId="0DAE8D30">
+                <wp:simplePos x="0" y="0"/>
+                <wp:positionH relativeFrom="column">
+                  <wp:posOffset>2108886</wp:posOffset>
+                </wp:positionH>
+                <wp:positionV relativeFrom="paragraph">
+                  <wp:posOffset>440553</wp:posOffset>
+                </wp:positionV>
+                <wp:extent cx="1489075" cy="469900"/>
+                <wp:effectExtent l="0" t="1295400" r="15875" b="25400"/>
+                <wp:wrapNone/>
+                <wp:docPr id="61" name="Rectangular Callout 61"/>
+                <wp:cNvGraphicFramePr/>
+                <a:graphic xmlns:a="http://schemas.openxmlformats.org/drawingml/2006/main">
+                  <a:graphicData uri="http://schemas.microsoft.com/office/word/2010/wordprocessingShape">
+                    <wps:wsp>
+                      <wps:cNvSpPr/>
+                      <wps:spPr>
+                        <a:xfrm>
+                          <a:off x="0" y="0"/>
+                          <a:ext cx="1489075" cy="469900"/>
+                        </a:xfrm>
+                        <a:prstGeom prst="wedgeRectCallout">
+                          <a:avLst>
+                            <a:gd name="adj1" fmla="val 7167"/>
+                            <a:gd name="adj2" fmla="val -315193"/>
+                          </a:avLst>
+                        </a:prstGeom>
+                        <a:gradFill>
+                          <a:gsLst>
+                            <a:gs pos="0">
+                              <a:schemeClr val="accent1">
+                                <a:lumMod val="5000"/>
+                                <a:lumOff val="95000"/>
+                              </a:schemeClr>
+                            </a:gs>
+                            <a:gs pos="74000">
+                              <a:schemeClr val="accent1">
+                                <a:lumMod val="45000"/>
+                                <a:lumOff val="55000"/>
+                              </a:schemeClr>
+                            </a:gs>
+                            <a:gs pos="83000">
+                              <a:schemeClr val="accent1">
+                                <a:lumMod val="45000"/>
+                                <a:lumOff val="55000"/>
+                              </a:schemeClr>
+                            </a:gs>
+                            <a:gs pos="100000">
+                              <a:schemeClr val="accent1">
+                                <a:lumMod val="30000"/>
+                                <a:lumOff val="70000"/>
+                              </a:schemeClr>
+                            </a:gs>
+                          </a:gsLst>
+                          <a:lin ang="5400000" scaled="0"/>
+                        </a:gradFill>
+                      </wps:spPr>
+                      <wps:style>
+                        <a:lnRef idx="2">
+                          <a:schemeClr val="accent5"/>
+                        </a:lnRef>
+                        <a:fillRef idx="1">
+                          <a:schemeClr val="lt1"/>
+                        </a:fillRef>
+                        <a:effectRef idx="0">
+                          <a:schemeClr val="accent5"/>
+                        </a:effectRef>
+                        <a:fontRef idx="minor">
+                          <a:schemeClr val="dk1"/>
+                        </a:fontRef>
+                      </wps:style>
+                      <wps:txbx>
+                        <w:txbxContent>
+                          <w:p>
+                            <w:pPr>
+                              <w:jc w:val="center"/>
+                              <w:rPr>
+                                <w:rtl/>
+                              </w:rPr>
+                            </w:pPr>
+                            <w:r>
+                              <w:rPr>
+                                <w:rFonts w:hint="cs"/>
+                                <w:rtl/>
+                              </w:rPr>
+                              <w:t>גישה ל</w:t>
+                            </w:r>
+                            <w:r>
+                              <w:rPr>
+                                <w:rFonts w:hint="cs"/>
+                                <w:rtl/>
+                              </w:rPr>
+                              <w:t>יישומים</w:t>
+                            </w:r>
+                          </w:p>
+                        </w:txbxContent>
+                      </wps:txbx>
+                      <wps:bodyPr rot="0" spcFirstLastPara="0" vertOverflow="overflow" horzOverflow="overflow" vert="horz" wrap="square" lIns="91440" tIns="45720" rIns="91440" bIns="45720" numCol="1" spcCol="0" rtlCol="1" fromWordArt="0" anchor="ctr" anchorCtr="0" forceAA="0" compatLnSpc="1">
+                        <a:prstTxWarp prst="textNoShape">
+                          <a:avLst/>
+                        </a:prstTxWarp>
+                        <a:noAutofit/>
+                      </wps:bodyPr>
+                    </wps:wsp>
+                  </a:graphicData>
+                </a:graphic>
+                <wp14:sizeRelH relativeFrom="margin">
+                  <wp14:pctWidth>0</wp14:pctWidth>
+                </wp14:sizeRelH>
+                <wp14:sizeRelV relativeFrom="margin">
+                  <wp14:pctHeight>0</wp14:pctHeight>
+                </wp14:sizeRelV>
+              </wp:anchor>
+            </w:drawing>
+          </mc:Choice>
+          <mc:Fallback>
+            <w:pict>
+              <v:shape w14:anchorId="5B3EA78C" id="Rectangular Callout 61" o:spid="_x0000_s1044" type="#_x0000_t61" style="position:absolute;left:0;text-align:left;margin-left:166.05pt;margin-top:34.7pt;width:117.25pt;height:37pt;z-index:251678720;visibility:visible;mso-wrap-style:square;mso-width-percent:0;mso-height-percent:0;mso-wrap-distance-left:9pt;mso-wrap-distance-top:0;mso-wrap-distance-right:9pt;mso-wrap-distance-bottom:0;mso-position-horizontal:absolute;mso-position-horizontal-relative:text;mso-position-vertical:absolute;mso-position-vertical-relative:text;mso-width-percent:0;mso-height-percent:0;mso-width-relative:margin;mso-height-relative:margin;v-text-anchor:middle" o:gfxdata="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" adj="12348,-57282" fillcolor="#f7fafd [180]" strokecolor="#4472c4 [3208]" strokeweight="1pt">
+                <v:fill color2="#cde0f2 [980]" colors="0 #f7fafd;48497f #b5d2ec;54395f #b5d2ec;1 #cee1f2" focus="100%" type="gradient">
+                  <o:fill v:ext="view" type="gradientUnscaled"/>
+                </v:fill>
+                <v:textbox>
+                  <w:txbxContent>
+                    <w:p>
+                      <w:pPr>
+                        <w:jc w:val="center"/>
+                        <w:rPr>
+                          <w:rtl/>
+                        </w:rPr>
+                      </w:pPr>
+                      <w:r>
+                        <w:rPr>
+                          <w:rFonts w:hint="cs"/>
+                          <w:rtl/>
+                        </w:rPr>
+                        <w:t>גישה ל</w:t>
+                      </w:r>
+                      <w:r>
+                        <w:rPr>
+                          <w:rFonts w:hint="cs"/>
+                          <w:rtl/>
+                        </w:rPr>
+                        <w:t>יישומים</w:t>
+                      </w:r>
+                    </w:p>
+                  </w:txbxContent>
+                </v:textbox>
+              </v:shape>
+            </w:pict>
+          </mc:Fallback>
+        </mc:AlternateContent>
+      </w:r>
+    </w:p>
+    <w:p>
+      <w:pPr>
+        <w:bidi/>
+        <w:rPr>
+          <w:rFonts w:ascii="Segoe UI" w:hAnsi="Segoe UI" w:cs="Segoe UI"/>
           <w:rtl/>
         </w:rPr>
       </w:pPr>
@@ -6415,12 +6610,12 @@
           <wp:anchor distT="0" distB="0" distL="114300" distR="114300" simplePos="0" relativeHeight="251693056" behindDoc="0" locked="0" layoutInCell="1" allowOverlap="1" wp14:anchorId="3A7C972F" wp14:editId="58C0A9BC">
             <wp:simplePos x="0" y="0"/>
             <wp:positionH relativeFrom="margin">
-              <wp:posOffset>-384175</wp:posOffset>
+              <wp:posOffset>-387350</wp:posOffset>
             </wp:positionH>
             <wp:positionV relativeFrom="paragraph">
-              <wp:posOffset>0</wp:posOffset>
+              <wp:posOffset>299085</wp:posOffset>
             </wp:positionV>
-            <wp:extent cx="1762760" cy="3260725"/>
+            <wp:extent cx="1762760" cy="3260090"/>
             <wp:effectExtent l="0" t="0" r="8890" b="0"/>
             <wp:wrapSquare wrapText="bothSides"/>
             <wp:docPr id="25" name="Picture 25"/>
@@ -6451,7 +6646,7 @@
                   <pic:spPr bwMode="auto">
                     <a:xfrm>
                       <a:off x="0" y="0"/>
-                      <a:ext cx="1762760" cy="3260725"/>
+                      <a:ext cx="1762760" cy="3260090"/>
                     </a:xfrm>
                     <a:prstGeom prst="rect">
                       <a:avLst/>
@@ -6473,142 +6668,143 @@
           </wp:anchor>
         </w:drawing>
       </w:r>
-      <w:r>
+    </w:p>
+    <w:p>
+      <w:pPr>
+        <w:bidi/>
         <w:rPr>
           <w:rFonts w:ascii="Segoe UI" w:hAnsi="Segoe UI" w:cs="Segoe UI"/>
           <w:b/>
           <w:bCs/>
           <w:rtl/>
         </w:rPr>
-        <w:t>תוכנות:</w:t>
-      </w:r>
-    </w:p>
-    <w:p>
-      <w:pPr>
-        <w:bidi/>
-        <w:rPr>
-          <w:rFonts w:ascii="Segoe UI" w:hAnsi="Segoe UI" w:cs="Segoe UI"/>
-          <w:rtl/>
+      </w:pPr>
+      <w:r>
+        <w:rPr>
+          <w:rFonts w:ascii="Segoe UI" w:hAnsi="Segoe UI" w:cs="Segoe UI"/>
+          <w:b/>
+          <w:bCs/>
+          <w:rtl/>
+        </w:rPr>
+        <w:t>יישומים</w:t>
+      </w:r>
+      <w:r>
+        <w:rPr>
+          <w:rFonts w:ascii="Segoe UI" w:hAnsi="Segoe UI" w:cs="Segoe UI"/>
+          <w:b/>
+          <w:bCs/>
+          <w:rtl/>
+        </w:rPr>
+        <w:t>:</w:t>
+      </w:r>
+    </w:p>
+    <w:p>
+      <w:pPr>
+        <w:bidi/>
+        <w:rPr>
+          <w:rFonts w:ascii="Segoe UI" w:hAnsi="Segoe UI" w:cs="Segoe UI"/>
+          <w:rtl/>
+        </w:rPr>
+      </w:pPr>
+      <w:r>
+        <w:rPr>
+          <w:rFonts w:ascii="Segoe UI" w:hAnsi="Segoe UI" w:cs="Segoe UI"/>
+          <w:rtl/>
+        </w:rPr>
+        <w:t>כל ה</w:t>
+      </w:r>
+      <w:r>
+        <w:rPr>
+          <w:rFonts w:ascii="Segoe UI" w:hAnsi="Segoe UI" w:cs="Segoe UI"/>
+          <w:rtl/>
+        </w:rPr>
+        <w:t>יישומים</w:t>
+      </w:r>
+      <w:r>
+        <w:rPr>
+          <w:rFonts w:ascii="Segoe UI" w:hAnsi="Segoe UI" w:cs="Segoe UI"/>
+          <w:rtl/>
+        </w:rPr>
+        <w:t xml:space="preserve"> שהיו לכם במקור נשמרות ונמצאות במכשיר, אבל אתם יכולים לשמור </w:t>
+      </w:r>
+      <w:r>
+        <w:rPr>
+          <w:rFonts w:ascii="Segoe UI" w:hAnsi="Segoe UI" w:cs="Segoe UI"/>
+          <w:rtl/>
+        </w:rPr>
+        <w:t>יישומים</w:t>
+      </w:r>
+      <w:r>
+        <w:rPr>
+          <w:rFonts w:ascii="Segoe UI" w:hAnsi="Segoe UI" w:cs="Segoe UI"/>
+          <w:rtl/>
+        </w:rPr>
+        <w:t xml:space="preserve"> מועדפות בדף נפרד. </w:t>
+      </w:r>
+    </w:p>
+    <w:p>
+      <w:pPr>
+        <w:bidi/>
+        <w:rPr>
+          <w:rFonts w:ascii="Segoe UI" w:hAnsi="Segoe UI" w:cs="Segoe UI"/>
+          <w:rtl/>
+        </w:rPr>
+      </w:pPr>
+      <w:r>
+        <w:rPr>
+          <w:rFonts w:ascii="Segoe UI" w:hAnsi="Segoe UI" w:cs="Segoe UI"/>
+          <w:rtl/>
+        </w:rPr>
+        <w:t>איך?</w:t>
+      </w:r>
+      <w:r>
+        <w:rPr>
+          <w:rFonts w:ascii="Segoe UI" w:eastAsia="Times New Roman" w:hAnsi="Segoe UI" w:cs="Segoe UI"/>
+          <w:snapToGrid w:val="0"/>
+          <w:color w:val="000000"/>
+          <w:w w:val="0"/>
+          <w:sz w:val="0"/>
+          <w:szCs w:val="0"/>
+          <w:u w:color="000000"/>
+          <w:bdr w:val="none" w:sz="0" w:space="0" w:color="000000"/>
+          <w:shd w:val="clear" w:color="000000" w:fill="000000"/>
+          <w:lang w:val="x-none" w:eastAsia="x-none" w:bidi="x-none"/>
+        </w:rPr>
+        <w:t xml:space="preserve"> </w:t>
+      </w:r>
+    </w:p>
+    <w:p>
+      <w:pPr>
+        <w:pStyle w:val="ListParagraph"/>
+        <w:numPr>
+          <w:ilvl w:val="0"/>
+          <w:numId w:val="8"/>
+        </w:numPr>
+        <w:bidi/>
+        <w:rPr>
+          <w:rFonts w:ascii="Segoe UI" w:hAnsi="Segoe UI" w:cs="Segoe UI"/>
         </w:rPr>
       </w:pPr>
       <w:r>
         <w:rPr>
           <w:rFonts w:ascii="Segoe UI" w:hAnsi="Segoe UI" w:cs="Segoe UI"/>
           <w:noProof/>
-          <w:rtl/>
         </w:rPr>
         <mc:AlternateContent>
           <mc:Choice Requires="wps">
             <w:drawing>
-              <wp:anchor distT="0" distB="0" distL="114300" distR="114300" simplePos="0" relativeHeight="251695104" behindDoc="0" locked="0" layoutInCell="1" allowOverlap="1" wp14:anchorId="723C6BF5" wp14:editId="13068DF8">
+              <wp:anchor distT="0" distB="0" distL="114300" distR="114300" simplePos="0" relativeHeight="251706368" behindDoc="0" locked="0" layoutInCell="1" allowOverlap="1" wp14:anchorId="73A4E4A0" wp14:editId="17E3D18D">
                 <wp:simplePos x="0" y="0"/>
                 <wp:positionH relativeFrom="column">
-                  <wp:posOffset>711200</wp:posOffset>
+                  <wp:posOffset>708454</wp:posOffset>
                 </wp:positionH>
                 <wp:positionV relativeFrom="paragraph">
-                  <wp:posOffset>242570</wp:posOffset>
+                  <wp:posOffset>51572</wp:posOffset>
                 </wp:positionV>
-                <wp:extent cx="488950" cy="476250"/>
-                <wp:effectExtent l="0" t="0" r="25400" b="19050"/>
+                <wp:extent cx="1441622" cy="403654"/>
+                <wp:effectExtent l="38100" t="57150" r="25400" b="34925"/>
                 <wp:wrapNone/>
-                <wp:docPr id="13" name="Oval 13"/>
-                <wp:cNvGraphicFramePr/>
-                <a:graphic xmlns:a="http://schemas.openxmlformats.org/drawingml/2006/main">
-                  <a:graphicData uri="http://schemas.microsoft.com/office/word/2010/wordprocessingShape">
-                    <wps:wsp>
-                      <wps:cNvSpPr/>
-                      <wps:spPr>
-                        <a:xfrm>
-                          <a:off x="0" y="0"/>
-                          <a:ext cx="488950" cy="476250"/>
-                        </a:xfrm>
-                        <a:prstGeom prst="ellipse">
-                          <a:avLst/>
-                        </a:prstGeom>
-                        <a:noFill/>
-                        <a:ln>
-                          <a:solidFill>
-                            <a:srgbClr val="FF0000"/>
-                          </a:solidFill>
-                        </a:ln>
-                      </wps:spPr>
-                      <wps:style>
-                        <a:lnRef idx="2">
-                          <a:schemeClr val="accent2"/>
-                        </a:lnRef>
-                        <a:fillRef idx="1">
-                          <a:schemeClr val="lt1"/>
-                        </a:fillRef>
-                        <a:effectRef idx="0">
-                          <a:schemeClr val="accent2"/>
-                        </a:effectRef>
-                        <a:fontRef idx="minor">
-                          <a:schemeClr val="dk1"/>
-                        </a:fontRef>
-                      </wps:style>
-                      <wps:bodyPr rot="0" spcFirstLastPara="0" vertOverflow="overflow" horzOverflow="overflow" vert="horz" wrap="square" lIns="91440" tIns="45720" rIns="91440" bIns="45720" numCol="1" spcCol="0" rtlCol="0" fromWordArt="0" anchor="ctr" anchorCtr="0" forceAA="0" compatLnSpc="1">
-                        <a:prstTxWarp prst="textNoShape">
-                          <a:avLst/>
-                        </a:prstTxWarp>
-                        <a:noAutofit/>
-                      </wps:bodyPr>
-                    </wps:wsp>
-                  </a:graphicData>
-                </a:graphic>
-                <wp14:sizeRelH relativeFrom="margin">
-                  <wp14:pctWidth>0</wp14:pctWidth>
-                </wp14:sizeRelH>
-                <wp14:sizeRelV relativeFrom="margin">
-                  <wp14:pctHeight>0</wp14:pctHeight>
-                </wp14:sizeRelV>
-              </wp:anchor>
-            </w:drawing>
-          </mc:Choice>
-          <mc:Fallback>
-            <w:pict>
-              <v:oval w14:anchorId="76DC4C42" id="Oval 13" o:spid="_x0000_s1026" style="position:absolute;margin-left:56pt;margin-top:19.1pt;width:38.5pt;height:37.5pt;z-index:251695104;visibility:visible;mso-wrap-style:square;mso-width-percent:0;mso-height-percent:0;mso-wrap-distance-left:9pt;mso-wrap-distance-top:0;mso-wrap-distance-right:9pt;mso-wrap-distance-bottom:0;mso-position-horizontal:absolute;mso-position-horizontal-relative:text;mso-position-vertical:absolute;mso-position-vertical-relative:text;mso-width-percent:0;mso-height-percent:0;mso-width-relative:margin;mso-height-relative:margin;v-text-anchor:middle" o:gfxdata="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" filled="f" strokecolor="red" strokeweight="1pt">
-                <v:stroke joinstyle="miter"/>
-              </v:oval>
-            </w:pict>
-          </mc:Fallback>
-        </mc:AlternateContent>
-      </w:r>
-      <w:r>
-        <w:rPr>
-          <w:rFonts w:ascii="Segoe UI" w:hAnsi="Segoe UI" w:cs="Segoe UI"/>
-          <w:rtl/>
-        </w:rPr>
-        <w:t xml:space="preserve">כל התוכנות שהיו לכם במקור נשמרות ונמצאות במכשיר, אבל אתם יכולים לשמור תוכנות מועדפות בדף נפרד. </w:t>
-      </w:r>
-    </w:p>
-    <w:p>
-      <w:pPr>
-        <w:bidi/>
-        <w:rPr>
-          <w:rFonts w:ascii="Segoe UI" w:hAnsi="Segoe UI" w:cs="Segoe UI"/>
-          <w:rtl/>
-        </w:rPr>
-      </w:pPr>
-      <w:r>
-        <w:rPr>
-          <w:rFonts w:ascii="Segoe UI" w:hAnsi="Segoe UI" w:cs="Segoe UI"/>
-          <w:noProof/>
-        </w:rPr>
-        <mc:AlternateContent>
-          <mc:Choice Requires="wps">
-            <w:drawing>
-              <wp:anchor distT="0" distB="0" distL="114300" distR="114300" simplePos="0" relativeHeight="251696128" behindDoc="0" locked="0" layoutInCell="1" allowOverlap="1" wp14:anchorId="7D810F39" wp14:editId="5B31FD62">
-                <wp:simplePos x="0" y="0"/>
-                <wp:positionH relativeFrom="column">
-                  <wp:posOffset>1212850</wp:posOffset>
-                </wp:positionH>
-                <wp:positionV relativeFrom="paragraph">
-                  <wp:posOffset>174625</wp:posOffset>
-                </wp:positionV>
-                <wp:extent cx="2184400" cy="704850"/>
-                <wp:effectExtent l="38100" t="38100" r="25400" b="19050"/>
-                <wp:wrapNone/>
-                <wp:docPr id="16" name="Straight Arrow Connector 16"/>
+                <wp:docPr id="11" name="Straight Arrow Connector 11"/>
                 <wp:cNvGraphicFramePr/>
                 <a:graphic xmlns:a="http://schemas.openxmlformats.org/drawingml/2006/main">
                   <a:graphicData uri="http://schemas.microsoft.com/office/word/2010/wordprocessingShape">
@@ -6617,7 +6813,7 @@
                       <wps:spPr>
                         <a:xfrm flipH="1" flipV="1">
                           <a:off x="0" y="0"/>
-                          <a:ext cx="2184400" cy="704850"/>
+                          <a:ext cx="1441622" cy="403654"/>
                         </a:xfrm>
                         <a:prstGeom prst="straightConnector1">
                           <a:avLst/>
@@ -6658,7 +6854,11 @@
           </mc:Choice>
           <mc:Fallback>
             <w:pict>
-              <v:shape w14:anchorId="794CE7B8" id="Straight Arrow Connector 16" o:spid="_x0000_s1026" type="#_x0000_t32" style="position:absolute;margin-left:95.5pt;margin-top:13.75pt;width:172pt;height:55.5pt;flip:x y;z-index:251696128;visibility:visible;mso-wrap-style:square;mso-width-percent:0;mso-height-percent:0;mso-wrap-distance-left:9pt;mso-wrap-distance-top:0;mso-wrap-distance-right:9pt;mso-wrap-distance-bottom:0;mso-position-horizontal:absolute;mso-position-horizontal-relative:text;mso-position-vertical:absolute;mso-position-vertical-relative:text;mso-width-percent:0;mso-height-percent:0;mso-width-relative:margin;mso-height-relative:margin" o:gfxdata="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" strokecolor="red" strokeweight=".5pt">
+              <v:shapetype w14:anchorId="340D961D" id="_x0000_t32" coordsize="21600,21600" o:spt="32" o:oned="t" path="m,l21600,21600e" filled="f">
+                <v:path arrowok="t" fillok="f" o:connecttype="none"/>
+                <o:lock v:ext="edit" shapetype="t"/>
+              </v:shapetype>
+              <v:shape id="Straight Arrow Connector 11" o:spid="_x0000_s1026" type="#_x0000_t32" style="position:absolute;margin-left:55.8pt;margin-top:4.05pt;width:113.5pt;height:31.8pt;flip:x y;z-index:251706368;visibility:visible;mso-wrap-style:square;mso-width-percent:0;mso-height-percent:0;mso-wrap-distance-left:9pt;mso-wrap-distance-top:0;mso-wrap-distance-right:9pt;mso-wrap-distance-bottom:0;mso-position-horizontal:absolute;mso-position-horizontal-relative:text;mso-position-vertical:absolute;mso-position-vertical-relative:text;mso-width-percent:0;mso-height-percent:0;mso-width-relative:margin;mso-height-relative:margin" o:gfxdata="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" strokecolor="red" strokeweight=".5pt">
                 <v:stroke endarrow="block" joinstyle="miter"/>
               </v:shape>
             </w:pict>
@@ -6670,20 +6870,15 @@
           <w:rFonts w:ascii="Segoe UI" w:hAnsi="Segoe UI" w:cs="Segoe UI"/>
           <w:rtl/>
         </w:rPr>
-        <w:t>איך?</w:t>
-      </w:r>
-      <w:r>
-        <w:rPr>
-          <w:rFonts w:ascii="Segoe UI" w:eastAsia="Times New Roman" w:hAnsi="Segoe UI" w:cs="Segoe UI"/>
-          <w:snapToGrid w:val="0"/>
-          <w:color w:val="000000"/>
-          <w:w w:val="0"/>
-          <w:sz w:val="0"/>
-          <w:szCs w:val="0"/>
-          <w:u w:color="000000"/>
-          <w:bdr w:val="none" w:sz="0" w:space="0" w:color="000000"/>
-          <w:shd w:val="clear" w:color="000000" w:fill="000000"/>
-          <w:lang w:val="x-none" w:eastAsia="x-none" w:bidi="x-none"/>
+        <w:t>לחצו על מסך הבית (ראו עמוד 7)</w:t>
+      </w:r>
+      <w:r>
+        <w:rPr>
+          <w:rFonts w:ascii="Segoe UI" w:hAnsi="Segoe UI" w:cs="Segoe UI"/>
+          <w:noProof/>
+          <w:sz w:val="18"/>
+          <w:szCs w:val="18"/>
+          <w:rtl/>
         </w:rPr>
         <w:t xml:space="preserve"> </w:t>
       </w:r>
@@ -6705,17 +6900,14 @@
           <w:rFonts w:ascii="Segoe UI" w:hAnsi="Segoe UI" w:cs="Segoe UI"/>
           <w:rtl/>
         </w:rPr>
-        <w:t>לחצו על מסך הבית (ראו עמוד 7)</w:t>
-      </w:r>
-      <w:r>
-        <w:rPr>
-          <w:rFonts w:ascii="Segoe UI" w:hAnsi="Segoe UI" w:cs="Segoe UI"/>
-          <w:noProof/>
-          <w:sz w:val="18"/>
-          <w:szCs w:val="18"/>
-          <w:rtl/>
-        </w:rPr>
-        <w:t xml:space="preserve"> </w:t>
+        <w:t xml:space="preserve">לחצו על כפתור </w:t>
+      </w:r>
+      <w:r>
+        <w:rPr>
+          <w:rFonts w:ascii="Segoe UI" w:hAnsi="Segoe UI" w:cs="Segoe UI"/>
+          <w:rtl/>
+        </w:rPr>
+        <w:t>יישומים</w:t>
       </w:r>
     </w:p>
     <w:p>
@@ -6735,7 +6927,28 @@
           <w:rFonts w:ascii="Segoe UI" w:hAnsi="Segoe UI" w:cs="Segoe UI"/>
           <w:rtl/>
         </w:rPr>
-        <w:t>לחצו על כפתור תוכנות</w:t>
+        <w:t xml:space="preserve">בחרו מהרשימה </w:t>
+      </w:r>
+      <w:r>
+        <w:rPr>
+          <w:rFonts w:ascii="Segoe UI" w:hAnsi="Segoe UI" w:cs="Segoe UI" w:hint="cs"/>
+          <w:rtl/>
+        </w:rPr>
+        <w:t>יישום</w:t>
+      </w:r>
+      <w:r>
+        <w:rPr>
+          <w:rFonts w:ascii="Segoe UI" w:hAnsi="Segoe UI" w:cs="Segoe UI"/>
+          <w:rtl/>
+        </w:rPr>
+        <w:t xml:space="preserve"> מועד</w:t>
+      </w:r>
+      <w:r>
+        <w:rPr>
+          <w:rFonts w:ascii="Segoe UI" w:hAnsi="Segoe UI" w:cs="Segoe UI" w:hint="cs"/>
+          <w:rtl/>
+        </w:rPr>
+        <w:t>ף (לדוגמה מערכת שעות)</w:t>
       </w:r>
     </w:p>
     <w:p>
@@ -6753,9 +6966,92 @@
       <w:r>
         <w:rPr>
           <w:rFonts w:ascii="Segoe UI" w:hAnsi="Segoe UI" w:cs="Segoe UI"/>
-          <w:rtl/>
-        </w:rPr>
-        <w:t>בחרו מהרשימה תוכנה מועדפת</w:t>
+          <w:noProof/>
+        </w:rPr>
+        <mc:AlternateContent>
+          <mc:Choice Requires="wps">
+            <w:drawing>
+              <wp:anchor distT="0" distB="0" distL="114300" distR="114300" simplePos="0" relativeHeight="251696128" behindDoc="0" locked="0" layoutInCell="1" allowOverlap="1" wp14:anchorId="7D810F39" wp14:editId="5B31FD62">
+                <wp:simplePos x="0" y="0"/>
+                <wp:positionH relativeFrom="column">
+                  <wp:posOffset>897923</wp:posOffset>
+                </wp:positionH>
+                <wp:positionV relativeFrom="paragraph">
+                  <wp:posOffset>101016</wp:posOffset>
+                </wp:positionV>
+                <wp:extent cx="2471352" cy="324159"/>
+                <wp:effectExtent l="19050" t="0" r="24765" b="76200"/>
+                <wp:wrapNone/>
+                <wp:docPr id="16" name="Straight Arrow Connector 16"/>
+                <wp:cNvGraphicFramePr/>
+                <a:graphic xmlns:a="http://schemas.openxmlformats.org/drawingml/2006/main">
+                  <a:graphicData uri="http://schemas.microsoft.com/office/word/2010/wordprocessingShape">
+                    <wps:wsp>
+                      <wps:cNvCnPr/>
+                      <wps:spPr>
+                        <a:xfrm flipH="1">
+                          <a:off x="0" y="0"/>
+                          <a:ext cx="2471352" cy="324159"/>
+                        </a:xfrm>
+                        <a:prstGeom prst="straightConnector1">
+                          <a:avLst/>
+                        </a:prstGeom>
+                        <a:ln>
+                          <a:solidFill>
+                            <a:srgbClr val="FF0000"/>
+                          </a:solidFill>
+                          <a:tailEnd type="triangle"/>
+                        </a:ln>
+                      </wps:spPr>
+                      <wps:style>
+                        <a:lnRef idx="1">
+                          <a:schemeClr val="accent1"/>
+                        </a:lnRef>
+                        <a:fillRef idx="0">
+                          <a:schemeClr val="accent1"/>
+                        </a:fillRef>
+                        <a:effectRef idx="0">
+                          <a:schemeClr val="accent1"/>
+                        </a:effectRef>
+                        <a:fontRef idx="minor">
+                          <a:schemeClr val="tx1"/>
+                        </a:fontRef>
+                      </wps:style>
+                      <wps:bodyPr/>
+                    </wps:wsp>
+                  </a:graphicData>
+                </a:graphic>
+                <wp14:sizeRelH relativeFrom="margin">
+                  <wp14:pctWidth>0</wp14:pctWidth>
+                </wp14:sizeRelH>
+                <wp14:sizeRelV relativeFrom="margin">
+                  <wp14:pctHeight>0</wp14:pctHeight>
+                </wp14:sizeRelV>
+              </wp:anchor>
+            </w:drawing>
+          </mc:Choice>
+          <mc:Fallback>
+            <w:pict>
+              <v:shape w14:anchorId="32FBD0AC" id="Straight Arrow Connector 16" o:spid="_x0000_s1026" type="#_x0000_t32" style="position:absolute;margin-left:70.7pt;margin-top:7.95pt;width:194.6pt;height:25.5pt;flip:x;z-index:251696128;visibility:visible;mso-wrap-style:square;mso-width-percent:0;mso-height-percent:0;mso-wrap-distance-left:9pt;mso-wrap-distance-top:0;mso-wrap-distance-right:9pt;mso-wrap-distance-bottom:0;mso-position-horizontal:absolute;mso-position-horizontal-relative:text;mso-position-vertical:absolute;mso-position-vertical-relative:text;mso-width-percent:0;mso-height-percent:0;mso-width-relative:margin;mso-height-relative:margin" o:gfxdata="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" strokecolor="red" strokeweight=".5pt">
+                <v:stroke endarrow="block" joinstyle="miter"/>
+              </v:shape>
+            </w:pict>
+          </mc:Fallback>
+        </mc:AlternateContent>
+      </w:r>
+      <w:r>
+        <w:rPr>
+          <w:rFonts w:ascii="Segoe UI" w:hAnsi="Segoe UI" w:cs="Segoe UI"/>
+          <w:rtl/>
+        </w:rPr>
+        <w:t xml:space="preserve">לחצו על </w:t>
+      </w:r>
+      <w:r>
+        <w:rPr>
+          <w:rFonts w:ascii="Segoe UI" w:hAnsi="Segoe UI" w:cs="Segoe UI" w:hint="cs"/>
+          <w:rtl/>
+        </w:rPr>
+        <w:t>הוסף קיצור דרך</w:t>
       </w:r>
     </w:p>
     <w:p>
@@ -6775,7 +7071,79 @@
           <w:rFonts w:ascii="Segoe UI" w:hAnsi="Segoe UI" w:cs="Segoe UI"/>
           <w:rtl/>
         </w:rPr>
-        <w:t>לחצו על סימן ה+ משמאל למעלה</w:t>
+        <w:t>חיזרו על שלבים 3 ו - 4 לכל ה</w:t>
+      </w:r>
+      <w:r>
+        <w:rPr>
+          <w:rFonts w:ascii="Segoe UI" w:hAnsi="Segoe UI" w:cs="Segoe UI"/>
+          <w:rtl/>
+        </w:rPr>
+        <w:t>יישומים</w:t>
+      </w:r>
+      <w:r>
+        <w:rPr>
+          <w:rFonts w:ascii="Segoe UI" w:hAnsi="Segoe UI" w:cs="Segoe UI"/>
+          <w:rtl/>
+        </w:rPr>
+        <w:t xml:space="preserve"> אותן אתם רוצים להצמיד. </w:t>
+      </w:r>
+    </w:p>
+    <w:p>
+      <w:pPr>
+        <w:pStyle w:val="ListParagraph"/>
+        <w:bidi/>
+        <w:rPr>
+          <w:rFonts w:ascii="Segoe UI" w:hAnsi="Segoe UI" w:cs="Segoe UI"/>
+        </w:rPr>
+      </w:pPr>
+      <w:r>
+        <w:rPr>
+          <w:rFonts w:ascii="Segoe UI" w:hAnsi="Segoe UI" w:cs="Segoe UI"/>
+          <w:rtl/>
+        </w:rPr>
+        <w:t xml:space="preserve">הצמדה של למעלה משמונה </w:t>
+      </w:r>
+      <w:r>
+        <w:rPr>
+          <w:rFonts w:ascii="Segoe UI" w:hAnsi="Segoe UI" w:cs="Segoe UI"/>
+          <w:rtl/>
+        </w:rPr>
+        <w:t>יישומים</w:t>
+      </w:r>
+      <w:r>
+        <w:rPr>
+          <w:rFonts w:ascii="Segoe UI" w:hAnsi="Segoe UI" w:cs="Segoe UI"/>
+          <w:rtl/>
+        </w:rPr>
+        <w:t xml:space="preserve"> אינה מומלצת, כי תמיד ניתן להגיע אל ה</w:t>
+      </w:r>
+      <w:r>
+        <w:rPr>
+          <w:rFonts w:ascii="Segoe UI" w:hAnsi="Segoe UI" w:cs="Segoe UI"/>
+          <w:rtl/>
+        </w:rPr>
+        <w:t>יישומים</w:t>
+      </w:r>
+      <w:r>
+        <w:rPr>
+          <w:rFonts w:ascii="Segoe UI" w:hAnsi="Segoe UI" w:cs="Segoe UI"/>
+          <w:rtl/>
+        </w:rPr>
+        <w:t xml:space="preserve"> ממסך ה</w:t>
+      </w:r>
+      <w:r>
+        <w:rPr>
+          <w:rFonts w:ascii="Segoe UI" w:hAnsi="Segoe UI" w:cs="Segoe UI"/>
+          <w:rtl/>
+        </w:rPr>
+        <w:t>יישומים</w:t>
+      </w:r>
+      <w:r>
+        <w:rPr>
+          <w:rFonts w:ascii="Segoe UI" w:hAnsi="Segoe UI" w:cs="Segoe UI"/>
+          <w:rtl/>
+        </w:rPr>
+        <w:t>, ואין צורך להעמיס על מסך הבית.</w:t>
       </w:r>
     </w:p>
     <w:p>
@@ -6795,23 +7163,7 @@
           <w:rFonts w:ascii="Segoe UI" w:hAnsi="Segoe UI" w:cs="Segoe UI"/>
           <w:rtl/>
         </w:rPr>
-        <w:t xml:space="preserve">חיזרו על שלבים 3 ו - 4 לכל התוכנות אותן אתם רוצים להצמיד. </w:t>
-      </w:r>
-    </w:p>
-    <w:p>
-      <w:pPr>
-        <w:pStyle w:val="ListParagraph"/>
-        <w:bidi/>
-        <w:rPr>
-          <w:rFonts w:ascii="Segoe UI" w:hAnsi="Segoe UI" w:cs="Segoe UI"/>
-        </w:rPr>
-      </w:pPr>
-      <w:r>
-        <w:rPr>
-          <w:rFonts w:ascii="Segoe UI" w:hAnsi="Segoe UI" w:cs="Segoe UI"/>
-          <w:rtl/>
-        </w:rPr>
-        <w:t>הצמדה של למעלה משמונה תוכנות אינה מומלצת, כי תמיד ניתן להגיע אל התוכנות ממסך התוכנות, ואין צורך להעמיס על מסך הבית.</w:t>
+        <w:t>לחצו על מסך הבית (ראו עמוד 7)</w:t>
       </w:r>
     </w:p>
     <w:p>
@@ -6831,7 +7183,7 @@
           <w:rFonts w:ascii="Segoe UI" w:hAnsi="Segoe UI" w:cs="Segoe UI"/>
           <w:rtl/>
         </w:rPr>
-        <w:t>לחצו על מסך הבית (ראו עמוד 7)</w:t>
+        <w:t>עברו לעמוד הבא (משמאל למסך הבית)</w:t>
       </w:r>
     </w:p>
     <w:p>
@@ -6844,35 +7196,57 @@
         <w:bidi/>
         <w:rPr>
           <w:rFonts w:ascii="Segoe UI" w:hAnsi="Segoe UI" w:cs="Segoe UI"/>
-        </w:rPr>
-      </w:pPr>
-      <w:r>
-        <w:rPr>
-          <w:rFonts w:ascii="Segoe UI" w:hAnsi="Segoe UI" w:cs="Segoe UI"/>
-          <w:rtl/>
-        </w:rPr>
-        <w:t>עברו לעמוד הבא (משמאל למסך הבית)</w:t>
-      </w:r>
-    </w:p>
-    <w:p>
-      <w:pPr>
-        <w:pStyle w:val="ListParagraph"/>
-        <w:numPr>
-          <w:ilvl w:val="0"/>
-          <w:numId w:val="8"/>
-        </w:numPr>
-        <w:bidi/>
-        <w:rPr>
-          <w:rFonts w:ascii="Segoe UI" w:hAnsi="Segoe UI" w:cs="Segoe UI"/>
-          <w:rtl/>
-        </w:rPr>
-      </w:pPr>
-      <w:r>
-        <w:rPr>
-          <w:rFonts w:ascii="Segoe UI" w:hAnsi="Segoe UI" w:cs="Segoe UI"/>
-          <w:rtl/>
-        </w:rPr>
-        <w:t>בדקו שאכן התוכנות הוצמדו בהצלחה. אם בחרתם יותר מחמש תוכנות, הן נמצאות בעמוד הבא.</w:t>
+          <w:rtl/>
+        </w:rPr>
+      </w:pPr>
+      <w:r>
+        <w:rPr>
+          <w:rFonts w:ascii="Segoe UI" w:hAnsi="Segoe UI" w:cs="Segoe UI"/>
+          <w:rtl/>
+        </w:rPr>
+        <w:t>בדקו שאכן ה</w:t>
+      </w:r>
+      <w:r>
+        <w:rPr>
+          <w:rFonts w:ascii="Segoe UI" w:hAnsi="Segoe UI" w:cs="Segoe UI"/>
+          <w:rtl/>
+        </w:rPr>
+        <w:t>יישומים</w:t>
+      </w:r>
+      <w:r>
+        <w:rPr>
+          <w:rFonts w:ascii="Segoe UI" w:hAnsi="Segoe UI" w:cs="Segoe UI"/>
+          <w:rtl/>
+        </w:rPr>
+        <w:t xml:space="preserve"> הוצמדו בהצלחה. אם בחרתם יותר מ</w:t>
+      </w:r>
+      <w:r>
+        <w:rPr>
+          <w:rFonts w:ascii="Segoe UI" w:hAnsi="Segoe UI" w:cs="Segoe UI" w:hint="cs"/>
+          <w:rtl/>
+        </w:rPr>
+        <w:t xml:space="preserve">שמונה </w:t>
+      </w:r>
+      <w:r>
+        <w:rPr>
+          <w:rFonts w:ascii="Segoe UI" w:hAnsi="Segoe UI" w:cs="Segoe UI"/>
+          <w:rtl/>
+        </w:rPr>
+        <w:t>יישומים, ה</w:t>
+      </w:r>
+      <w:r>
+        <w:rPr>
+          <w:rFonts w:ascii="Segoe UI" w:hAnsi="Segoe UI" w:cs="Segoe UI" w:hint="cs"/>
+          <w:rtl/>
+        </w:rPr>
+        <w:t>שאר נמצאים</w:t>
+      </w:r>
+      <w:r>
+        <w:rPr>
+          <w:rFonts w:ascii="Segoe UI" w:hAnsi="Segoe UI" w:cs="Segoe UI"/>
+          <w:rtl/>
+        </w:rPr>
+        <w:t xml:space="preserve"> בעמוד הבא.</w:t>
       </w:r>
     </w:p>
     <w:p>
@@ -7302,6 +7676,13 @@
         </w:rPr>
         <w:t xml:space="preserve"> לחיצה על כפתור הבית מחזירה אל מסך הבית.</w:t>
       </w:r>
+      <w:r>
+        <w:rPr>
+          <w:rFonts w:ascii="Segoe UI" w:hAnsi="Segoe UI" w:cs="Segoe UI" w:hint="cs"/>
+          <w:rtl/>
+        </w:rPr>
+        <w:t xml:space="preserve"> במקרה ואינכם משתמשים בתוכנה זו ניתן לשנות את קיצור דרך זה לכל תוכנה אחרת, דרך ההגדרות</w:t>
+      </w:r>
     </w:p>
     <w:p>
       <w:pPr>
@@ -7654,7 +8035,21 @@
           <w:rFonts w:ascii="Segoe UI" w:hAnsi="Segoe UI" w:cs="Segoe UI"/>
           <w:rtl/>
         </w:rPr>
-        <w:t xml:space="preserve"> יש ללחוץ על הפלוס בתחתית מסך </w:t>
+        <w:t xml:space="preserve"> יש ללחוץ על </w:t>
+      </w:r>
+      <w:r>
+        <w:rPr>
+          <w:rFonts w:ascii="Segoe UI" w:hAnsi="Segoe UI" w:cs="Segoe UI" w:hint="cs"/>
+          <w:rtl/>
+        </w:rPr>
+        <w:t>"הוסף איש קשר" ב</w:t>
+      </w:r>
+      <w:r>
+        <w:rPr>
+          <w:rFonts w:ascii="Segoe UI" w:hAnsi="Segoe UI" w:cs="Segoe UI"/>
+          <w:rtl/>
+        </w:rPr>
+        <w:t xml:space="preserve">מסך </w:t>
       </w:r>
       <w:r>
         <w:rPr>
@@ -7709,85 +8104,71 @@
           <w:rtl/>
         </w:rPr>
       </w:pPr>
-      <w:r>
+    </w:p>
+    <w:p>
+      <w:pPr>
+        <w:bidi/>
         <w:rPr>
           <w:rFonts w:ascii="Segoe UI" w:hAnsi="Segoe UI" w:cs="Segoe UI"/>
           <w:b/>
           <w:bCs/>
           <w:rtl/>
         </w:rPr>
-        <w:t>חיוג למספר:</w:t>
-      </w:r>
-    </w:p>
-    <w:p>
-      <w:pPr>
-        <w:bidi/>
-        <w:spacing w:after="0"/>
-        <w:rPr>
-          <w:rFonts w:ascii="Segoe UI" w:hAnsi="Segoe UI" w:cs="Segoe UI"/>
-          <w:rtl/>
-        </w:rPr>
-      </w:pPr>
-      <w:r>
-        <w:rPr>
-          <w:rFonts w:ascii="Segoe UI" w:hAnsi="Segoe UI" w:cs="Segoe UI"/>
-          <w:rtl/>
-        </w:rPr>
-        <w:t xml:space="preserve">לחיצה על "חיוג למספר" מעבירה אל לוח מקשים לחיוג למספר ספציפי, גם אם אינו מופיע ברשימת אנשי הקשר. </w:t>
-      </w:r>
-    </w:p>
-    <w:p>
-      <w:pPr>
-        <w:bidi/>
-        <w:rPr>
-          <w:rFonts w:ascii="Segoe UI" w:hAnsi="Segoe UI" w:cs="Segoe UI"/>
-          <w:rtl/>
-        </w:rPr>
-      </w:pPr>
-      <w:r>
-        <w:rPr>
-          <w:rFonts w:ascii="Segoe UI" w:hAnsi="Segoe UI" w:cs="Segoe UI"/>
-          <w:rtl/>
-        </w:rPr>
-        <w:lastRenderedPageBreak/>
-        <w:t>לאחר החיוג המספר הזה יופיע ב"</w:t>
-      </w:r>
-      <w:r>
+      </w:pPr>
+    </w:p>
+    <w:p>
+      <w:pPr>
+        <w:bidi/>
         <w:rPr>
           <w:rFonts w:ascii="Segoe UI" w:hAnsi="Segoe UI" w:cs="Segoe UI"/>
           <w:b/>
           <w:bCs/>
           <w:rtl/>
         </w:rPr>
-        <w:t>שיחות אחרונות</w:t>
-      </w:r>
-      <w:r>
-        <w:rPr>
-          <w:rFonts w:ascii="Segoe UI" w:hAnsi="Segoe UI" w:cs="Segoe UI"/>
-          <w:rtl/>
-        </w:rPr>
-        <w:t>" ומשם נוכל להוסיף אותו לאנשי הקשר.</w:t>
-      </w:r>
-    </w:p>
-    <w:p>
-      <w:pPr>
-        <w:bidi/>
-        <w:rPr>
-          <w:rFonts w:ascii="Segoe UI" w:hAnsi="Segoe UI" w:cs="Segoe UI"/>
-          <w:rtl/>
-        </w:rPr>
-      </w:pPr>
-    </w:p>
-    <w:p>
-      <w:pPr>
-        <w:bidi/>
+      </w:pPr>
+      <w:r>
         <w:rPr>
           <w:rFonts w:ascii="Segoe UI" w:hAnsi="Segoe UI" w:cs="Segoe UI"/>
           <w:b/>
           <w:bCs/>
           <w:rtl/>
         </w:rPr>
-      </w:pPr>
+        <w:lastRenderedPageBreak/>
+        <w:t>חיוג למספר:</w:t>
+      </w:r>
+    </w:p>
+    <w:p>
+      <w:pPr>
+        <w:bidi/>
+        <w:spacing w:after="0"/>
+        <w:rPr>
+          <w:rFonts w:ascii="Segoe UI" w:hAnsi="Segoe UI" w:cs="Segoe UI"/>
+          <w:rtl/>
+        </w:rPr>
+      </w:pPr>
+      <w:r>
+        <w:rPr>
+          <w:rFonts w:ascii="Segoe UI" w:hAnsi="Segoe UI" w:cs="Segoe UI"/>
+          <w:rtl/>
+        </w:rPr>
+        <w:t xml:space="preserve">לחיצה על "חיוג למספר" מעבירה אל לוח מקשים לחיוג למספר ספציפי, גם אם אינו מופיע ברשימת אנשי הקשר. </w:t>
+      </w:r>
+    </w:p>
+    <w:p>
+      <w:pPr>
+        <w:bidi/>
+        <w:rPr>
+          <w:rFonts w:ascii="Segoe UI" w:hAnsi="Segoe UI" w:cs="Segoe UI"/>
+          <w:rtl/>
+        </w:rPr>
+      </w:pPr>
+      <w:r>
+        <w:rPr>
+          <w:rFonts w:ascii="Segoe UI" w:hAnsi="Segoe UI" w:cs="Segoe UI"/>
+          <w:rtl/>
+        </w:rPr>
+        <w:t>לאחר החיוג המספר הזה יופיע ב"</w:t>
+      </w:r>
       <w:r>
         <w:rPr>
           <w:rFonts w:ascii="Segoe UI" w:hAnsi="Segoe UI" w:cs="Segoe UI"/>
@@ -7795,6 +8176,42 @@
           <w:bCs/>
           <w:rtl/>
         </w:rPr>
+        <w:t>שיחות אחרונות</w:t>
+      </w:r>
+      <w:r>
+        <w:rPr>
+          <w:rFonts w:ascii="Segoe UI" w:hAnsi="Segoe UI" w:cs="Segoe UI"/>
+          <w:rtl/>
+        </w:rPr>
+        <w:t>" ומשם נוכל להוסיף אותו לאנשי הקשר.</w:t>
+      </w:r>
+    </w:p>
+    <w:p>
+      <w:pPr>
+        <w:bidi/>
+        <w:rPr>
+          <w:rFonts w:ascii="Segoe UI" w:hAnsi="Segoe UI" w:cs="Segoe UI"/>
+          <w:rtl/>
+        </w:rPr>
+      </w:pPr>
+    </w:p>
+    <w:p>
+      <w:pPr>
+        <w:bidi/>
+        <w:rPr>
+          <w:rFonts w:ascii="Segoe UI" w:hAnsi="Segoe UI" w:cs="Segoe UI"/>
+          <w:b/>
+          <w:bCs/>
+          <w:rtl/>
+        </w:rPr>
+      </w:pPr>
+      <w:r>
+        <w:rPr>
+          <w:rFonts w:ascii="Segoe UI" w:hAnsi="Segoe UI" w:cs="Segoe UI"/>
+          <w:b/>
+          <w:bCs/>
+          <w:rtl/>
+        </w:rPr>
         <w:t>שיחות אחרונות:</w:t>
       </w:r>
     </w:p>
@@ -7829,7 +8246,49 @@
           <w:rFonts w:ascii="Segoe UI" w:hAnsi="Segoe UI" w:cs="Segoe UI"/>
           <w:rtl/>
         </w:rPr>
-        <w:t>ניתן להוסיף שיחות ממספרים שאינם שמורים בלחיצת כפתור עליהם.</w:t>
+        <w:t xml:space="preserve">ניתן להוסיף </w:t>
+      </w:r>
+      <w:r>
+        <w:rPr>
+          <w:rFonts w:ascii="Segoe UI" w:hAnsi="Segoe UI" w:cs="Segoe UI" w:hint="cs"/>
+          <w:rtl/>
+        </w:rPr>
+        <w:t>אנשי קשר</w:t>
+      </w:r>
+      <w:r>
+        <w:rPr>
+          <w:rFonts w:ascii="Segoe UI" w:hAnsi="Segoe UI" w:cs="Segoe UI"/>
+          <w:rtl/>
+        </w:rPr>
+        <w:t xml:space="preserve"> ממספרים שאינם שמורים בלחיצ</w:t>
+      </w:r>
+      <w:r>
+        <w:rPr>
+          <w:rFonts w:ascii="Segoe UI" w:hAnsi="Segoe UI" w:cs="Segoe UI" w:hint="cs"/>
+          <w:rtl/>
+        </w:rPr>
+        <w:t>ה</w:t>
+      </w:r>
+      <w:r>
+        <w:rPr>
+          <w:rFonts w:ascii="Segoe UI" w:hAnsi="Segoe UI" w:cs="Segoe UI"/>
+          <w:rtl/>
+        </w:rPr>
+        <w:t xml:space="preserve"> על</w:t>
+      </w:r>
+      <w:r>
+        <w:rPr>
+          <w:rFonts w:ascii="Segoe UI" w:hAnsi="Segoe UI" w:cs="Segoe UI" w:hint="cs"/>
+          <w:rtl/>
+        </w:rPr>
+        <w:t xml:space="preserve"> שיחה מהם</w:t>
+      </w:r>
+      <w:r>
+        <w:rPr>
+          <w:rFonts w:ascii="Segoe UI" w:hAnsi="Segoe UI" w:cs="Segoe UI"/>
+          <w:rtl/>
+        </w:rPr>
+        <w:t>.</w:t>
       </w:r>
     </w:p>
     <w:p>
@@ -7877,7 +8336,6 @@
         <w:spacing w:after="0"/>
         <w:rPr>
           <w:rFonts w:ascii="Segoe UI" w:hAnsi="Segoe UI" w:cs="Segoe UI"/>
-          <w:rtl/>
         </w:rPr>
       </w:pPr>
       <w:r>
@@ -7894,6 +8352,13 @@
         </w:rPr>
         <w:t>סימן השאלה שמופיע בכל מסך משמאל למעלה, יוצג סרטון עזרה שמסביר בפירוט על המסך. בנוסף, ניתן לגשת לכל הסרטונים מהמסך הימני למסך הבית.</w:t>
       </w:r>
+      <w:r>
+        <w:rPr>
+          <w:rFonts w:ascii="Segoe UI" w:hAnsi="Segoe UI" w:cs="Segoe UI" w:hint="cs"/>
+          <w:rtl/>
+        </w:rPr>
+        <w:t xml:space="preserve"> סרטוני העזרה מקיפים ומומלצים.</w:t>
+      </w:r>
     </w:p>
     <w:p>
       <w:pPr>
@@ -7916,8 +8381,6 @@
         </w:rPr>
         <w:br w:type="page"/>
       </w:r>
-      <w:bookmarkStart w:id="2" w:name="_GoBack"/>
-      <w:bookmarkEnd w:id="2"/>
     </w:p>
     <w:p>
       <w:pPr>
@@ -7926,8 +8389,8 @@
           <w:rtl/>
         </w:rPr>
       </w:pPr>
-      <w:bookmarkStart w:id="3" w:name="_Toc536627001"/>
-      <w:bookmarkStart w:id="4" w:name="_Toc536727117"/>
+      <w:bookmarkStart w:id="2" w:name="_Toc536627001"/>
+      <w:bookmarkStart w:id="3" w:name="_Toc536727117"/>
       <w:r>
         <w:rPr>
           <w:rtl/>
@@ -7935,8 +8398,8 @@
         <w:lastRenderedPageBreak/>
         <w:t>תקלות ופתרונות:</w:t>
       </w:r>
+      <w:bookmarkEnd w:id="2"/>
       <w:bookmarkEnd w:id="3"/>
-      <w:bookmarkEnd w:id="4"/>
     </w:p>
     <w:tbl>
       <w:tblPr>
@@ -9342,7 +9805,25 @@
                 <w:szCs w:val="18"/>
                 <w:rtl/>
               </w:rPr>
-              <w:t xml:space="preserve">יש ללחוץ על </w:t>
+              <w:t>יש ללחוץ</w:t>
+            </w:r>
+            <w:r>
+              <w:rPr>
+                <w:rFonts w:ascii="Segoe UI" w:hAnsi="Segoe UI" w:cs="Segoe UI" w:hint="cs"/>
+                <w:sz w:val="18"/>
+                <w:szCs w:val="18"/>
+                <w:rtl/>
+              </w:rPr>
+              <w:t xml:space="preserve"> לחיצה קצרה</w:t>
+            </w:r>
+            <w:r>
+              <w:rPr>
+                <w:rFonts w:ascii="Segoe UI" w:hAnsi="Segoe UI" w:cs="Segoe UI"/>
+                <w:sz w:val="18"/>
+                <w:szCs w:val="18"/>
+                <w:rtl/>
+              </w:rPr>
+              <w:t xml:space="preserve"> על </w:t>
             </w:r>
             <w:r>
               <w:rPr>
@@ -9369,7 +9850,25 @@
                 <w:szCs w:val="18"/>
                 <w:rtl/>
               </w:rPr>
-              <w:t>, ולבחור ב"תמיד" אם המילה מופיעה.</w:t>
+              <w:t xml:space="preserve">, ולבחור </w:t>
+            </w:r>
+            <w:r>
+              <w:rPr>
+                <w:rFonts w:ascii="Segoe UI" w:hAnsi="Segoe UI" w:cs="Segoe UI" w:hint="cs"/>
+                <w:sz w:val="18"/>
+                <w:szCs w:val="18"/>
+                <w:rtl/>
+              </w:rPr>
+              <w:t>"</w:t>
+            </w:r>
+            <w:r>
+              <w:rPr>
+                <w:rFonts w:ascii="Segoe UI" w:hAnsi="Segoe UI" w:cs="Segoe UI"/>
+                <w:sz w:val="18"/>
+                <w:szCs w:val="18"/>
+                <w:rtl/>
+              </w:rPr>
+              <w:t>תמיד".</w:t>
             </w:r>
           </w:p>
           <w:p>
@@ -9402,6 +9901,8 @@
                 <w:szCs w:val="18"/>
               </w:rPr>
             </w:pPr>
+            <w:bookmarkStart w:id="4" w:name="_GoBack"/>
+            <w:bookmarkEnd w:id="4"/>
             <w:r>
               <w:rPr>
                 <w:rFonts w:ascii="Segoe UI" w:hAnsi="Segoe UI" w:cs="Segoe UI"/>

</xml_diff>

<commit_message>
Replaced Assistant with the google Assistant Updated download links
</commit_message>
<xml_diff>
--- a/manual/Manual hebrew.docx
+++ b/manual/Manual hebrew.docx
@@ -266,17 +266,15 @@
         </w:rPr>
         <w:t xml:space="preserve">מקלידים אל תוך הכתובת את הלינק הבא: </w:t>
       </w:r>
-      <w:hyperlink r:id="rId6" w:history="1">
-        <w:r>
-          <w:rPr>
-            <w:rStyle w:val="Hyperlink"/>
-            <w:rFonts w:ascii="Segoe UI" w:hAnsi="Segoe UI" w:cs="Segoe UI"/>
-            <w:sz w:val="28"/>
-            <w:szCs w:val="28"/>
-          </w:rPr>
-          <w:t>bit.ly/2EQYU5f</w:t>
-        </w:r>
-      </w:hyperlink>
+      <w:r>
+        <w:rPr>
+          <w:rStyle w:val="Hyperlink"/>
+          <w:rFonts w:ascii="Segoe UI" w:hAnsi="Segoe UI" w:cs="Segoe UI"/>
+          <w:sz w:val="28"/>
+          <w:szCs w:val="28"/>
+        </w:rPr>
+        <w:t>bit.ly/BALDPHONE</w:t>
+      </w:r>
       <w:r>
         <w:rPr>
           <w:rFonts w:ascii="Segoe UI" w:hAnsi="Segoe UI" w:cs="Segoe UI" w:hint="cs"/>
@@ -284,7 +282,7 @@
           <w:szCs w:val="28"/>
           <w:rtl/>
         </w:rPr>
-        <w:t xml:space="preserve"> יש לוודא כי האותיות הראשונות הן </w:t>
+        <w:t xml:space="preserve"> יש לוודא כי האותיות הן </w:t>
       </w:r>
       <w:r>
         <w:rPr>
@@ -294,6 +292,8 @@
         </w:rPr>
         <w:t>Capitalized</w:t>
       </w:r>
+      <w:bookmarkStart w:id="2" w:name="_GoBack"/>
+      <w:bookmarkEnd w:id="2"/>
       <w:r>
         <w:rPr>
           <w:rFonts w:ascii="Segoe UI" w:hAnsi="Segoe UI" w:cs="Segoe UI" w:hint="cs"/>
@@ -301,7 +301,7 @@
           <w:szCs w:val="28"/>
           <w:rtl/>
         </w:rPr>
-        <w:t xml:space="preserve"> והאחרונה אינה.</w:t>
+        <w:t>.</w:t>
       </w:r>
     </w:p>
     <w:p>
@@ -416,7 +416,7 @@
                     <pic:cNvPicPr/>
                   </pic:nvPicPr>
                   <pic:blipFill>
-                    <a:blip r:embed="rId7" cstate="print">
+                    <a:blip r:embed="rId6" cstate="print">
                       <a:extLst>
                         <a:ext uri="{28A0092B-C50C-407E-A947-70E740481C1C}">
                           <a14:useLocalDpi xmlns:a14="http://schemas.microsoft.com/office/drawing/2010/main" val="0"/>
@@ -771,7 +771,7 @@
                     <pic:cNvPicPr/>
                   </pic:nvPicPr>
                   <pic:blipFill>
-                    <a:blip r:embed="rId8" cstate="print">
+                    <a:blip r:embed="rId7" cstate="print">
                       <a:extLst>
                         <a:ext uri="{28A0092B-C50C-407E-A947-70E740481C1C}">
                           <a14:useLocalDpi xmlns:a14="http://schemas.microsoft.com/office/drawing/2010/main" val="0"/>
@@ -864,7 +864,7 @@
                     </pic:cNvPicPr>
                   </pic:nvPicPr>
                   <pic:blipFill>
-                    <a:blip r:embed="rId9" cstate="print">
+                    <a:blip r:embed="rId8" cstate="print">
                       <a:extLst>
                         <a:ext uri="{28A0092B-C50C-407E-A947-70E740481C1C}">
                           <a14:useLocalDpi xmlns:a14="http://schemas.microsoft.com/office/drawing/2010/main" val="0"/>
@@ -962,7 +962,7 @@
                     </pic:cNvPicPr>
                   </pic:nvPicPr>
                   <pic:blipFill>
-                    <a:blip r:embed="rId10" cstate="print">
+                    <a:blip r:embed="rId9" cstate="print">
                       <a:extLst>
                         <a:ext uri="{28A0092B-C50C-407E-A947-70E740481C1C}">
                           <a14:useLocalDpi xmlns:a14="http://schemas.microsoft.com/office/drawing/2010/main" val="0"/>
@@ -1414,7 +1414,7 @@
                     </pic:cNvPicPr>
                   </pic:nvPicPr>
                   <pic:blipFill>
-                    <a:blip r:embed="rId11" cstate="print">
+                    <a:blip r:embed="rId10" cstate="print">
                       <a:extLst>
                         <a:ext uri="{28A0092B-C50C-407E-A947-70E740481C1C}">
                           <a14:useLocalDpi xmlns:a14="http://schemas.microsoft.com/office/drawing/2010/main" val="0"/>
@@ -1854,7 +1854,7 @@
                     </pic:cNvPicPr>
                   </pic:nvPicPr>
                   <pic:blipFill>
-                    <a:blip r:embed="rId11" cstate="print">
+                    <a:blip r:embed="rId10" cstate="print">
                       <a:extLst>
                         <a:ext uri="{28A0092B-C50C-407E-A947-70E740481C1C}">
                           <a14:useLocalDpi xmlns:a14="http://schemas.microsoft.com/office/drawing/2010/main" val="0"/>
@@ -1966,7 +1966,7 @@
                     <pic:cNvPicPr/>
                   </pic:nvPicPr>
                   <pic:blipFill>
-                    <a:blip r:embed="rId12" cstate="print">
+                    <a:blip r:embed="rId11" cstate="print">
                       <a:extLst>
                         <a:ext uri="{28A0092B-C50C-407E-A947-70E740481C1C}">
                           <a14:useLocalDpi xmlns:a14="http://schemas.microsoft.com/office/drawing/2010/main" val="0"/>
@@ -2255,7 +2255,7 @@
                     <pic:cNvPicPr/>
                   </pic:nvPicPr>
                   <pic:blipFill>
-                    <a:blip r:embed="rId13" cstate="print">
+                    <a:blip r:embed="rId12" cstate="print">
                       <a:extLst>
                         <a:ext uri="{28A0092B-C50C-407E-A947-70E740481C1C}">
                           <a14:useLocalDpi xmlns:a14="http://schemas.microsoft.com/office/drawing/2010/main" val="0"/>
@@ -3318,7 +3318,7 @@
                                                 </pic:cNvPicPr>
                                               </pic:nvPicPr>
                                               <pic:blipFill>
-                                                <a:blip r:embed="rId14">
+                                                <a:blip r:embed="rId13">
                                                   <a:extLst>
                                                     <a:ext uri="{28A0092B-C50C-407E-A947-70E740481C1C}">
                                                       <a14:useLocalDpi xmlns:a14="http://schemas.microsoft.com/office/drawing/2010/main" val="0"/>
@@ -3440,7 +3440,7 @@
                                                 </pic:cNvPicPr>
                                               </pic:nvPicPr>
                                               <pic:blipFill>
-                                                <a:blip r:embed="rId15">
+                                                <a:blip r:embed="rId14">
                                                   <a:extLst>
                                                     <a:ext uri="{28A0092B-C50C-407E-A947-70E740481C1C}">
                                                       <a14:useLocalDpi xmlns:a14="http://schemas.microsoft.com/office/drawing/2010/main" val="0"/>
@@ -3558,7 +3558,7 @@
                                                 <pic:cNvPicPr/>
                                               </pic:nvPicPr>
                                               <pic:blipFill>
-                                                <a:blip r:embed="rId16" cstate="print">
+                                                <a:blip r:embed="rId15" cstate="print">
                                                   <a:extLst>
                                                     <a:ext uri="{28A0092B-C50C-407E-A947-70E740481C1C}">
                                                       <a14:useLocalDpi xmlns:a14="http://schemas.microsoft.com/office/drawing/2010/main" val="0"/>
@@ -3784,7 +3784,7 @@
                                           </pic:cNvPicPr>
                                         </pic:nvPicPr>
                                         <pic:blipFill>
-                                          <a:blip r:embed="rId14">
+                                          <a:blip r:embed="rId13">
                                             <a:extLst>
                                               <a:ext uri="{28A0092B-C50C-407E-A947-70E740481C1C}">
                                                 <a14:useLocalDpi xmlns:a14="http://schemas.microsoft.com/office/drawing/2010/main" val="0"/>
@@ -3906,7 +3906,7 @@
                                           </pic:cNvPicPr>
                                         </pic:nvPicPr>
                                         <pic:blipFill>
-                                          <a:blip r:embed="rId15">
+                                          <a:blip r:embed="rId14">
                                             <a:extLst>
                                               <a:ext uri="{28A0092B-C50C-407E-A947-70E740481C1C}">
                                                 <a14:useLocalDpi xmlns:a14="http://schemas.microsoft.com/office/drawing/2010/main" val="0"/>
@@ -4024,7 +4024,7 @@
                                           <pic:cNvPicPr/>
                                         </pic:nvPicPr>
                                         <pic:blipFill>
-                                          <a:blip r:embed="rId16" cstate="print">
+                                          <a:blip r:embed="rId15" cstate="print">
                                             <a:extLst>
                                               <a:ext uri="{28A0092B-C50C-407E-A947-70E740481C1C}">
                                                 <a14:useLocalDpi xmlns:a14="http://schemas.microsoft.com/office/drawing/2010/main" val="0"/>
@@ -4697,7 +4697,6 @@
           <w:rtl/>
         </w:rPr>
       </w:pPr>
-      <w:bookmarkStart w:id="2" w:name="_GoBack"/>
       <w:r>
         <w:rPr>
           <w:rFonts w:ascii="Segoe UI" w:hAnsi="Segoe UI" w:cs="Segoe UI"/>
@@ -4727,7 +4726,7 @@
                     <pic:cNvPicPr/>
                   </pic:nvPicPr>
                   <pic:blipFill>
-                    <a:blip r:embed="rId17" cstate="print">
+                    <a:blip r:embed="rId16" cstate="print">
                       <a:extLst>
                         <a:ext uri="{28A0092B-C50C-407E-A947-70E740481C1C}">
                           <a14:useLocalDpi xmlns:a14="http://schemas.microsoft.com/office/drawing/2010/main" val="0"/>
@@ -4759,7 +4758,6 @@
           </wp:anchor>
         </w:drawing>
       </w:r>
-      <w:bookmarkEnd w:id="2"/>
     </w:p>
     <w:p>
       <w:pPr>
@@ -6598,7 +6596,7 @@
                     </pic:cNvPicPr>
                   </pic:nvPicPr>
                   <pic:blipFill>
-                    <a:blip r:embed="rId18" cstate="print">
+                    <a:blip r:embed="rId17" cstate="print">
                       <a:extLst>
                         <a:ext uri="{28A0092B-C50C-407E-A947-70E740481C1C}">
                           <a14:useLocalDpi xmlns:a14="http://schemas.microsoft.com/office/drawing/2010/main" val="0"/>
@@ -7255,7 +7253,7 @@
                     </pic:cNvPicPr>
                   </pic:nvPicPr>
                   <pic:blipFill>
-                    <a:blip r:embed="rId19" cstate="print">
+                    <a:blip r:embed="rId18" cstate="print">
                       <a:extLst>
                         <a:ext uri="{28A0092B-C50C-407E-A947-70E740481C1C}">
                           <a14:useLocalDpi xmlns:a14="http://schemas.microsoft.com/office/drawing/2010/main" val="0"/>
@@ -8839,7 +8837,7 @@
                           <pic:cNvPicPr/>
                         </pic:nvPicPr>
                         <pic:blipFill>
-                          <a:blip r:embed="rId20" cstate="print">
+                          <a:blip r:embed="rId19" cstate="print">
                             <a:extLst>
                               <a:ext uri="{28A0092B-C50C-407E-A947-70E740481C1C}">
                                 <a14:useLocalDpi xmlns:a14="http://schemas.microsoft.com/office/drawing/2010/main" val="0"/>
@@ -9094,7 +9092,7 @@
                           </pic:cNvPicPr>
                         </pic:nvPicPr>
                         <pic:blipFill>
-                          <a:blip r:embed="rId21" cstate="print">
+                          <a:blip r:embed="rId20" cstate="print">
                             <a:extLst>
                               <a:ext uri="{28A0092B-C50C-407E-A947-70E740481C1C}">
                                 <a14:useLocalDpi xmlns:a14="http://schemas.microsoft.com/office/drawing/2010/main" val="0"/>
@@ -9693,7 +9691,7 @@
                           <pic:cNvPicPr/>
                         </pic:nvPicPr>
                         <pic:blipFill>
-                          <a:blip r:embed="rId22" cstate="print">
+                          <a:blip r:embed="rId21" cstate="print">
                             <a:extLst>
                               <a:ext uri="{28A0092B-C50C-407E-A947-70E740481C1C}">
                                 <a14:useLocalDpi xmlns:a14="http://schemas.microsoft.com/office/drawing/2010/main" val="0"/>

</xml_diff>